<commit_message>
Update E103-OSLO-Plan de Iteración.docx
</commit_message>
<xml_diff>
--- a/Fases_de_desarrollo/02-Elaboracion/05- Gestion de Proyecto/E103-OSLO-Plan de Iteración.docx
+++ b/Fases_de_desarrollo/02-Elaboracion/05- Gestion de Proyecto/E103-OSLO-Plan de Iteración.docx
@@ -34,7 +34,7 @@
       <w:r>
         <w:rPr>
           <w:noProof/>
-          <w:lang w:val="en-US"/>
+          <w:lang w:val="es-AR" w:eastAsia="es-AR"/>
         </w:rPr>
         <mc:AlternateContent>
           <mc:Choice Requires="wps">
@@ -107,7 +107,7 @@
       <w:r>
         <w:rPr>
           <w:noProof/>
-          <w:lang w:val="en-US"/>
+          <w:lang w:val="es-AR" w:eastAsia="es-AR"/>
         </w:rPr>
         <mc:AlternateContent>
           <mc:Choice Requires="wps">
@@ -180,7 +180,7 @@
       <w:r>
         <w:rPr>
           <w:noProof/>
-          <w:lang w:val="en-US"/>
+          <w:lang w:val="es-AR" w:eastAsia="es-AR"/>
         </w:rPr>
         <mc:AlternateContent>
           <mc:Choice Requires="wps">
@@ -253,7 +253,7 @@
       <w:r>
         <w:rPr>
           <w:noProof/>
-          <w:lang w:val="en-US"/>
+          <w:lang w:val="es-AR" w:eastAsia="es-AR"/>
         </w:rPr>
         <mc:AlternateContent>
           <mc:Choice Requires="wps">
@@ -536,7 +536,7 @@
       <w:r>
         <w:rPr>
           <w:noProof/>
-          <w:lang w:val="en-US"/>
+          <w:lang w:eastAsia="es-AR"/>
         </w:rPr>
         <w:drawing>
           <wp:anchor distT="0" distB="0" distL="114300" distR="114300" simplePos="0" relativeHeight="251660288" behindDoc="0" locked="0" layoutInCell="1" allowOverlap="1" wp14:anchorId="566ED725" wp14:editId="1EECD3D7">
@@ -608,9 +608,9 @@
       </w:r>
       <w:r>
         <w:rPr>
-          <w:i w:val="0"/>
+          <w:i/>
           <w:noProof/>
-          <w:lang w:val="en-US"/>
+          <w:lang w:eastAsia="es-AR"/>
         </w:rPr>
         <w:drawing>
           <wp:anchor distT="128016" distB="315468" distL="254508" distR="443103" simplePos="0" relativeHeight="251658240" behindDoc="0" locked="0" layoutInCell="1" allowOverlap="1" wp14:anchorId="66FF3773" wp14:editId="1BB335DD">
@@ -683,7 +683,7 @@
       <w:r>
         <w:rPr>
           <w:noProof/>
-          <w:lang w:val="en-US"/>
+          <w:lang w:eastAsia="es-AR"/>
         </w:rPr>
         <w:lastRenderedPageBreak/>
         <mc:AlternateContent>
@@ -852,7 +852,7 @@
       <w:r>
         <w:rPr>
           <w:noProof/>
-          <w:lang w:val="en-US"/>
+          <w:lang w:eastAsia="es-AR"/>
         </w:rPr>
         <mc:AlternateContent>
           <mc:Choice Requires="wps">
@@ -2227,15 +2227,11 @@
     <w:p>
       <w:pPr>
         <w:pStyle w:val="PSI-Comentario"/>
-        <w:ind w:left="0" w:firstLine="0"/>
         <w:rPr>
-          <w:i w:val="0"/>
+          <w:i/>
         </w:rPr>
       </w:pPr>
       <w:r>
-        <w:rPr>
-          <w:i w:val="0"/>
-        </w:rPr>
         <w:t>Al finalizar esta iteración, se deberán haber alcanzado los siguientes objetivos:</w:t>
       </w:r>
     </w:p>
@@ -2484,23 +2480,11 @@
           <w:p>
             <w:pPr>
               <w:pStyle w:val="PSI-ComentarioenTabla"/>
-              <w:widowControl w:val="0"/>
-              <w:suppressAutoHyphens/>
-              <w:spacing w:before="0" w:after="240" w:line="240" w:lineRule="atLeast"/>
               <w:rPr>
-                <w:rFonts w:ascii="Times New Roman" w:eastAsia="Times New Roman" w:hAnsi="Times New Roman"/>
-                <w:i w:val="0"/>
-                <w:sz w:val="20"/>
-                <w:szCs w:val="20"/>
+                <w:i/>
               </w:rPr>
             </w:pPr>
             <w:r>
-              <w:rPr>
-                <w:rFonts w:ascii="Times New Roman" w:eastAsia="Times New Roman" w:hAnsi="Times New Roman"/>
-                <w:i w:val="0"/>
-                <w:sz w:val="20"/>
-                <w:szCs w:val="20"/>
-              </w:rPr>
               <w:t>E01 T01 - Realizar Presentación I - E01</w:t>
             </w:r>
           </w:p>
@@ -2512,73 +2496,31 @@
           <w:p>
             <w:pPr>
               <w:pStyle w:val="PSI-ComentarioenTabla"/>
-              <w:widowControl w:val="0"/>
-              <w:suppressAutoHyphens/>
-              <w:spacing w:before="0" w:after="240" w:line="240" w:lineRule="atLeast"/>
               <w:rPr>
-                <w:rFonts w:ascii="Times New Roman" w:eastAsia="Times New Roman" w:hAnsi="Times New Roman"/>
-                <w:i w:val="0"/>
-                <w:sz w:val="20"/>
-                <w:szCs w:val="20"/>
+                <w:i/>
               </w:rPr>
             </w:pPr>
             <w:r>
-              <w:rPr>
-                <w:rFonts w:ascii="Times New Roman" w:eastAsia="Times New Roman" w:hAnsi="Times New Roman"/>
-                <w:i w:val="0"/>
-                <w:sz w:val="20"/>
-                <w:szCs w:val="20"/>
-              </w:rPr>
               <w:t xml:space="preserve">Valeria Ojeda, Emilio </w:t>
             </w:r>
             <w:proofErr w:type="spellStart"/>
             <w:r>
-              <w:rPr>
-                <w:rFonts w:ascii="Times New Roman" w:eastAsia="Times New Roman" w:hAnsi="Times New Roman"/>
-                <w:i w:val="0"/>
-                <w:sz w:val="20"/>
-                <w:szCs w:val="20"/>
-              </w:rPr>
               <w:t>Levipichun</w:t>
             </w:r>
             <w:proofErr w:type="spellEnd"/>
             <w:r>
-              <w:rPr>
-                <w:rFonts w:ascii="Times New Roman" w:eastAsia="Times New Roman" w:hAnsi="Times New Roman"/>
-                <w:i w:val="0"/>
-                <w:sz w:val="20"/>
-                <w:szCs w:val="20"/>
-              </w:rPr>
               <w:t xml:space="preserve">, Eduardo </w:t>
             </w:r>
             <w:proofErr w:type="spellStart"/>
             <w:r>
-              <w:rPr>
-                <w:rFonts w:ascii="Times New Roman" w:eastAsia="Times New Roman" w:hAnsi="Times New Roman"/>
-                <w:i w:val="0"/>
-                <w:sz w:val="20"/>
-                <w:szCs w:val="20"/>
-              </w:rPr>
               <w:t>Sly</w:t>
             </w:r>
             <w:proofErr w:type="spellEnd"/>
             <w:r>
-              <w:rPr>
-                <w:rFonts w:ascii="Times New Roman" w:eastAsia="Times New Roman" w:hAnsi="Times New Roman"/>
-                <w:i w:val="0"/>
-                <w:sz w:val="20"/>
-                <w:szCs w:val="20"/>
-              </w:rPr>
               <w:t xml:space="preserve">, Malena </w:t>
             </w:r>
             <w:proofErr w:type="spellStart"/>
             <w:r>
-              <w:rPr>
-                <w:rFonts w:ascii="Times New Roman" w:eastAsia="Times New Roman" w:hAnsi="Times New Roman"/>
-                <w:i w:val="0"/>
-                <w:sz w:val="20"/>
-                <w:szCs w:val="20"/>
-              </w:rPr>
               <w:t>Oyarzo</w:t>
             </w:r>
             <w:proofErr w:type="spellEnd"/>
@@ -2592,23 +2534,11 @@
           <w:p>
             <w:pPr>
               <w:pStyle w:val="PSI-ComentarioenTabla"/>
-              <w:widowControl w:val="0"/>
-              <w:suppressAutoHyphens/>
-              <w:spacing w:before="0" w:after="240" w:line="240" w:lineRule="atLeast"/>
               <w:rPr>
-                <w:rFonts w:ascii="Times New Roman" w:eastAsia="Times New Roman" w:hAnsi="Times New Roman"/>
-                <w:i w:val="0"/>
-                <w:sz w:val="20"/>
-                <w:szCs w:val="20"/>
+                <w:i/>
               </w:rPr>
             </w:pPr>
             <w:r>
-              <w:rPr>
-                <w:rFonts w:ascii="Times New Roman" w:eastAsia="Times New Roman" w:hAnsi="Times New Roman"/>
-                <w:i w:val="0"/>
-                <w:sz w:val="20"/>
-                <w:szCs w:val="20"/>
-              </w:rPr>
               <w:t>13/09</w:t>
             </w:r>
           </w:p>
@@ -2621,23 +2551,11 @@
           <w:p>
             <w:pPr>
               <w:pStyle w:val="PSI-ComentarioenTabla"/>
-              <w:widowControl w:val="0"/>
-              <w:suppressAutoHyphens/>
-              <w:spacing w:before="0" w:after="240" w:line="240" w:lineRule="atLeast"/>
               <w:rPr>
-                <w:rFonts w:ascii="Times New Roman" w:eastAsia="Times New Roman" w:hAnsi="Times New Roman"/>
-                <w:i w:val="0"/>
-                <w:sz w:val="20"/>
-                <w:szCs w:val="20"/>
+                <w:i/>
               </w:rPr>
             </w:pPr>
             <w:r>
-              <w:rPr>
-                <w:rFonts w:ascii="Times New Roman" w:eastAsia="Times New Roman" w:hAnsi="Times New Roman"/>
-                <w:i w:val="0"/>
-                <w:sz w:val="20"/>
-                <w:szCs w:val="20"/>
-              </w:rPr>
               <w:t>13/09</w:t>
             </w:r>
           </w:p>
@@ -2655,23 +2573,11 @@
           <w:p>
             <w:pPr>
               <w:pStyle w:val="PSI-ComentarioenTabla"/>
-              <w:widowControl w:val="0"/>
-              <w:suppressAutoHyphens/>
-              <w:spacing w:before="0" w:after="240" w:line="240" w:lineRule="atLeast"/>
               <w:rPr>
-                <w:rFonts w:ascii="Times New Roman" w:eastAsia="Times New Roman" w:hAnsi="Times New Roman"/>
-                <w:i w:val="0"/>
-                <w:sz w:val="20"/>
-                <w:szCs w:val="20"/>
+                <w:i/>
               </w:rPr>
             </w:pPr>
             <w:r>
-              <w:rPr>
-                <w:rFonts w:ascii="Times New Roman" w:eastAsia="Times New Roman" w:hAnsi="Times New Roman"/>
-                <w:i w:val="0"/>
-                <w:sz w:val="20"/>
-                <w:szCs w:val="20"/>
-              </w:rPr>
               <w:t>E01 T02 - Generar plan de iteración E01</w:t>
             </w:r>
           </w:p>
@@ -2683,23 +2589,11 @@
           <w:p>
             <w:pPr>
               <w:pStyle w:val="PSI-ComentarioenTabla"/>
-              <w:widowControl w:val="0"/>
-              <w:suppressAutoHyphens/>
-              <w:spacing w:before="0" w:after="240" w:line="240" w:lineRule="atLeast"/>
               <w:rPr>
-                <w:rFonts w:ascii="Times New Roman" w:eastAsia="Times New Roman" w:hAnsi="Times New Roman"/>
-                <w:i w:val="0"/>
-                <w:sz w:val="20"/>
-                <w:szCs w:val="20"/>
+                <w:i/>
               </w:rPr>
             </w:pPr>
             <w:r>
-              <w:rPr>
-                <w:rFonts w:ascii="Times New Roman" w:eastAsia="Times New Roman" w:hAnsi="Times New Roman"/>
-                <w:i w:val="0"/>
-                <w:sz w:val="20"/>
-                <w:szCs w:val="20"/>
-              </w:rPr>
               <w:t>Valeria Ojeda</w:t>
             </w:r>
           </w:p>
@@ -2712,23 +2606,11 @@
           <w:p>
             <w:pPr>
               <w:pStyle w:val="PSI-ComentarioenTabla"/>
-              <w:widowControl w:val="0"/>
-              <w:suppressAutoHyphens/>
-              <w:spacing w:before="0" w:after="240" w:line="240" w:lineRule="atLeast"/>
               <w:rPr>
-                <w:rFonts w:ascii="Times New Roman" w:eastAsia="Times New Roman" w:hAnsi="Times New Roman"/>
-                <w:i w:val="0"/>
-                <w:sz w:val="20"/>
-                <w:szCs w:val="20"/>
+                <w:i/>
               </w:rPr>
             </w:pPr>
             <w:r>
-              <w:rPr>
-                <w:rFonts w:ascii="Times New Roman" w:eastAsia="Times New Roman" w:hAnsi="Times New Roman"/>
-                <w:i w:val="0"/>
-                <w:sz w:val="20"/>
-                <w:szCs w:val="20"/>
-              </w:rPr>
               <w:t>13/09</w:t>
             </w:r>
           </w:p>
@@ -2741,23 +2623,11 @@
           <w:p>
             <w:pPr>
               <w:pStyle w:val="PSI-ComentarioenTabla"/>
-              <w:widowControl w:val="0"/>
-              <w:suppressAutoHyphens/>
-              <w:spacing w:before="0" w:after="240" w:line="240" w:lineRule="atLeast"/>
               <w:rPr>
-                <w:rFonts w:ascii="Times New Roman" w:eastAsia="Times New Roman" w:hAnsi="Times New Roman"/>
-                <w:i w:val="0"/>
-                <w:sz w:val="20"/>
-                <w:szCs w:val="20"/>
+                <w:i/>
               </w:rPr>
             </w:pPr>
             <w:r>
-              <w:rPr>
-                <w:rFonts w:ascii="Times New Roman" w:eastAsia="Times New Roman" w:hAnsi="Times New Roman"/>
-                <w:i w:val="0"/>
-                <w:sz w:val="20"/>
-                <w:szCs w:val="20"/>
-              </w:rPr>
               <w:t>13/09</w:t>
             </w:r>
           </w:p>
@@ -2775,50 +2645,20 @@
           <w:p>
             <w:pPr>
               <w:pStyle w:val="PSI-ComentarioenTabla"/>
-              <w:widowControl w:val="0"/>
-              <w:suppressAutoHyphens/>
-              <w:spacing w:before="0" w:after="240" w:line="240" w:lineRule="atLeast"/>
               <w:rPr>
-                <w:rFonts w:ascii="Times New Roman" w:eastAsia="Times New Roman" w:hAnsi="Times New Roman"/>
-                <w:i w:val="0"/>
-                <w:sz w:val="20"/>
-                <w:szCs w:val="20"/>
+                <w:i/>
               </w:rPr>
             </w:pPr>
             <w:r>
-              <w:rPr>
-                <w:rFonts w:ascii="Times New Roman" w:eastAsia="Times New Roman" w:hAnsi="Times New Roman"/>
-                <w:i w:val="0"/>
-                <w:sz w:val="20"/>
-                <w:szCs w:val="20"/>
-              </w:rPr>
               <w:t xml:space="preserve">E01 </w:t>
             </w:r>
             <w:r>
-              <w:rPr>
-                <w:rFonts w:ascii="Times New Roman" w:eastAsia="Times New Roman" w:hAnsi="Times New Roman"/>
-                <w:i w:val="0"/>
-                <w:sz w:val="20"/>
-                <w:szCs w:val="20"/>
-              </w:rPr>
               <w:t>T03</w:t>
             </w:r>
             <w:r>
-              <w:rPr>
-                <w:rFonts w:ascii="Times New Roman" w:eastAsia="Times New Roman" w:hAnsi="Times New Roman"/>
-                <w:i w:val="0"/>
-                <w:sz w:val="20"/>
-                <w:szCs w:val="20"/>
-              </w:rPr>
               <w:t xml:space="preserve"> - </w:t>
             </w:r>
             <w:r>
-              <w:rPr>
-                <w:rFonts w:ascii="Times New Roman" w:eastAsia="Times New Roman" w:hAnsi="Times New Roman"/>
-                <w:i w:val="0"/>
-                <w:sz w:val="20"/>
-                <w:szCs w:val="20"/>
-              </w:rPr>
               <w:t>Revisión de SQA</w:t>
             </w:r>
           </w:p>
@@ -2830,33 +2670,15 @@
           <w:p>
             <w:pPr>
               <w:pStyle w:val="PSI-ComentarioenTabla"/>
-              <w:widowControl w:val="0"/>
-              <w:suppressAutoHyphens/>
-              <w:spacing w:before="0" w:after="240" w:line="240" w:lineRule="atLeast"/>
               <w:rPr>
-                <w:rFonts w:ascii="Times New Roman" w:eastAsia="Times New Roman" w:hAnsi="Times New Roman"/>
-                <w:i w:val="0"/>
-                <w:sz w:val="20"/>
-                <w:szCs w:val="20"/>
+                <w:i/>
               </w:rPr>
             </w:pPr>
             <w:r>
-              <w:rPr>
-                <w:rFonts w:ascii="Times New Roman" w:eastAsia="Times New Roman" w:hAnsi="Times New Roman"/>
-                <w:i w:val="0"/>
-                <w:sz w:val="20"/>
-                <w:szCs w:val="20"/>
-              </w:rPr>
               <w:t xml:space="preserve">Emilio </w:t>
             </w:r>
             <w:proofErr w:type="spellStart"/>
             <w:r>
-              <w:rPr>
-                <w:rFonts w:ascii="Times New Roman" w:eastAsia="Times New Roman" w:hAnsi="Times New Roman"/>
-                <w:i w:val="0"/>
-                <w:sz w:val="20"/>
-                <w:szCs w:val="20"/>
-              </w:rPr>
               <w:t>Levipichun</w:t>
             </w:r>
             <w:proofErr w:type="spellEnd"/>
@@ -2870,23 +2692,11 @@
           <w:p>
             <w:pPr>
               <w:pStyle w:val="PSI-ComentarioenTabla"/>
-              <w:widowControl w:val="0"/>
-              <w:suppressAutoHyphens/>
-              <w:spacing w:before="0" w:after="240" w:line="240" w:lineRule="atLeast"/>
               <w:rPr>
-                <w:rFonts w:ascii="Times New Roman" w:eastAsia="Times New Roman" w:hAnsi="Times New Roman"/>
-                <w:i w:val="0"/>
-                <w:sz w:val="20"/>
-                <w:szCs w:val="20"/>
+                <w:i/>
               </w:rPr>
             </w:pPr>
             <w:r>
-              <w:rPr>
-                <w:rFonts w:ascii="Times New Roman" w:eastAsia="Times New Roman" w:hAnsi="Times New Roman"/>
-                <w:i w:val="0"/>
-                <w:sz w:val="20"/>
-                <w:szCs w:val="20"/>
-              </w:rPr>
               <w:t>13/09</w:t>
             </w:r>
           </w:p>
@@ -2899,32 +2709,14 @@
           <w:p>
             <w:pPr>
               <w:pStyle w:val="PSI-ComentarioenTabla"/>
-              <w:widowControl w:val="0"/>
-              <w:suppressAutoHyphens/>
-              <w:spacing w:before="0" w:after="240" w:line="240" w:lineRule="atLeast"/>
               <w:rPr>
-                <w:rFonts w:ascii="Times New Roman" w:eastAsia="Times New Roman" w:hAnsi="Times New Roman"/>
-                <w:i w:val="0"/>
-                <w:sz w:val="20"/>
-                <w:szCs w:val="20"/>
+                <w:i/>
               </w:rPr>
             </w:pPr>
             <w:r>
-              <w:rPr>
-                <w:rFonts w:ascii="Times New Roman" w:eastAsia="Times New Roman" w:hAnsi="Times New Roman"/>
-                <w:i w:val="0"/>
-                <w:sz w:val="20"/>
-                <w:szCs w:val="20"/>
-              </w:rPr>
               <w:t>13</w:t>
             </w:r>
             <w:r>
-              <w:rPr>
-                <w:rFonts w:ascii="Times New Roman" w:eastAsia="Times New Roman" w:hAnsi="Times New Roman"/>
-                <w:i w:val="0"/>
-                <w:sz w:val="20"/>
-                <w:szCs w:val="20"/>
-              </w:rPr>
               <w:t>/09</w:t>
             </w:r>
           </w:p>
@@ -2942,41 +2734,17 @@
           <w:p>
             <w:pPr>
               <w:pStyle w:val="PSI-ComentarioenTabla"/>
-              <w:widowControl w:val="0"/>
-              <w:suppressAutoHyphens/>
-              <w:spacing w:before="0" w:after="240" w:line="240" w:lineRule="atLeast"/>
               <w:rPr>
-                <w:rFonts w:ascii="Times New Roman" w:eastAsia="Times New Roman" w:hAnsi="Times New Roman"/>
-                <w:i w:val="0"/>
-                <w:sz w:val="20"/>
-                <w:szCs w:val="20"/>
+                <w:i/>
               </w:rPr>
             </w:pPr>
             <w:r>
-              <w:rPr>
-                <w:rFonts w:ascii="Times New Roman" w:eastAsia="Times New Roman" w:hAnsi="Times New Roman"/>
-                <w:i w:val="0"/>
-                <w:sz w:val="20"/>
-                <w:szCs w:val="20"/>
-              </w:rPr>
               <w:t xml:space="preserve">E01 </w:t>
             </w:r>
             <w:r>
-              <w:rPr>
-                <w:rFonts w:ascii="Times New Roman" w:eastAsia="Times New Roman" w:hAnsi="Times New Roman"/>
-                <w:i w:val="0"/>
-                <w:sz w:val="20"/>
-                <w:szCs w:val="20"/>
-              </w:rPr>
               <w:t>T04</w:t>
             </w:r>
             <w:r>
-              <w:rPr>
-                <w:rFonts w:ascii="Times New Roman" w:eastAsia="Times New Roman" w:hAnsi="Times New Roman"/>
-                <w:i w:val="0"/>
-                <w:sz w:val="20"/>
-                <w:szCs w:val="20"/>
-              </w:rPr>
               <w:t xml:space="preserve"> - Generar plan de calidad</w:t>
             </w:r>
           </w:p>
@@ -2988,33 +2756,15 @@
           <w:p>
             <w:pPr>
               <w:pStyle w:val="PSI-ComentarioenTabla"/>
-              <w:widowControl w:val="0"/>
-              <w:suppressAutoHyphens/>
-              <w:spacing w:before="0" w:after="240" w:line="240" w:lineRule="atLeast"/>
               <w:rPr>
-                <w:rFonts w:ascii="Times New Roman" w:eastAsia="Times New Roman" w:hAnsi="Times New Roman"/>
-                <w:i w:val="0"/>
-                <w:sz w:val="20"/>
-                <w:szCs w:val="20"/>
+                <w:i/>
               </w:rPr>
             </w:pPr>
             <w:r>
-              <w:rPr>
-                <w:rFonts w:ascii="Times New Roman" w:eastAsia="Times New Roman" w:hAnsi="Times New Roman"/>
-                <w:i w:val="0"/>
-                <w:sz w:val="20"/>
-                <w:szCs w:val="20"/>
-              </w:rPr>
               <w:t xml:space="preserve">Emilio </w:t>
             </w:r>
             <w:proofErr w:type="spellStart"/>
             <w:r>
-              <w:rPr>
-                <w:rFonts w:ascii="Times New Roman" w:eastAsia="Times New Roman" w:hAnsi="Times New Roman"/>
-                <w:i w:val="0"/>
-                <w:sz w:val="20"/>
-                <w:szCs w:val="20"/>
-              </w:rPr>
               <w:t>Levipichun</w:t>
             </w:r>
             <w:proofErr w:type="spellEnd"/>
@@ -3028,23 +2778,11 @@
           <w:p>
             <w:pPr>
               <w:pStyle w:val="PSI-ComentarioenTabla"/>
-              <w:widowControl w:val="0"/>
-              <w:suppressAutoHyphens/>
-              <w:spacing w:before="0" w:after="240" w:line="240" w:lineRule="atLeast"/>
               <w:rPr>
-                <w:rFonts w:ascii="Times New Roman" w:eastAsia="Times New Roman" w:hAnsi="Times New Roman"/>
-                <w:i w:val="0"/>
-                <w:sz w:val="20"/>
-                <w:szCs w:val="20"/>
+                <w:i/>
               </w:rPr>
             </w:pPr>
             <w:r>
-              <w:rPr>
-                <w:rFonts w:ascii="Times New Roman" w:eastAsia="Times New Roman" w:hAnsi="Times New Roman"/>
-                <w:i w:val="0"/>
-                <w:sz w:val="20"/>
-                <w:szCs w:val="20"/>
-              </w:rPr>
               <w:t>13/09</w:t>
             </w:r>
           </w:p>
@@ -3057,23 +2795,11 @@
           <w:p>
             <w:pPr>
               <w:pStyle w:val="PSI-ComentarioenTabla"/>
-              <w:widowControl w:val="0"/>
-              <w:suppressAutoHyphens/>
-              <w:spacing w:before="0" w:after="240" w:line="240" w:lineRule="atLeast"/>
               <w:rPr>
-                <w:rFonts w:ascii="Times New Roman" w:eastAsia="Times New Roman" w:hAnsi="Times New Roman"/>
-                <w:i w:val="0"/>
-                <w:sz w:val="20"/>
-                <w:szCs w:val="20"/>
+                <w:i/>
               </w:rPr>
             </w:pPr>
             <w:r>
-              <w:rPr>
-                <w:rFonts w:ascii="Times New Roman" w:eastAsia="Times New Roman" w:hAnsi="Times New Roman"/>
-                <w:i w:val="0"/>
-                <w:sz w:val="20"/>
-                <w:szCs w:val="20"/>
-              </w:rPr>
               <w:t>15/09</w:t>
             </w:r>
           </w:p>
@@ -3091,50 +2817,20 @@
           <w:p>
             <w:pPr>
               <w:pStyle w:val="PSI-ComentarioenTabla"/>
-              <w:widowControl w:val="0"/>
-              <w:suppressAutoHyphens/>
-              <w:spacing w:before="0" w:after="240" w:line="240" w:lineRule="atLeast"/>
               <w:rPr>
-                <w:rFonts w:ascii="Times New Roman" w:eastAsia="Times New Roman" w:hAnsi="Times New Roman"/>
-                <w:i w:val="0"/>
-                <w:sz w:val="20"/>
-                <w:szCs w:val="20"/>
+                <w:i/>
               </w:rPr>
             </w:pPr>
             <w:r>
-              <w:rPr>
-                <w:rFonts w:ascii="Times New Roman" w:eastAsia="Times New Roman" w:hAnsi="Times New Roman"/>
-                <w:i w:val="0"/>
-                <w:sz w:val="20"/>
-                <w:szCs w:val="20"/>
-              </w:rPr>
               <w:t xml:space="preserve">E01 </w:t>
             </w:r>
             <w:r>
-              <w:rPr>
-                <w:rFonts w:ascii="Times New Roman" w:eastAsia="Times New Roman" w:hAnsi="Times New Roman"/>
-                <w:i w:val="0"/>
-                <w:sz w:val="20"/>
-                <w:szCs w:val="20"/>
-              </w:rPr>
               <w:t>T05</w:t>
             </w:r>
             <w:r>
-              <w:rPr>
-                <w:rFonts w:ascii="Times New Roman" w:eastAsia="Times New Roman" w:hAnsi="Times New Roman"/>
-                <w:i w:val="0"/>
-                <w:sz w:val="20"/>
-                <w:szCs w:val="20"/>
-              </w:rPr>
               <w:t xml:space="preserve"> - </w:t>
             </w:r>
             <w:r>
-              <w:rPr>
-                <w:rFonts w:ascii="Times New Roman" w:eastAsia="Times New Roman" w:hAnsi="Times New Roman"/>
-                <w:i w:val="0"/>
-                <w:sz w:val="20"/>
-                <w:szCs w:val="20"/>
-              </w:rPr>
               <w:t>Revisar Plan de Estimación</w:t>
             </w:r>
           </w:p>
@@ -3146,43 +2842,19 @@
           <w:p>
             <w:pPr>
               <w:pStyle w:val="PSI-ComentarioenTabla"/>
-              <w:widowControl w:val="0"/>
-              <w:suppressAutoHyphens/>
-              <w:spacing w:before="0" w:after="240" w:line="240" w:lineRule="atLeast"/>
               <w:rPr>
-                <w:rFonts w:ascii="Times New Roman" w:eastAsia="Times New Roman" w:hAnsi="Times New Roman"/>
-                <w:i w:val="0"/>
-                <w:sz w:val="20"/>
-                <w:szCs w:val="20"/>
+                <w:i/>
               </w:rPr>
             </w:pPr>
             <w:r>
-              <w:rPr>
-                <w:rFonts w:ascii="Times New Roman" w:eastAsia="Times New Roman" w:hAnsi="Times New Roman"/>
-                <w:i w:val="0"/>
-                <w:sz w:val="20"/>
-                <w:szCs w:val="20"/>
-              </w:rPr>
               <w:t xml:space="preserve">Eduardo </w:t>
             </w:r>
             <w:proofErr w:type="spellStart"/>
             <w:r>
-              <w:rPr>
-                <w:rFonts w:ascii="Times New Roman" w:eastAsia="Times New Roman" w:hAnsi="Times New Roman"/>
-                <w:i w:val="0"/>
-                <w:sz w:val="20"/>
-                <w:szCs w:val="20"/>
-              </w:rPr>
               <w:t>Sly</w:t>
             </w:r>
             <w:proofErr w:type="spellEnd"/>
             <w:r>
-              <w:rPr>
-                <w:rFonts w:ascii="Times New Roman" w:eastAsia="Times New Roman" w:hAnsi="Times New Roman"/>
-                <w:i w:val="0"/>
-                <w:sz w:val="20"/>
-                <w:szCs w:val="20"/>
-              </w:rPr>
               <w:t>, Valeria Ojeda</w:t>
             </w:r>
           </w:p>
@@ -3195,23 +2867,11 @@
           <w:p>
             <w:pPr>
               <w:pStyle w:val="PSI-ComentarioenTabla"/>
-              <w:widowControl w:val="0"/>
-              <w:suppressAutoHyphens/>
-              <w:spacing w:before="0" w:after="240" w:line="240" w:lineRule="atLeast"/>
               <w:rPr>
-                <w:rFonts w:ascii="Times New Roman" w:eastAsia="Times New Roman" w:hAnsi="Times New Roman"/>
-                <w:i w:val="0"/>
-                <w:sz w:val="20"/>
-                <w:szCs w:val="20"/>
+                <w:i/>
               </w:rPr>
             </w:pPr>
             <w:r>
-              <w:rPr>
-                <w:rFonts w:ascii="Times New Roman" w:eastAsia="Times New Roman" w:hAnsi="Times New Roman"/>
-                <w:i w:val="0"/>
-                <w:sz w:val="20"/>
-                <w:szCs w:val="20"/>
-              </w:rPr>
               <w:t>15/09</w:t>
             </w:r>
           </w:p>
@@ -3224,23 +2884,11 @@
           <w:p>
             <w:pPr>
               <w:pStyle w:val="PSI-ComentarioenTabla"/>
-              <w:widowControl w:val="0"/>
-              <w:suppressAutoHyphens/>
-              <w:spacing w:before="0" w:after="240" w:line="240" w:lineRule="atLeast"/>
               <w:rPr>
-                <w:rFonts w:ascii="Times New Roman" w:eastAsia="Times New Roman" w:hAnsi="Times New Roman"/>
-                <w:i w:val="0"/>
-                <w:sz w:val="20"/>
-                <w:szCs w:val="20"/>
+                <w:i/>
               </w:rPr>
             </w:pPr>
             <w:r>
-              <w:rPr>
-                <w:rFonts w:ascii="Times New Roman" w:eastAsia="Times New Roman" w:hAnsi="Times New Roman"/>
-                <w:i w:val="0"/>
-                <w:sz w:val="20"/>
-                <w:szCs w:val="20"/>
-              </w:rPr>
               <w:t>15/09</w:t>
             </w:r>
           </w:p>
@@ -3258,50 +2906,20 @@
           <w:p>
             <w:pPr>
               <w:pStyle w:val="PSI-ComentarioenTabla"/>
-              <w:widowControl w:val="0"/>
-              <w:suppressAutoHyphens/>
-              <w:spacing w:before="0" w:after="240" w:line="240" w:lineRule="atLeast"/>
               <w:rPr>
-                <w:rFonts w:ascii="Times New Roman" w:eastAsia="Times New Roman" w:hAnsi="Times New Roman"/>
-                <w:i w:val="0"/>
-                <w:sz w:val="20"/>
-                <w:szCs w:val="20"/>
+                <w:i/>
               </w:rPr>
             </w:pPr>
             <w:r>
-              <w:rPr>
-                <w:rFonts w:ascii="Times New Roman" w:eastAsia="Times New Roman" w:hAnsi="Times New Roman"/>
-                <w:i w:val="0"/>
-                <w:sz w:val="20"/>
-                <w:szCs w:val="20"/>
-              </w:rPr>
               <w:t xml:space="preserve">E01 </w:t>
             </w:r>
             <w:r>
-              <w:rPr>
-                <w:rFonts w:ascii="Times New Roman" w:eastAsia="Times New Roman" w:hAnsi="Times New Roman"/>
-                <w:i w:val="0"/>
-                <w:sz w:val="20"/>
-                <w:szCs w:val="20"/>
-              </w:rPr>
               <w:t>T06</w:t>
             </w:r>
             <w:r>
-              <w:rPr>
-                <w:rFonts w:ascii="Times New Roman" w:eastAsia="Times New Roman" w:hAnsi="Times New Roman"/>
-                <w:i w:val="0"/>
-                <w:sz w:val="20"/>
-                <w:szCs w:val="20"/>
-              </w:rPr>
               <w:t xml:space="preserve"> - </w:t>
             </w:r>
             <w:r>
-              <w:rPr>
-                <w:rFonts w:ascii="Times New Roman" w:eastAsia="Times New Roman" w:hAnsi="Times New Roman"/>
-                <w:i w:val="0"/>
-                <w:sz w:val="20"/>
-                <w:szCs w:val="20"/>
-              </w:rPr>
               <w:t>Realizar Seguimiento de Riesgos</w:t>
             </w:r>
           </w:p>
@@ -3313,33 +2931,15 @@
           <w:p>
             <w:pPr>
               <w:pStyle w:val="PSI-ComentarioenTabla"/>
-              <w:widowControl w:val="0"/>
-              <w:suppressAutoHyphens/>
-              <w:spacing w:before="0" w:after="240" w:line="240" w:lineRule="atLeast"/>
               <w:rPr>
-                <w:rFonts w:ascii="Times New Roman" w:eastAsia="Times New Roman" w:hAnsi="Times New Roman"/>
-                <w:i w:val="0"/>
-                <w:sz w:val="20"/>
-                <w:szCs w:val="20"/>
+                <w:i/>
               </w:rPr>
             </w:pPr>
             <w:r>
-              <w:rPr>
-                <w:rFonts w:ascii="Times New Roman" w:eastAsia="Times New Roman" w:hAnsi="Times New Roman"/>
-                <w:i w:val="0"/>
-                <w:sz w:val="20"/>
-                <w:szCs w:val="20"/>
-              </w:rPr>
               <w:t xml:space="preserve">Malena </w:t>
             </w:r>
             <w:proofErr w:type="spellStart"/>
             <w:r>
-              <w:rPr>
-                <w:rFonts w:ascii="Times New Roman" w:eastAsia="Times New Roman" w:hAnsi="Times New Roman"/>
-                <w:i w:val="0"/>
-                <w:sz w:val="20"/>
-                <w:szCs w:val="20"/>
-              </w:rPr>
               <w:t>Oyarzo</w:t>
             </w:r>
             <w:proofErr w:type="spellEnd"/>
@@ -3353,23 +2953,11 @@
           <w:p>
             <w:pPr>
               <w:pStyle w:val="PSI-ComentarioenTabla"/>
-              <w:widowControl w:val="0"/>
-              <w:suppressAutoHyphens/>
-              <w:spacing w:before="0" w:after="240" w:line="240" w:lineRule="atLeast"/>
               <w:rPr>
-                <w:rFonts w:ascii="Times New Roman" w:eastAsia="Times New Roman" w:hAnsi="Times New Roman"/>
-                <w:i w:val="0"/>
-                <w:sz w:val="20"/>
-                <w:szCs w:val="20"/>
+                <w:i/>
               </w:rPr>
             </w:pPr>
             <w:r>
-              <w:rPr>
-                <w:rFonts w:ascii="Times New Roman" w:eastAsia="Times New Roman" w:hAnsi="Times New Roman"/>
-                <w:i w:val="0"/>
-                <w:sz w:val="20"/>
-                <w:szCs w:val="20"/>
-              </w:rPr>
               <w:t>15/09</w:t>
             </w:r>
           </w:p>
@@ -3382,23 +2970,11 @@
           <w:p>
             <w:pPr>
               <w:pStyle w:val="PSI-ComentarioenTabla"/>
-              <w:widowControl w:val="0"/>
-              <w:suppressAutoHyphens/>
-              <w:spacing w:before="0" w:after="240" w:line="240" w:lineRule="atLeast"/>
               <w:rPr>
-                <w:rFonts w:ascii="Times New Roman" w:eastAsia="Times New Roman" w:hAnsi="Times New Roman"/>
-                <w:i w:val="0"/>
-                <w:sz w:val="20"/>
-                <w:szCs w:val="20"/>
+                <w:i/>
               </w:rPr>
             </w:pPr>
             <w:r>
-              <w:rPr>
-                <w:rFonts w:ascii="Times New Roman" w:eastAsia="Times New Roman" w:hAnsi="Times New Roman"/>
-                <w:i w:val="0"/>
-                <w:sz w:val="20"/>
-                <w:szCs w:val="20"/>
-              </w:rPr>
               <w:t>15/09</w:t>
             </w:r>
           </w:p>
@@ -3416,50 +2992,20 @@
           <w:p>
             <w:pPr>
               <w:pStyle w:val="PSI-ComentarioenTabla"/>
-              <w:widowControl w:val="0"/>
-              <w:suppressAutoHyphens/>
-              <w:spacing w:before="0" w:after="240" w:line="240" w:lineRule="atLeast"/>
               <w:rPr>
-                <w:rFonts w:ascii="Times New Roman" w:eastAsia="Times New Roman" w:hAnsi="Times New Roman"/>
-                <w:i w:val="0"/>
-                <w:sz w:val="20"/>
-                <w:szCs w:val="20"/>
+                <w:i/>
               </w:rPr>
             </w:pPr>
             <w:r>
-              <w:rPr>
-                <w:rFonts w:ascii="Times New Roman" w:eastAsia="Times New Roman" w:hAnsi="Times New Roman"/>
-                <w:i w:val="0"/>
-                <w:sz w:val="20"/>
-                <w:szCs w:val="20"/>
-              </w:rPr>
               <w:t xml:space="preserve">E01 </w:t>
             </w:r>
             <w:r>
-              <w:rPr>
-                <w:rFonts w:ascii="Times New Roman" w:eastAsia="Times New Roman" w:hAnsi="Times New Roman"/>
-                <w:i w:val="0"/>
-                <w:sz w:val="20"/>
-                <w:szCs w:val="20"/>
-              </w:rPr>
               <w:t>T07</w:t>
             </w:r>
             <w:r>
-              <w:rPr>
-                <w:rFonts w:ascii="Times New Roman" w:eastAsia="Times New Roman" w:hAnsi="Times New Roman"/>
-                <w:i w:val="0"/>
-                <w:sz w:val="20"/>
-                <w:szCs w:val="20"/>
-              </w:rPr>
               <w:t xml:space="preserve"> - </w:t>
             </w:r>
             <w:r>
-              <w:rPr>
-                <w:rFonts w:ascii="Times New Roman" w:eastAsia="Times New Roman" w:hAnsi="Times New Roman"/>
-                <w:i w:val="0"/>
-                <w:sz w:val="20"/>
-                <w:szCs w:val="20"/>
-              </w:rPr>
               <w:t>Definir Especificaciones Técnicas</w:t>
             </w:r>
           </w:p>
@@ -3471,33 +3017,15 @@
           <w:p>
             <w:pPr>
               <w:pStyle w:val="PSI-ComentarioenTabla"/>
-              <w:widowControl w:val="0"/>
-              <w:suppressAutoHyphens/>
-              <w:spacing w:before="0" w:after="240" w:line="240" w:lineRule="atLeast"/>
               <w:rPr>
-                <w:rFonts w:ascii="Times New Roman" w:eastAsia="Times New Roman" w:hAnsi="Times New Roman"/>
-                <w:i w:val="0"/>
-                <w:sz w:val="20"/>
-                <w:szCs w:val="20"/>
+                <w:i/>
               </w:rPr>
             </w:pPr>
             <w:r>
-              <w:rPr>
-                <w:rFonts w:ascii="Times New Roman" w:eastAsia="Times New Roman" w:hAnsi="Times New Roman"/>
-                <w:i w:val="0"/>
-                <w:sz w:val="20"/>
-                <w:szCs w:val="20"/>
-              </w:rPr>
               <w:t xml:space="preserve">Eduardo </w:t>
             </w:r>
             <w:proofErr w:type="spellStart"/>
             <w:r>
-              <w:rPr>
-                <w:rFonts w:ascii="Times New Roman" w:eastAsia="Times New Roman" w:hAnsi="Times New Roman"/>
-                <w:i w:val="0"/>
-                <w:sz w:val="20"/>
-                <w:szCs w:val="20"/>
-              </w:rPr>
               <w:t>Sly</w:t>
             </w:r>
             <w:proofErr w:type="spellEnd"/>
@@ -3511,23 +3039,11 @@
           <w:p>
             <w:pPr>
               <w:pStyle w:val="PSI-ComentarioenTabla"/>
-              <w:widowControl w:val="0"/>
-              <w:suppressAutoHyphens/>
-              <w:spacing w:before="0" w:after="240" w:line="240" w:lineRule="atLeast"/>
               <w:rPr>
-                <w:rFonts w:ascii="Times New Roman" w:eastAsia="Times New Roman" w:hAnsi="Times New Roman"/>
-                <w:i w:val="0"/>
-                <w:sz w:val="20"/>
-                <w:szCs w:val="20"/>
+                <w:i/>
               </w:rPr>
             </w:pPr>
             <w:r>
-              <w:rPr>
-                <w:rFonts w:ascii="Times New Roman" w:eastAsia="Times New Roman" w:hAnsi="Times New Roman"/>
-                <w:i w:val="0"/>
-                <w:sz w:val="20"/>
-                <w:szCs w:val="20"/>
-              </w:rPr>
               <w:t>16/09</w:t>
             </w:r>
           </w:p>
@@ -3540,23 +3056,11 @@
           <w:p>
             <w:pPr>
               <w:pStyle w:val="PSI-ComentarioenTabla"/>
-              <w:widowControl w:val="0"/>
-              <w:suppressAutoHyphens/>
-              <w:spacing w:before="0" w:after="240" w:line="240" w:lineRule="atLeast"/>
               <w:rPr>
-                <w:rFonts w:ascii="Times New Roman" w:eastAsia="Times New Roman" w:hAnsi="Times New Roman"/>
-                <w:i w:val="0"/>
-                <w:sz w:val="20"/>
-                <w:szCs w:val="20"/>
+                <w:i/>
               </w:rPr>
             </w:pPr>
             <w:r>
-              <w:rPr>
-                <w:rFonts w:ascii="Times New Roman" w:eastAsia="Times New Roman" w:hAnsi="Times New Roman"/>
-                <w:i w:val="0"/>
-                <w:sz w:val="20"/>
-                <w:szCs w:val="20"/>
-              </w:rPr>
               <w:t>17/09</w:t>
             </w:r>
           </w:p>
@@ -3574,50 +3078,20 @@
           <w:p>
             <w:pPr>
               <w:pStyle w:val="PSI-ComentarioenTabla"/>
-              <w:widowControl w:val="0"/>
-              <w:suppressAutoHyphens/>
-              <w:spacing w:before="0" w:after="240" w:line="240" w:lineRule="atLeast"/>
               <w:rPr>
-                <w:rFonts w:ascii="Times New Roman" w:eastAsia="Times New Roman" w:hAnsi="Times New Roman"/>
-                <w:i w:val="0"/>
-                <w:sz w:val="20"/>
-                <w:szCs w:val="20"/>
+                <w:i/>
               </w:rPr>
             </w:pPr>
             <w:r>
-              <w:rPr>
-                <w:rFonts w:ascii="Times New Roman" w:eastAsia="Times New Roman" w:hAnsi="Times New Roman"/>
-                <w:i w:val="0"/>
-                <w:sz w:val="20"/>
-                <w:szCs w:val="20"/>
-              </w:rPr>
               <w:t xml:space="preserve">E01 </w:t>
             </w:r>
             <w:r>
-              <w:rPr>
-                <w:rFonts w:ascii="Times New Roman" w:eastAsia="Times New Roman" w:hAnsi="Times New Roman"/>
-                <w:i w:val="0"/>
-                <w:sz w:val="20"/>
-                <w:szCs w:val="20"/>
-              </w:rPr>
               <w:t>T08</w:t>
             </w:r>
             <w:r>
-              <w:rPr>
-                <w:rFonts w:ascii="Times New Roman" w:eastAsia="Times New Roman" w:hAnsi="Times New Roman"/>
-                <w:i w:val="0"/>
-                <w:sz w:val="20"/>
-                <w:szCs w:val="20"/>
-              </w:rPr>
               <w:t xml:space="preserve"> - </w:t>
             </w:r>
             <w:r>
-              <w:rPr>
-                <w:rFonts w:ascii="Times New Roman" w:eastAsia="Times New Roman" w:hAnsi="Times New Roman"/>
-                <w:i w:val="0"/>
-                <w:sz w:val="20"/>
-                <w:szCs w:val="20"/>
-              </w:rPr>
               <w:t>Realizar Matriz de Trazabilidad</w:t>
             </w:r>
           </w:p>
@@ -3629,23 +3103,11 @@
           <w:p>
             <w:pPr>
               <w:pStyle w:val="PSI-ComentarioenTabla"/>
-              <w:widowControl w:val="0"/>
-              <w:suppressAutoHyphens/>
-              <w:spacing w:before="0" w:after="240" w:line="240" w:lineRule="atLeast"/>
               <w:rPr>
-                <w:rFonts w:ascii="Times New Roman" w:eastAsia="Times New Roman" w:hAnsi="Times New Roman"/>
-                <w:i w:val="0"/>
-                <w:sz w:val="20"/>
-                <w:szCs w:val="20"/>
+                <w:i/>
               </w:rPr>
             </w:pPr>
             <w:r>
-              <w:rPr>
-                <w:rFonts w:ascii="Times New Roman" w:eastAsia="Times New Roman" w:hAnsi="Times New Roman"/>
-                <w:i w:val="0"/>
-                <w:sz w:val="20"/>
-                <w:szCs w:val="20"/>
-              </w:rPr>
               <w:t>Valeria Ojeda</w:t>
             </w:r>
           </w:p>
@@ -3658,23 +3120,11 @@
           <w:p>
             <w:pPr>
               <w:pStyle w:val="PSI-ComentarioenTabla"/>
-              <w:widowControl w:val="0"/>
-              <w:suppressAutoHyphens/>
-              <w:spacing w:before="0" w:after="240" w:line="240" w:lineRule="atLeast"/>
               <w:rPr>
-                <w:rFonts w:ascii="Times New Roman" w:eastAsia="Times New Roman" w:hAnsi="Times New Roman"/>
-                <w:i w:val="0"/>
-                <w:sz w:val="20"/>
-                <w:szCs w:val="20"/>
+                <w:i/>
               </w:rPr>
             </w:pPr>
             <w:r>
-              <w:rPr>
-                <w:rFonts w:ascii="Times New Roman" w:eastAsia="Times New Roman" w:hAnsi="Times New Roman"/>
-                <w:i w:val="0"/>
-                <w:sz w:val="20"/>
-                <w:szCs w:val="20"/>
-              </w:rPr>
               <w:t>16/09</w:t>
             </w:r>
           </w:p>
@@ -3687,23 +3137,11 @@
           <w:p>
             <w:pPr>
               <w:pStyle w:val="PSI-ComentarioenTabla"/>
-              <w:widowControl w:val="0"/>
-              <w:suppressAutoHyphens/>
-              <w:spacing w:before="0" w:after="240" w:line="240" w:lineRule="atLeast"/>
               <w:rPr>
-                <w:rFonts w:ascii="Times New Roman" w:eastAsia="Times New Roman" w:hAnsi="Times New Roman"/>
-                <w:i w:val="0"/>
-                <w:sz w:val="20"/>
-                <w:szCs w:val="20"/>
+                <w:i/>
               </w:rPr>
             </w:pPr>
             <w:r>
-              <w:rPr>
-                <w:rFonts w:ascii="Times New Roman" w:eastAsia="Times New Roman" w:hAnsi="Times New Roman"/>
-                <w:i w:val="0"/>
-                <w:sz w:val="20"/>
-                <w:szCs w:val="20"/>
-              </w:rPr>
               <w:t>17/09</w:t>
             </w:r>
           </w:p>
@@ -3721,50 +3159,20 @@
           <w:p>
             <w:pPr>
               <w:pStyle w:val="PSI-ComentarioenTabla"/>
-              <w:widowControl w:val="0"/>
-              <w:suppressAutoHyphens/>
-              <w:spacing w:before="0" w:after="240" w:line="240" w:lineRule="atLeast"/>
               <w:rPr>
-                <w:rFonts w:ascii="Times New Roman" w:eastAsia="Times New Roman" w:hAnsi="Times New Roman"/>
-                <w:i w:val="0"/>
-                <w:sz w:val="20"/>
-                <w:szCs w:val="20"/>
+                <w:i/>
               </w:rPr>
             </w:pPr>
             <w:r>
-              <w:rPr>
-                <w:rFonts w:ascii="Times New Roman" w:eastAsia="Times New Roman" w:hAnsi="Times New Roman"/>
-                <w:i w:val="0"/>
-                <w:sz w:val="20"/>
-                <w:szCs w:val="20"/>
-              </w:rPr>
               <w:t xml:space="preserve">E01 </w:t>
             </w:r>
             <w:r>
-              <w:rPr>
-                <w:rFonts w:ascii="Times New Roman" w:eastAsia="Times New Roman" w:hAnsi="Times New Roman"/>
-                <w:i w:val="0"/>
-                <w:sz w:val="20"/>
-                <w:szCs w:val="20"/>
-              </w:rPr>
               <w:t>T09</w:t>
             </w:r>
             <w:r>
-              <w:rPr>
-                <w:rFonts w:ascii="Times New Roman" w:eastAsia="Times New Roman" w:hAnsi="Times New Roman"/>
-                <w:i w:val="0"/>
-                <w:sz w:val="20"/>
-                <w:szCs w:val="20"/>
-              </w:rPr>
               <w:t xml:space="preserve"> - </w:t>
             </w:r>
             <w:r>
-              <w:rPr>
-                <w:rFonts w:ascii="Times New Roman" w:eastAsia="Times New Roman" w:hAnsi="Times New Roman"/>
-                <w:i w:val="0"/>
-                <w:sz w:val="20"/>
-                <w:szCs w:val="20"/>
-              </w:rPr>
               <w:t>Realizar Análisis de Requerimientos</w:t>
             </w:r>
           </w:p>
@@ -3776,73 +3184,31 @@
           <w:p>
             <w:pPr>
               <w:pStyle w:val="PSI-ComentarioenTabla"/>
-              <w:widowControl w:val="0"/>
-              <w:suppressAutoHyphens/>
-              <w:spacing w:before="0" w:after="240" w:line="240" w:lineRule="atLeast"/>
               <w:rPr>
-                <w:rFonts w:ascii="Times New Roman" w:eastAsia="Times New Roman" w:hAnsi="Times New Roman"/>
-                <w:i w:val="0"/>
-                <w:sz w:val="20"/>
-                <w:szCs w:val="20"/>
+                <w:i/>
               </w:rPr>
             </w:pPr>
             <w:r>
-              <w:rPr>
-                <w:rFonts w:ascii="Times New Roman" w:eastAsia="Times New Roman" w:hAnsi="Times New Roman"/>
-                <w:i w:val="0"/>
-                <w:sz w:val="20"/>
-                <w:szCs w:val="20"/>
-              </w:rPr>
               <w:t xml:space="preserve">Valeria Ojeda, Emilio </w:t>
             </w:r>
             <w:proofErr w:type="spellStart"/>
             <w:r>
-              <w:rPr>
-                <w:rFonts w:ascii="Times New Roman" w:eastAsia="Times New Roman" w:hAnsi="Times New Roman"/>
-                <w:i w:val="0"/>
-                <w:sz w:val="20"/>
-                <w:szCs w:val="20"/>
-              </w:rPr>
               <w:t>Levipichun</w:t>
             </w:r>
             <w:proofErr w:type="spellEnd"/>
             <w:r>
-              <w:rPr>
-                <w:rFonts w:ascii="Times New Roman" w:eastAsia="Times New Roman" w:hAnsi="Times New Roman"/>
-                <w:i w:val="0"/>
-                <w:sz w:val="20"/>
-                <w:szCs w:val="20"/>
-              </w:rPr>
               <w:t xml:space="preserve">, Eduardo </w:t>
             </w:r>
             <w:proofErr w:type="spellStart"/>
             <w:r>
-              <w:rPr>
-                <w:rFonts w:ascii="Times New Roman" w:eastAsia="Times New Roman" w:hAnsi="Times New Roman"/>
-                <w:i w:val="0"/>
-                <w:sz w:val="20"/>
-                <w:szCs w:val="20"/>
-              </w:rPr>
               <w:t>Sly</w:t>
             </w:r>
             <w:proofErr w:type="spellEnd"/>
             <w:r>
-              <w:rPr>
-                <w:rFonts w:ascii="Times New Roman" w:eastAsia="Times New Roman" w:hAnsi="Times New Roman"/>
-                <w:i w:val="0"/>
-                <w:sz w:val="20"/>
-                <w:szCs w:val="20"/>
-              </w:rPr>
               <w:t xml:space="preserve">, Malena </w:t>
             </w:r>
             <w:proofErr w:type="spellStart"/>
             <w:r>
-              <w:rPr>
-                <w:rFonts w:ascii="Times New Roman" w:eastAsia="Times New Roman" w:hAnsi="Times New Roman"/>
-                <w:i w:val="0"/>
-                <w:sz w:val="20"/>
-                <w:szCs w:val="20"/>
-              </w:rPr>
               <w:t>Oyarzo</w:t>
             </w:r>
             <w:proofErr w:type="spellEnd"/>
@@ -3856,23 +3222,11 @@
           <w:p>
             <w:pPr>
               <w:pStyle w:val="PSI-ComentarioenTabla"/>
-              <w:widowControl w:val="0"/>
-              <w:suppressAutoHyphens/>
-              <w:spacing w:before="0" w:after="240" w:line="240" w:lineRule="atLeast"/>
               <w:rPr>
-                <w:rFonts w:ascii="Times New Roman" w:eastAsia="Times New Roman" w:hAnsi="Times New Roman"/>
-                <w:i w:val="0"/>
-                <w:sz w:val="20"/>
-                <w:szCs w:val="20"/>
+                <w:i/>
               </w:rPr>
             </w:pPr>
             <w:r>
-              <w:rPr>
-                <w:rFonts w:ascii="Times New Roman" w:eastAsia="Times New Roman" w:hAnsi="Times New Roman"/>
-                <w:i w:val="0"/>
-                <w:sz w:val="20"/>
-                <w:szCs w:val="20"/>
-              </w:rPr>
               <w:t>17/09</w:t>
             </w:r>
           </w:p>
@@ -3885,23 +3239,11 @@
           <w:p>
             <w:pPr>
               <w:pStyle w:val="PSI-ComentarioenTabla"/>
-              <w:widowControl w:val="0"/>
-              <w:suppressAutoHyphens/>
-              <w:spacing w:before="0" w:after="240" w:line="240" w:lineRule="atLeast"/>
               <w:rPr>
-                <w:rFonts w:ascii="Times New Roman" w:eastAsia="Times New Roman" w:hAnsi="Times New Roman"/>
-                <w:i w:val="0"/>
-                <w:sz w:val="20"/>
-                <w:szCs w:val="20"/>
+                <w:i/>
               </w:rPr>
             </w:pPr>
             <w:r>
-              <w:rPr>
-                <w:rFonts w:ascii="Times New Roman" w:eastAsia="Times New Roman" w:hAnsi="Times New Roman"/>
-                <w:i w:val="0"/>
-                <w:sz w:val="20"/>
-                <w:szCs w:val="20"/>
-              </w:rPr>
               <w:t>17/09</w:t>
             </w:r>
           </w:p>
@@ -3919,41 +3261,17 @@
           <w:p>
             <w:pPr>
               <w:pStyle w:val="PSI-ComentarioenTabla"/>
-              <w:widowControl w:val="0"/>
-              <w:suppressAutoHyphens/>
-              <w:spacing w:before="0" w:after="240" w:line="240" w:lineRule="atLeast"/>
               <w:rPr>
-                <w:rFonts w:ascii="Times New Roman" w:eastAsia="Times New Roman" w:hAnsi="Times New Roman"/>
-                <w:i w:val="0"/>
-                <w:sz w:val="20"/>
-                <w:szCs w:val="20"/>
+                <w:i/>
               </w:rPr>
             </w:pPr>
             <w:r>
-              <w:rPr>
-                <w:rFonts w:ascii="Times New Roman" w:eastAsia="Times New Roman" w:hAnsi="Times New Roman"/>
-                <w:i w:val="0"/>
-                <w:sz w:val="20"/>
-                <w:szCs w:val="20"/>
-              </w:rPr>
               <w:t>E01 T10</w:t>
             </w:r>
             <w:r>
-              <w:rPr>
-                <w:rFonts w:ascii="Times New Roman" w:eastAsia="Times New Roman" w:hAnsi="Times New Roman"/>
-                <w:i w:val="0"/>
-                <w:sz w:val="20"/>
-                <w:szCs w:val="20"/>
-              </w:rPr>
               <w:t xml:space="preserve"> </w:t>
             </w:r>
             <w:r>
-              <w:rPr>
-                <w:rFonts w:ascii="Times New Roman" w:eastAsia="Times New Roman" w:hAnsi="Times New Roman"/>
-                <w:i w:val="0"/>
-                <w:sz w:val="20"/>
-                <w:szCs w:val="20"/>
-              </w:rPr>
               <w:t>- Realizar Presentación II - E01</w:t>
             </w:r>
           </w:p>
@@ -3965,73 +3283,31 @@
           <w:p>
             <w:pPr>
               <w:pStyle w:val="PSI-ComentarioenTabla"/>
-              <w:widowControl w:val="0"/>
-              <w:suppressAutoHyphens/>
-              <w:spacing w:before="0" w:after="240" w:line="240" w:lineRule="atLeast"/>
               <w:rPr>
-                <w:rFonts w:ascii="Times New Roman" w:eastAsia="Times New Roman" w:hAnsi="Times New Roman"/>
-                <w:i w:val="0"/>
-                <w:sz w:val="20"/>
-                <w:szCs w:val="20"/>
+                <w:i/>
               </w:rPr>
             </w:pPr>
             <w:r>
-              <w:rPr>
-                <w:rFonts w:ascii="Times New Roman" w:eastAsia="Times New Roman" w:hAnsi="Times New Roman"/>
-                <w:i w:val="0"/>
-                <w:sz w:val="20"/>
-                <w:szCs w:val="20"/>
-              </w:rPr>
               <w:t xml:space="preserve">Valeria Ojeda, Emilio </w:t>
             </w:r>
             <w:proofErr w:type="spellStart"/>
             <w:r>
-              <w:rPr>
-                <w:rFonts w:ascii="Times New Roman" w:eastAsia="Times New Roman" w:hAnsi="Times New Roman"/>
-                <w:i w:val="0"/>
-                <w:sz w:val="20"/>
-                <w:szCs w:val="20"/>
-              </w:rPr>
               <w:t>Levipichun</w:t>
             </w:r>
             <w:proofErr w:type="spellEnd"/>
             <w:r>
-              <w:rPr>
-                <w:rFonts w:ascii="Times New Roman" w:eastAsia="Times New Roman" w:hAnsi="Times New Roman"/>
-                <w:i w:val="0"/>
-                <w:sz w:val="20"/>
-                <w:szCs w:val="20"/>
-              </w:rPr>
               <w:t xml:space="preserve">, Eduardo </w:t>
             </w:r>
             <w:proofErr w:type="spellStart"/>
             <w:r>
-              <w:rPr>
-                <w:rFonts w:ascii="Times New Roman" w:eastAsia="Times New Roman" w:hAnsi="Times New Roman"/>
-                <w:i w:val="0"/>
-                <w:sz w:val="20"/>
-                <w:szCs w:val="20"/>
-              </w:rPr>
               <w:t>Sly</w:t>
             </w:r>
             <w:proofErr w:type="spellEnd"/>
             <w:r>
-              <w:rPr>
-                <w:rFonts w:ascii="Times New Roman" w:eastAsia="Times New Roman" w:hAnsi="Times New Roman"/>
-                <w:i w:val="0"/>
-                <w:sz w:val="20"/>
-                <w:szCs w:val="20"/>
-              </w:rPr>
               <w:t xml:space="preserve">, Malena </w:t>
             </w:r>
             <w:proofErr w:type="spellStart"/>
             <w:r>
-              <w:rPr>
-                <w:rFonts w:ascii="Times New Roman" w:eastAsia="Times New Roman" w:hAnsi="Times New Roman"/>
-                <w:i w:val="0"/>
-                <w:sz w:val="20"/>
-                <w:szCs w:val="20"/>
-              </w:rPr>
               <w:t>Oyarzo</w:t>
             </w:r>
             <w:proofErr w:type="spellEnd"/>
@@ -4045,23 +3321,11 @@
           <w:p>
             <w:pPr>
               <w:pStyle w:val="PSI-ComentarioenTabla"/>
-              <w:widowControl w:val="0"/>
-              <w:suppressAutoHyphens/>
-              <w:spacing w:before="0" w:after="240" w:line="240" w:lineRule="atLeast"/>
               <w:rPr>
-                <w:rFonts w:ascii="Times New Roman" w:eastAsia="Times New Roman" w:hAnsi="Times New Roman"/>
-                <w:i w:val="0"/>
-                <w:sz w:val="20"/>
-                <w:szCs w:val="20"/>
+                <w:i/>
               </w:rPr>
             </w:pPr>
             <w:r>
-              <w:rPr>
-                <w:rFonts w:ascii="Times New Roman" w:eastAsia="Times New Roman" w:hAnsi="Times New Roman"/>
-                <w:i w:val="0"/>
-                <w:sz w:val="20"/>
-                <w:szCs w:val="20"/>
-              </w:rPr>
               <w:t>17/09</w:t>
             </w:r>
           </w:p>
@@ -4074,23 +3338,11 @@
           <w:p>
             <w:pPr>
               <w:pStyle w:val="PSI-ComentarioenTabla"/>
-              <w:widowControl w:val="0"/>
-              <w:suppressAutoHyphens/>
-              <w:spacing w:before="0" w:after="240" w:line="240" w:lineRule="atLeast"/>
               <w:rPr>
-                <w:rFonts w:ascii="Times New Roman" w:eastAsia="Times New Roman" w:hAnsi="Times New Roman"/>
-                <w:i w:val="0"/>
-                <w:sz w:val="20"/>
-                <w:szCs w:val="20"/>
+                <w:i/>
               </w:rPr>
             </w:pPr>
             <w:r>
-              <w:rPr>
-                <w:rFonts w:ascii="Times New Roman" w:eastAsia="Times New Roman" w:hAnsi="Times New Roman"/>
-                <w:i w:val="0"/>
-                <w:sz w:val="20"/>
-                <w:szCs w:val="20"/>
-              </w:rPr>
               <w:t>17/09</w:t>
             </w:r>
           </w:p>
@@ -4108,32 +3360,14 @@
           <w:p>
             <w:pPr>
               <w:pStyle w:val="PSI-ComentarioenTabla"/>
-              <w:widowControl w:val="0"/>
-              <w:suppressAutoHyphens/>
-              <w:spacing w:before="0" w:after="240" w:line="240" w:lineRule="atLeast"/>
               <w:rPr>
-                <w:rFonts w:ascii="Times New Roman" w:eastAsia="Times New Roman" w:hAnsi="Times New Roman"/>
-                <w:i w:val="0"/>
-                <w:sz w:val="20"/>
-                <w:szCs w:val="20"/>
+                <w:i/>
               </w:rPr>
             </w:pPr>
             <w:r>
-              <w:rPr>
-                <w:rFonts w:ascii="Times New Roman" w:eastAsia="Times New Roman" w:hAnsi="Times New Roman"/>
-                <w:i w:val="0"/>
-                <w:sz w:val="20"/>
-                <w:szCs w:val="20"/>
-              </w:rPr>
               <w:t>E01 T11</w:t>
             </w:r>
             <w:r>
-              <w:rPr>
-                <w:rFonts w:ascii="Times New Roman" w:eastAsia="Times New Roman" w:hAnsi="Times New Roman"/>
-                <w:i w:val="0"/>
-                <w:sz w:val="20"/>
-                <w:szCs w:val="20"/>
-              </w:rPr>
               <w:t xml:space="preserve"> - Generar Especificación de Requerimientos</w:t>
             </w:r>
           </w:p>
@@ -4145,23 +3379,11 @@
           <w:p>
             <w:pPr>
               <w:pStyle w:val="PSI-ComentarioenTabla"/>
-              <w:widowControl w:val="0"/>
-              <w:suppressAutoHyphens/>
-              <w:spacing w:before="0" w:after="240" w:line="240" w:lineRule="atLeast"/>
               <w:rPr>
-                <w:rFonts w:ascii="Times New Roman" w:eastAsia="Times New Roman" w:hAnsi="Times New Roman"/>
-                <w:i w:val="0"/>
-                <w:sz w:val="20"/>
-                <w:szCs w:val="20"/>
+                <w:i/>
               </w:rPr>
             </w:pPr>
             <w:r>
-              <w:rPr>
-                <w:rFonts w:ascii="Times New Roman" w:eastAsia="Times New Roman" w:hAnsi="Times New Roman"/>
-                <w:i w:val="0"/>
-                <w:sz w:val="20"/>
-                <w:szCs w:val="20"/>
-              </w:rPr>
               <w:t>Valeria Ojeda</w:t>
             </w:r>
           </w:p>
@@ -4174,23 +3396,11 @@
           <w:p>
             <w:pPr>
               <w:pStyle w:val="PSI-ComentarioenTabla"/>
-              <w:widowControl w:val="0"/>
-              <w:suppressAutoHyphens/>
-              <w:spacing w:before="0" w:after="240" w:line="240" w:lineRule="atLeast"/>
               <w:rPr>
-                <w:rFonts w:ascii="Times New Roman" w:eastAsia="Times New Roman" w:hAnsi="Times New Roman"/>
-                <w:i w:val="0"/>
-                <w:sz w:val="20"/>
-                <w:szCs w:val="20"/>
+                <w:i/>
               </w:rPr>
             </w:pPr>
             <w:r>
-              <w:rPr>
-                <w:rFonts w:ascii="Times New Roman" w:eastAsia="Times New Roman" w:hAnsi="Times New Roman"/>
-                <w:i w:val="0"/>
-                <w:sz w:val="20"/>
-                <w:szCs w:val="20"/>
-              </w:rPr>
               <w:t>18/09</w:t>
             </w:r>
           </w:p>
@@ -4203,23 +3413,11 @@
           <w:p>
             <w:pPr>
               <w:pStyle w:val="PSI-ComentarioenTabla"/>
-              <w:widowControl w:val="0"/>
-              <w:suppressAutoHyphens/>
-              <w:spacing w:before="0" w:after="240" w:line="240" w:lineRule="atLeast"/>
               <w:rPr>
-                <w:rFonts w:ascii="Times New Roman" w:eastAsia="Times New Roman" w:hAnsi="Times New Roman"/>
-                <w:i w:val="0"/>
-                <w:sz w:val="20"/>
-                <w:szCs w:val="20"/>
+                <w:i/>
               </w:rPr>
             </w:pPr>
             <w:r>
-              <w:rPr>
-                <w:rFonts w:ascii="Times New Roman" w:eastAsia="Times New Roman" w:hAnsi="Times New Roman"/>
-                <w:i w:val="0"/>
-                <w:sz w:val="20"/>
-                <w:szCs w:val="20"/>
-              </w:rPr>
               <w:t>20/09</w:t>
             </w:r>
           </w:p>
@@ -4237,32 +3435,14 @@
           <w:p>
             <w:pPr>
               <w:pStyle w:val="PSI-ComentarioenTabla"/>
-              <w:widowControl w:val="0"/>
-              <w:suppressAutoHyphens/>
-              <w:spacing w:before="0" w:after="240" w:line="240" w:lineRule="atLeast"/>
               <w:rPr>
-                <w:rFonts w:ascii="Times New Roman" w:eastAsia="Times New Roman" w:hAnsi="Times New Roman"/>
-                <w:i w:val="0"/>
-                <w:sz w:val="20"/>
-                <w:szCs w:val="20"/>
+                <w:i/>
               </w:rPr>
             </w:pPr>
             <w:r>
-              <w:rPr>
-                <w:rFonts w:ascii="Times New Roman" w:eastAsia="Times New Roman" w:hAnsi="Times New Roman"/>
-                <w:i w:val="0"/>
-                <w:sz w:val="20"/>
-                <w:szCs w:val="20"/>
-              </w:rPr>
               <w:t>E01 T12</w:t>
             </w:r>
             <w:r>
-              <w:rPr>
-                <w:rFonts w:ascii="Times New Roman" w:eastAsia="Times New Roman" w:hAnsi="Times New Roman"/>
-                <w:i w:val="0"/>
-                <w:sz w:val="20"/>
-                <w:szCs w:val="20"/>
-              </w:rPr>
               <w:t xml:space="preserve"> - Generar plan de riesgos</w:t>
             </w:r>
           </w:p>
@@ -4274,33 +3454,15 @@
           <w:p>
             <w:pPr>
               <w:pStyle w:val="PSI-ComentarioenTabla"/>
-              <w:widowControl w:val="0"/>
-              <w:suppressAutoHyphens/>
-              <w:spacing w:before="0" w:after="240" w:line="240" w:lineRule="atLeast"/>
               <w:rPr>
-                <w:rFonts w:ascii="Times New Roman" w:eastAsia="Times New Roman" w:hAnsi="Times New Roman"/>
-                <w:i w:val="0"/>
-                <w:sz w:val="20"/>
-                <w:szCs w:val="20"/>
+                <w:i/>
               </w:rPr>
             </w:pPr>
             <w:r>
-              <w:rPr>
-                <w:rFonts w:ascii="Times New Roman" w:eastAsia="Times New Roman" w:hAnsi="Times New Roman"/>
-                <w:i w:val="0"/>
-                <w:sz w:val="20"/>
-                <w:szCs w:val="20"/>
-              </w:rPr>
               <w:t xml:space="preserve">Malena </w:t>
             </w:r>
             <w:proofErr w:type="spellStart"/>
             <w:r>
-              <w:rPr>
-                <w:rFonts w:ascii="Times New Roman" w:eastAsia="Times New Roman" w:hAnsi="Times New Roman"/>
-                <w:i w:val="0"/>
-                <w:sz w:val="20"/>
-                <w:szCs w:val="20"/>
-              </w:rPr>
               <w:t>Oyarzo</w:t>
             </w:r>
             <w:proofErr w:type="spellEnd"/>
@@ -4314,23 +3476,11 @@
           <w:p>
             <w:pPr>
               <w:pStyle w:val="PSI-ComentarioenTabla"/>
-              <w:widowControl w:val="0"/>
-              <w:suppressAutoHyphens/>
-              <w:spacing w:before="0" w:after="240" w:line="240" w:lineRule="atLeast"/>
               <w:rPr>
-                <w:rFonts w:ascii="Times New Roman" w:eastAsia="Times New Roman" w:hAnsi="Times New Roman"/>
-                <w:i w:val="0"/>
-                <w:sz w:val="20"/>
-                <w:szCs w:val="20"/>
+                <w:i/>
               </w:rPr>
             </w:pPr>
             <w:r>
-              <w:rPr>
-                <w:rFonts w:ascii="Times New Roman" w:eastAsia="Times New Roman" w:hAnsi="Times New Roman"/>
-                <w:i w:val="0"/>
-                <w:sz w:val="20"/>
-                <w:szCs w:val="20"/>
-              </w:rPr>
               <w:t>19/09</w:t>
             </w:r>
           </w:p>
@@ -4343,23 +3493,11 @@
           <w:p>
             <w:pPr>
               <w:pStyle w:val="PSI-ComentarioenTabla"/>
-              <w:widowControl w:val="0"/>
-              <w:suppressAutoHyphens/>
-              <w:spacing w:before="0" w:after="240" w:line="240" w:lineRule="atLeast"/>
               <w:rPr>
-                <w:rFonts w:ascii="Times New Roman" w:eastAsia="Times New Roman" w:hAnsi="Times New Roman"/>
-                <w:i w:val="0"/>
-                <w:sz w:val="20"/>
-                <w:szCs w:val="20"/>
+                <w:i/>
               </w:rPr>
             </w:pPr>
             <w:r>
-              <w:rPr>
-                <w:rFonts w:ascii="Times New Roman" w:eastAsia="Times New Roman" w:hAnsi="Times New Roman"/>
-                <w:i w:val="0"/>
-                <w:sz w:val="20"/>
-                <w:szCs w:val="20"/>
-              </w:rPr>
               <w:t>19/09</w:t>
             </w:r>
           </w:p>
@@ -4377,50 +3515,20 @@
           <w:p>
             <w:pPr>
               <w:pStyle w:val="PSI-ComentarioenTabla"/>
-              <w:widowControl w:val="0"/>
-              <w:suppressAutoHyphens/>
-              <w:spacing w:before="0" w:after="240" w:line="240" w:lineRule="atLeast"/>
               <w:rPr>
-                <w:rFonts w:ascii="Times New Roman" w:eastAsia="Times New Roman" w:hAnsi="Times New Roman"/>
-                <w:i w:val="0"/>
-                <w:sz w:val="20"/>
-                <w:szCs w:val="20"/>
+                <w:i/>
               </w:rPr>
             </w:pPr>
             <w:r>
-              <w:rPr>
-                <w:rFonts w:ascii="Times New Roman" w:eastAsia="Times New Roman" w:hAnsi="Times New Roman"/>
-                <w:i w:val="0"/>
-                <w:sz w:val="20"/>
-                <w:szCs w:val="20"/>
-              </w:rPr>
               <w:t>E01 T13</w:t>
             </w:r>
             <w:r>
-              <w:rPr>
-                <w:rFonts w:ascii="Times New Roman" w:eastAsia="Times New Roman" w:hAnsi="Times New Roman"/>
-                <w:i w:val="0"/>
-                <w:sz w:val="20"/>
-                <w:szCs w:val="20"/>
-              </w:rPr>
               <w:t xml:space="preserve"> - </w:t>
             </w:r>
             <w:r>
-              <w:rPr>
-                <w:rFonts w:ascii="Times New Roman" w:eastAsia="Times New Roman" w:hAnsi="Times New Roman"/>
-                <w:i w:val="0"/>
-                <w:sz w:val="20"/>
-                <w:szCs w:val="20"/>
-              </w:rPr>
               <w:t>Revisión</w:t>
             </w:r>
             <w:r>
-              <w:rPr>
-                <w:rFonts w:ascii="Times New Roman" w:eastAsia="Times New Roman" w:hAnsi="Times New Roman"/>
-                <w:i w:val="0"/>
-                <w:sz w:val="20"/>
-                <w:szCs w:val="20"/>
-              </w:rPr>
               <w:t xml:space="preserve"> Plan de Calidad</w:t>
             </w:r>
           </w:p>
@@ -4432,73 +3540,31 @@
           <w:p>
             <w:pPr>
               <w:pStyle w:val="PSI-ComentarioenTabla"/>
-              <w:widowControl w:val="0"/>
-              <w:suppressAutoHyphens/>
-              <w:spacing w:before="0" w:after="240" w:line="240" w:lineRule="atLeast"/>
               <w:rPr>
-                <w:rFonts w:ascii="Times New Roman" w:eastAsia="Times New Roman" w:hAnsi="Times New Roman"/>
-                <w:i w:val="0"/>
-                <w:sz w:val="20"/>
-                <w:szCs w:val="20"/>
+                <w:i/>
               </w:rPr>
             </w:pPr>
             <w:r>
-              <w:rPr>
-                <w:rFonts w:ascii="Times New Roman" w:eastAsia="Times New Roman" w:hAnsi="Times New Roman"/>
-                <w:i w:val="0"/>
-                <w:sz w:val="20"/>
-                <w:szCs w:val="20"/>
-              </w:rPr>
               <w:t xml:space="preserve">Valeria Ojeda, Emilio </w:t>
             </w:r>
             <w:proofErr w:type="spellStart"/>
             <w:r>
-              <w:rPr>
-                <w:rFonts w:ascii="Times New Roman" w:eastAsia="Times New Roman" w:hAnsi="Times New Roman"/>
-                <w:i w:val="0"/>
-                <w:sz w:val="20"/>
-                <w:szCs w:val="20"/>
-              </w:rPr>
               <w:t>Levipichun</w:t>
             </w:r>
             <w:proofErr w:type="spellEnd"/>
             <w:r>
-              <w:rPr>
-                <w:rFonts w:ascii="Times New Roman" w:eastAsia="Times New Roman" w:hAnsi="Times New Roman"/>
-                <w:i w:val="0"/>
-                <w:sz w:val="20"/>
-                <w:szCs w:val="20"/>
-              </w:rPr>
               <w:t xml:space="preserve">, Eduardo </w:t>
             </w:r>
             <w:proofErr w:type="spellStart"/>
             <w:r>
-              <w:rPr>
-                <w:rFonts w:ascii="Times New Roman" w:eastAsia="Times New Roman" w:hAnsi="Times New Roman"/>
-                <w:i w:val="0"/>
-                <w:sz w:val="20"/>
-                <w:szCs w:val="20"/>
-              </w:rPr>
               <w:t>Sly</w:t>
             </w:r>
             <w:proofErr w:type="spellEnd"/>
             <w:r>
-              <w:rPr>
-                <w:rFonts w:ascii="Times New Roman" w:eastAsia="Times New Roman" w:hAnsi="Times New Roman"/>
-                <w:i w:val="0"/>
-                <w:sz w:val="20"/>
-                <w:szCs w:val="20"/>
-              </w:rPr>
               <w:t xml:space="preserve">, Malena </w:t>
             </w:r>
             <w:proofErr w:type="spellStart"/>
             <w:r>
-              <w:rPr>
-                <w:rFonts w:ascii="Times New Roman" w:eastAsia="Times New Roman" w:hAnsi="Times New Roman"/>
-                <w:i w:val="0"/>
-                <w:sz w:val="20"/>
-                <w:szCs w:val="20"/>
-              </w:rPr>
               <w:t>Oyarzo</w:t>
             </w:r>
             <w:proofErr w:type="spellEnd"/>
@@ -4512,23 +3578,11 @@
           <w:p>
             <w:pPr>
               <w:pStyle w:val="PSI-ComentarioenTabla"/>
-              <w:widowControl w:val="0"/>
-              <w:suppressAutoHyphens/>
-              <w:spacing w:before="0" w:after="240" w:line="240" w:lineRule="atLeast"/>
               <w:rPr>
-                <w:rFonts w:ascii="Times New Roman" w:eastAsia="Times New Roman" w:hAnsi="Times New Roman"/>
-                <w:i w:val="0"/>
-                <w:sz w:val="20"/>
-                <w:szCs w:val="20"/>
+                <w:i/>
               </w:rPr>
             </w:pPr>
             <w:r>
-              <w:rPr>
-                <w:rFonts w:ascii="Times New Roman" w:eastAsia="Times New Roman" w:hAnsi="Times New Roman"/>
-                <w:i w:val="0"/>
-                <w:sz w:val="20"/>
-                <w:szCs w:val="20"/>
-              </w:rPr>
               <w:t>19/09</w:t>
             </w:r>
           </w:p>
@@ -4541,23 +3595,11 @@
           <w:p>
             <w:pPr>
               <w:pStyle w:val="PSI-ComentarioenTabla"/>
-              <w:widowControl w:val="0"/>
-              <w:suppressAutoHyphens/>
-              <w:spacing w:before="0" w:after="240" w:line="240" w:lineRule="atLeast"/>
               <w:rPr>
-                <w:rFonts w:ascii="Times New Roman" w:eastAsia="Times New Roman" w:hAnsi="Times New Roman"/>
-                <w:i w:val="0"/>
-                <w:sz w:val="20"/>
-                <w:szCs w:val="20"/>
+                <w:i/>
               </w:rPr>
             </w:pPr>
             <w:r>
-              <w:rPr>
-                <w:rFonts w:ascii="Times New Roman" w:eastAsia="Times New Roman" w:hAnsi="Times New Roman"/>
-                <w:i w:val="0"/>
-                <w:sz w:val="20"/>
-                <w:szCs w:val="20"/>
-              </w:rPr>
               <w:t>20/09</w:t>
             </w:r>
           </w:p>
@@ -4575,23 +3617,11 @@
           <w:p>
             <w:pPr>
               <w:pStyle w:val="PSI-ComentarioenTabla"/>
-              <w:widowControl w:val="0"/>
-              <w:suppressAutoHyphens/>
-              <w:spacing w:before="0" w:after="240" w:line="240" w:lineRule="atLeast"/>
               <w:rPr>
-                <w:rFonts w:ascii="Times New Roman" w:eastAsia="Times New Roman" w:hAnsi="Times New Roman"/>
-                <w:i w:val="0"/>
-                <w:sz w:val="20"/>
-                <w:szCs w:val="20"/>
+                <w:i/>
               </w:rPr>
             </w:pPr>
             <w:r>
-              <w:rPr>
-                <w:rFonts w:ascii="Times New Roman" w:eastAsia="Times New Roman" w:hAnsi="Times New Roman"/>
-                <w:i w:val="0"/>
-                <w:sz w:val="20"/>
-                <w:szCs w:val="20"/>
-              </w:rPr>
               <w:t>E01 T14- Realizar Presentación III - E01</w:t>
             </w:r>
           </w:p>
@@ -4603,73 +3633,35 @@
           <w:p>
             <w:pPr>
               <w:pStyle w:val="PSI-ComentarioenTabla"/>
-              <w:widowControl w:val="0"/>
-              <w:suppressAutoHyphens/>
-              <w:spacing w:before="0" w:after="240" w:line="240" w:lineRule="atLeast"/>
               <w:rPr>
-                <w:rFonts w:ascii="Times New Roman" w:eastAsia="Times New Roman" w:hAnsi="Times New Roman"/>
-                <w:i w:val="0"/>
-                <w:sz w:val="20"/>
-                <w:szCs w:val="20"/>
+                <w:i/>
               </w:rPr>
             </w:pPr>
             <w:r>
-              <w:rPr>
-                <w:rFonts w:ascii="Times New Roman" w:eastAsia="Times New Roman" w:hAnsi="Times New Roman"/>
-                <w:i w:val="0"/>
-                <w:sz w:val="20"/>
-                <w:szCs w:val="20"/>
-              </w:rPr>
               <w:t xml:space="preserve">Valeria Ojeda, Emilio </w:t>
             </w:r>
             <w:proofErr w:type="spellStart"/>
             <w:r>
-              <w:rPr>
-                <w:rFonts w:ascii="Times New Roman" w:eastAsia="Times New Roman" w:hAnsi="Times New Roman"/>
-                <w:i w:val="0"/>
-                <w:sz w:val="20"/>
-                <w:szCs w:val="20"/>
-              </w:rPr>
               <w:t>Levipichun</w:t>
             </w:r>
             <w:proofErr w:type="spellEnd"/>
             <w:r>
-              <w:rPr>
-                <w:rFonts w:ascii="Times New Roman" w:eastAsia="Times New Roman" w:hAnsi="Times New Roman"/>
-                <w:i w:val="0"/>
-                <w:sz w:val="20"/>
-                <w:szCs w:val="20"/>
-              </w:rPr>
-              <w:t xml:space="preserve">, Eduardo </w:t>
+              <w:t xml:space="preserve">, </w:t>
+            </w:r>
+            <w:r>
+              <w:lastRenderedPageBreak/>
+              <w:t xml:space="preserve">Eduardo </w:t>
             </w:r>
             <w:proofErr w:type="spellStart"/>
             <w:r>
-              <w:rPr>
-                <w:rFonts w:ascii="Times New Roman" w:eastAsia="Times New Roman" w:hAnsi="Times New Roman"/>
-                <w:i w:val="0"/>
-                <w:sz w:val="20"/>
-                <w:szCs w:val="20"/>
-              </w:rPr>
               <w:t>Sly</w:t>
             </w:r>
             <w:proofErr w:type="spellEnd"/>
             <w:r>
-              <w:rPr>
-                <w:rFonts w:ascii="Times New Roman" w:eastAsia="Times New Roman" w:hAnsi="Times New Roman"/>
-                <w:i w:val="0"/>
-                <w:sz w:val="20"/>
-                <w:szCs w:val="20"/>
-              </w:rPr>
               <w:t xml:space="preserve">, Malena </w:t>
             </w:r>
             <w:proofErr w:type="spellStart"/>
             <w:r>
-              <w:rPr>
-                <w:rFonts w:ascii="Times New Roman" w:eastAsia="Times New Roman" w:hAnsi="Times New Roman"/>
-                <w:i w:val="0"/>
-                <w:sz w:val="20"/>
-                <w:szCs w:val="20"/>
-              </w:rPr>
               <w:t>Oyarzo</w:t>
             </w:r>
             <w:proofErr w:type="spellEnd"/>
@@ -4683,32 +3675,15 @@
           <w:p>
             <w:pPr>
               <w:pStyle w:val="PSI-ComentarioenTabla"/>
-              <w:widowControl w:val="0"/>
-              <w:suppressAutoHyphens/>
-              <w:spacing w:before="0" w:after="240" w:line="240" w:lineRule="atLeast"/>
               <w:rPr>
-                <w:rFonts w:ascii="Times New Roman" w:eastAsia="Times New Roman" w:hAnsi="Times New Roman"/>
-                <w:i w:val="0"/>
-                <w:sz w:val="20"/>
-                <w:szCs w:val="20"/>
+                <w:i/>
               </w:rPr>
             </w:pPr>
             <w:r>
-              <w:rPr>
-                <w:rFonts w:ascii="Times New Roman" w:eastAsia="Times New Roman" w:hAnsi="Times New Roman"/>
-                <w:i w:val="0"/>
-                <w:sz w:val="20"/>
-                <w:szCs w:val="20"/>
-              </w:rPr>
+              <w:lastRenderedPageBreak/>
               <w:t>20</w:t>
             </w:r>
             <w:r>
-              <w:rPr>
-                <w:rFonts w:ascii="Times New Roman" w:eastAsia="Times New Roman" w:hAnsi="Times New Roman"/>
-                <w:i w:val="0"/>
-                <w:sz w:val="20"/>
-                <w:szCs w:val="20"/>
-              </w:rPr>
               <w:t>/09</w:t>
             </w:r>
           </w:p>
@@ -4721,32 +3696,14 @@
           <w:p>
             <w:pPr>
               <w:pStyle w:val="PSI-ComentarioenTabla"/>
-              <w:widowControl w:val="0"/>
-              <w:suppressAutoHyphens/>
-              <w:spacing w:before="0" w:after="240" w:line="240" w:lineRule="atLeast"/>
               <w:rPr>
-                <w:rFonts w:ascii="Times New Roman" w:eastAsia="Times New Roman" w:hAnsi="Times New Roman"/>
-                <w:i w:val="0"/>
-                <w:sz w:val="20"/>
-                <w:szCs w:val="20"/>
+                <w:i/>
               </w:rPr>
             </w:pPr>
             <w:r>
-              <w:rPr>
-                <w:rFonts w:ascii="Times New Roman" w:eastAsia="Times New Roman" w:hAnsi="Times New Roman"/>
-                <w:i w:val="0"/>
-                <w:sz w:val="20"/>
-                <w:szCs w:val="20"/>
-              </w:rPr>
               <w:t>20</w:t>
             </w:r>
             <w:r>
-              <w:rPr>
-                <w:rFonts w:ascii="Times New Roman" w:eastAsia="Times New Roman" w:hAnsi="Times New Roman"/>
-                <w:i w:val="0"/>
-                <w:sz w:val="20"/>
-                <w:szCs w:val="20"/>
-              </w:rPr>
               <w:t>/09</w:t>
             </w:r>
           </w:p>
@@ -4764,32 +3721,15 @@
           <w:p>
             <w:pPr>
               <w:pStyle w:val="PSI-ComentarioenTabla"/>
-              <w:widowControl w:val="0"/>
-              <w:suppressAutoHyphens/>
-              <w:spacing w:before="0" w:after="240" w:line="240" w:lineRule="atLeast"/>
               <w:rPr>
-                <w:rFonts w:ascii="Times New Roman" w:eastAsia="Times New Roman" w:hAnsi="Times New Roman"/>
-                <w:i w:val="0"/>
-                <w:sz w:val="20"/>
-                <w:szCs w:val="20"/>
+                <w:i/>
               </w:rPr>
             </w:pPr>
             <w:r>
-              <w:rPr>
-                <w:rFonts w:ascii="Times New Roman" w:eastAsia="Times New Roman" w:hAnsi="Times New Roman"/>
-                <w:i w:val="0"/>
-                <w:sz w:val="20"/>
-                <w:szCs w:val="20"/>
-              </w:rPr>
+              <w:lastRenderedPageBreak/>
               <w:t>E01 T15</w:t>
             </w:r>
             <w:r>
-              <w:rPr>
-                <w:rFonts w:ascii="Times New Roman" w:eastAsia="Times New Roman" w:hAnsi="Times New Roman"/>
-                <w:i w:val="0"/>
-                <w:sz w:val="20"/>
-                <w:szCs w:val="20"/>
-              </w:rPr>
               <w:t xml:space="preserve"> - Generar Plan de Pruebas</w:t>
             </w:r>
           </w:p>
@@ -4801,53 +3741,23 @@
           <w:p>
             <w:pPr>
               <w:pStyle w:val="PSI-ComentarioenTabla"/>
-              <w:widowControl w:val="0"/>
-              <w:suppressAutoHyphens/>
-              <w:spacing w:before="0" w:after="240" w:line="240" w:lineRule="atLeast"/>
               <w:rPr>
-                <w:rFonts w:ascii="Times New Roman" w:eastAsia="Times New Roman" w:hAnsi="Times New Roman"/>
-                <w:i w:val="0"/>
-                <w:sz w:val="20"/>
-                <w:szCs w:val="20"/>
+                <w:i/>
               </w:rPr>
             </w:pPr>
             <w:r>
-              <w:rPr>
-                <w:rFonts w:ascii="Times New Roman" w:eastAsia="Times New Roman" w:hAnsi="Times New Roman"/>
-                <w:i w:val="0"/>
-                <w:sz w:val="20"/>
-                <w:szCs w:val="20"/>
-              </w:rPr>
               <w:t xml:space="preserve">Emilio </w:t>
             </w:r>
             <w:proofErr w:type="spellStart"/>
             <w:r>
-              <w:rPr>
-                <w:rFonts w:ascii="Times New Roman" w:eastAsia="Times New Roman" w:hAnsi="Times New Roman"/>
-                <w:i w:val="0"/>
-                <w:sz w:val="20"/>
-                <w:szCs w:val="20"/>
-              </w:rPr>
               <w:t>Levipichun</w:t>
             </w:r>
             <w:proofErr w:type="spellEnd"/>
             <w:r>
-              <w:rPr>
-                <w:rFonts w:ascii="Times New Roman" w:eastAsia="Times New Roman" w:hAnsi="Times New Roman"/>
-                <w:i w:val="0"/>
-                <w:sz w:val="20"/>
-                <w:szCs w:val="20"/>
-              </w:rPr>
               <w:t xml:space="preserve">, Malena </w:t>
             </w:r>
             <w:proofErr w:type="spellStart"/>
             <w:r>
-              <w:rPr>
-                <w:rFonts w:ascii="Times New Roman" w:eastAsia="Times New Roman" w:hAnsi="Times New Roman"/>
-                <w:i w:val="0"/>
-                <w:sz w:val="20"/>
-                <w:szCs w:val="20"/>
-              </w:rPr>
               <w:t>Oyarzo</w:t>
             </w:r>
             <w:proofErr w:type="spellEnd"/>
@@ -4861,23 +3771,11 @@
           <w:p>
             <w:pPr>
               <w:pStyle w:val="PSI-ComentarioenTabla"/>
-              <w:widowControl w:val="0"/>
-              <w:suppressAutoHyphens/>
-              <w:spacing w:before="0" w:after="240" w:line="240" w:lineRule="atLeast"/>
               <w:rPr>
-                <w:rFonts w:ascii="Times New Roman" w:eastAsia="Times New Roman" w:hAnsi="Times New Roman"/>
-                <w:i w:val="0"/>
-                <w:sz w:val="20"/>
-                <w:szCs w:val="20"/>
+                <w:i/>
               </w:rPr>
             </w:pPr>
             <w:r>
-              <w:rPr>
-                <w:rFonts w:ascii="Times New Roman" w:eastAsia="Times New Roman" w:hAnsi="Times New Roman"/>
-                <w:i w:val="0"/>
-                <w:sz w:val="20"/>
-                <w:szCs w:val="20"/>
-              </w:rPr>
               <w:t>21/09</w:t>
             </w:r>
           </w:p>
@@ -4890,34 +3788,14 @@
           <w:p>
             <w:pPr>
               <w:pStyle w:val="PSI-ComentarioenTabla"/>
-              <w:widowControl w:val="0"/>
-              <w:suppressAutoHyphens/>
-              <w:spacing w:before="0" w:after="240" w:line="240" w:lineRule="atLeast"/>
               <w:rPr>
-                <w:rFonts w:ascii="Times New Roman" w:eastAsia="Times New Roman" w:hAnsi="Times New Roman"/>
-                <w:i w:val="0"/>
-                <w:sz w:val="20"/>
-                <w:szCs w:val="20"/>
+                <w:i/>
               </w:rPr>
             </w:pPr>
             <w:r>
-              <w:rPr>
-                <w:rFonts w:ascii="Times New Roman" w:eastAsia="Times New Roman" w:hAnsi="Times New Roman"/>
-                <w:i w:val="0"/>
-                <w:sz w:val="20"/>
-                <w:szCs w:val="20"/>
-              </w:rPr>
               <w:t>24</w:t>
             </w:r>
-            <w:bookmarkStart w:id="8" w:name="_GoBack"/>
-            <w:bookmarkEnd w:id="8"/>
-            <w:r>
-              <w:rPr>
-                <w:rFonts w:ascii="Times New Roman" w:eastAsia="Times New Roman" w:hAnsi="Times New Roman"/>
-                <w:i w:val="0"/>
-                <w:sz w:val="20"/>
-                <w:szCs w:val="20"/>
-              </w:rPr>
+            <w:r>
               <w:t>/09</w:t>
             </w:r>
           </w:p>
@@ -4935,32 +3813,14 @@
           <w:p>
             <w:pPr>
               <w:pStyle w:val="PSI-ComentarioenTabla"/>
-              <w:widowControl w:val="0"/>
-              <w:suppressAutoHyphens/>
-              <w:spacing w:before="0" w:after="240" w:line="240" w:lineRule="atLeast"/>
               <w:rPr>
-                <w:rFonts w:ascii="Times New Roman" w:eastAsia="Times New Roman" w:hAnsi="Times New Roman"/>
-                <w:i w:val="0"/>
-                <w:sz w:val="20"/>
-                <w:szCs w:val="20"/>
+                <w:i/>
               </w:rPr>
             </w:pPr>
             <w:r>
-              <w:rPr>
-                <w:rFonts w:ascii="Times New Roman" w:eastAsia="Times New Roman" w:hAnsi="Times New Roman"/>
-                <w:i w:val="0"/>
-                <w:sz w:val="20"/>
-                <w:szCs w:val="20"/>
-              </w:rPr>
               <w:t>E01 T16</w:t>
             </w:r>
             <w:r>
-              <w:rPr>
-                <w:rFonts w:ascii="Times New Roman" w:eastAsia="Times New Roman" w:hAnsi="Times New Roman"/>
-                <w:i w:val="0"/>
-                <w:sz w:val="20"/>
-                <w:szCs w:val="20"/>
-              </w:rPr>
               <w:t xml:space="preserve"> - Generar Plan de Iteración E02</w:t>
             </w:r>
           </w:p>
@@ -4972,23 +3832,11 @@
           <w:p>
             <w:pPr>
               <w:pStyle w:val="PSI-ComentarioenTabla"/>
-              <w:widowControl w:val="0"/>
-              <w:suppressAutoHyphens/>
-              <w:spacing w:before="0" w:after="240" w:line="240" w:lineRule="atLeast"/>
               <w:rPr>
-                <w:rFonts w:ascii="Times New Roman" w:eastAsia="Times New Roman" w:hAnsi="Times New Roman"/>
-                <w:i w:val="0"/>
-                <w:sz w:val="20"/>
-                <w:szCs w:val="20"/>
+                <w:i/>
               </w:rPr>
             </w:pPr>
             <w:r>
-              <w:rPr>
-                <w:rFonts w:ascii="Times New Roman" w:eastAsia="Times New Roman" w:hAnsi="Times New Roman"/>
-                <w:i w:val="0"/>
-                <w:sz w:val="20"/>
-                <w:szCs w:val="20"/>
-              </w:rPr>
               <w:t>Valeria Ojeda</w:t>
             </w:r>
           </w:p>
@@ -5001,32 +3849,14 @@
           <w:p>
             <w:pPr>
               <w:pStyle w:val="PSI-ComentarioenTabla"/>
-              <w:widowControl w:val="0"/>
-              <w:suppressAutoHyphens/>
-              <w:spacing w:before="0" w:after="240" w:line="240" w:lineRule="atLeast"/>
               <w:rPr>
-                <w:rFonts w:ascii="Times New Roman" w:eastAsia="Times New Roman" w:hAnsi="Times New Roman"/>
-                <w:i w:val="0"/>
-                <w:sz w:val="20"/>
-                <w:szCs w:val="20"/>
+                <w:i/>
               </w:rPr>
             </w:pPr>
             <w:r>
-              <w:rPr>
-                <w:rFonts w:ascii="Times New Roman" w:eastAsia="Times New Roman" w:hAnsi="Times New Roman"/>
-                <w:i w:val="0"/>
-                <w:sz w:val="20"/>
-                <w:szCs w:val="20"/>
-              </w:rPr>
               <w:t>23</w:t>
             </w:r>
             <w:r>
-              <w:rPr>
-                <w:rFonts w:ascii="Times New Roman" w:eastAsia="Times New Roman" w:hAnsi="Times New Roman"/>
-                <w:i w:val="0"/>
-                <w:sz w:val="20"/>
-                <w:szCs w:val="20"/>
-              </w:rPr>
               <w:t>/09</w:t>
             </w:r>
           </w:p>
@@ -5039,32 +3869,14 @@
           <w:p>
             <w:pPr>
               <w:pStyle w:val="PSI-ComentarioenTabla"/>
-              <w:widowControl w:val="0"/>
-              <w:suppressAutoHyphens/>
-              <w:spacing w:before="0" w:after="240" w:line="240" w:lineRule="atLeast"/>
               <w:rPr>
-                <w:rFonts w:ascii="Times New Roman" w:eastAsia="Times New Roman" w:hAnsi="Times New Roman"/>
-                <w:i w:val="0"/>
-                <w:sz w:val="20"/>
-                <w:szCs w:val="20"/>
+                <w:i/>
               </w:rPr>
             </w:pPr>
             <w:r>
-              <w:rPr>
-                <w:rFonts w:ascii="Times New Roman" w:eastAsia="Times New Roman" w:hAnsi="Times New Roman"/>
-                <w:i w:val="0"/>
-                <w:sz w:val="20"/>
-                <w:szCs w:val="20"/>
-              </w:rPr>
               <w:t>24</w:t>
             </w:r>
             <w:r>
-              <w:rPr>
-                <w:rFonts w:ascii="Times New Roman" w:eastAsia="Times New Roman" w:hAnsi="Times New Roman"/>
-                <w:i w:val="0"/>
-                <w:sz w:val="20"/>
-                <w:szCs w:val="20"/>
-              </w:rPr>
               <w:t>/09</w:t>
             </w:r>
           </w:p>
@@ -5082,41 +3894,17 @@
           <w:p>
             <w:pPr>
               <w:pStyle w:val="PSI-ComentarioenTabla"/>
-              <w:widowControl w:val="0"/>
-              <w:suppressAutoHyphens/>
-              <w:spacing w:before="0" w:after="240" w:line="240" w:lineRule="atLeast"/>
               <w:rPr>
-                <w:rFonts w:ascii="Times New Roman" w:eastAsia="Times New Roman" w:hAnsi="Times New Roman"/>
-                <w:i w:val="0"/>
-                <w:sz w:val="20"/>
-                <w:szCs w:val="20"/>
+                <w:i/>
               </w:rPr>
             </w:pPr>
             <w:r>
-              <w:rPr>
-                <w:rFonts w:ascii="Times New Roman" w:eastAsia="Times New Roman" w:hAnsi="Times New Roman"/>
-                <w:i w:val="0"/>
-                <w:sz w:val="20"/>
-                <w:szCs w:val="20"/>
-              </w:rPr>
               <w:t>E01 T17 -</w:t>
             </w:r>
             <w:r>
-              <w:rPr>
-                <w:rFonts w:ascii="Times New Roman" w:eastAsia="Times New Roman" w:hAnsi="Times New Roman"/>
-                <w:i w:val="0"/>
-                <w:sz w:val="20"/>
-                <w:szCs w:val="20"/>
-              </w:rPr>
               <w:t xml:space="preserve"> </w:t>
             </w:r>
             <w:r>
-              <w:rPr>
-                <w:rFonts w:ascii="Times New Roman" w:eastAsia="Times New Roman" w:hAnsi="Times New Roman"/>
-                <w:i w:val="0"/>
-                <w:sz w:val="20"/>
-                <w:szCs w:val="20"/>
-              </w:rPr>
               <w:t>Realizar Presentación IV - E01</w:t>
             </w:r>
           </w:p>
@@ -5128,73 +3916,31 @@
           <w:p>
             <w:pPr>
               <w:pStyle w:val="PSI-ComentarioenTabla"/>
-              <w:widowControl w:val="0"/>
-              <w:suppressAutoHyphens/>
-              <w:spacing w:before="0" w:after="240" w:line="240" w:lineRule="atLeast"/>
               <w:rPr>
-                <w:rFonts w:ascii="Times New Roman" w:eastAsia="Times New Roman" w:hAnsi="Times New Roman"/>
-                <w:i w:val="0"/>
-                <w:sz w:val="20"/>
-                <w:szCs w:val="20"/>
+                <w:i/>
               </w:rPr>
             </w:pPr>
             <w:r>
-              <w:rPr>
-                <w:rFonts w:ascii="Times New Roman" w:eastAsia="Times New Roman" w:hAnsi="Times New Roman"/>
-                <w:i w:val="0"/>
-                <w:sz w:val="20"/>
-                <w:szCs w:val="20"/>
-              </w:rPr>
               <w:t xml:space="preserve">Valeria Ojeda, Emilio </w:t>
             </w:r>
             <w:proofErr w:type="spellStart"/>
             <w:r>
-              <w:rPr>
-                <w:rFonts w:ascii="Times New Roman" w:eastAsia="Times New Roman" w:hAnsi="Times New Roman"/>
-                <w:i w:val="0"/>
-                <w:sz w:val="20"/>
-                <w:szCs w:val="20"/>
-              </w:rPr>
               <w:t>Levipichun</w:t>
             </w:r>
             <w:proofErr w:type="spellEnd"/>
             <w:r>
-              <w:rPr>
-                <w:rFonts w:ascii="Times New Roman" w:eastAsia="Times New Roman" w:hAnsi="Times New Roman"/>
-                <w:i w:val="0"/>
-                <w:sz w:val="20"/>
-                <w:szCs w:val="20"/>
-              </w:rPr>
               <w:t xml:space="preserve">, Eduardo </w:t>
             </w:r>
             <w:proofErr w:type="spellStart"/>
             <w:r>
-              <w:rPr>
-                <w:rFonts w:ascii="Times New Roman" w:eastAsia="Times New Roman" w:hAnsi="Times New Roman"/>
-                <w:i w:val="0"/>
-                <w:sz w:val="20"/>
-                <w:szCs w:val="20"/>
-              </w:rPr>
               <w:t>Sly</w:t>
             </w:r>
             <w:proofErr w:type="spellEnd"/>
             <w:r>
-              <w:rPr>
-                <w:rFonts w:ascii="Times New Roman" w:eastAsia="Times New Roman" w:hAnsi="Times New Roman"/>
-                <w:i w:val="0"/>
-                <w:sz w:val="20"/>
-                <w:szCs w:val="20"/>
-              </w:rPr>
               <w:t xml:space="preserve">, Malena </w:t>
             </w:r>
             <w:proofErr w:type="spellStart"/>
             <w:r>
-              <w:rPr>
-                <w:rFonts w:ascii="Times New Roman" w:eastAsia="Times New Roman" w:hAnsi="Times New Roman"/>
-                <w:i w:val="0"/>
-                <w:sz w:val="20"/>
-                <w:szCs w:val="20"/>
-              </w:rPr>
               <w:t>Oyarzo</w:t>
             </w:r>
             <w:proofErr w:type="spellEnd"/>
@@ -5208,32 +3954,14 @@
           <w:p>
             <w:pPr>
               <w:pStyle w:val="PSI-ComentarioenTabla"/>
-              <w:widowControl w:val="0"/>
-              <w:suppressAutoHyphens/>
-              <w:spacing w:before="0" w:after="240" w:line="240" w:lineRule="atLeast"/>
               <w:rPr>
-                <w:rFonts w:ascii="Times New Roman" w:eastAsia="Times New Roman" w:hAnsi="Times New Roman"/>
-                <w:i w:val="0"/>
-                <w:sz w:val="20"/>
-                <w:szCs w:val="20"/>
+                <w:i/>
               </w:rPr>
             </w:pPr>
             <w:r>
-              <w:rPr>
-                <w:rFonts w:ascii="Times New Roman" w:eastAsia="Times New Roman" w:hAnsi="Times New Roman"/>
-                <w:i w:val="0"/>
-                <w:sz w:val="20"/>
-                <w:szCs w:val="20"/>
-              </w:rPr>
               <w:t>24</w:t>
             </w:r>
             <w:r>
-              <w:rPr>
-                <w:rFonts w:ascii="Times New Roman" w:eastAsia="Times New Roman" w:hAnsi="Times New Roman"/>
-                <w:i w:val="0"/>
-                <w:sz w:val="20"/>
-                <w:szCs w:val="20"/>
-              </w:rPr>
               <w:t>/09</w:t>
             </w:r>
           </w:p>
@@ -5246,32 +3974,14 @@
           <w:p>
             <w:pPr>
               <w:pStyle w:val="PSI-ComentarioenTabla"/>
-              <w:widowControl w:val="0"/>
-              <w:suppressAutoHyphens/>
-              <w:spacing w:before="0" w:after="240" w:line="240" w:lineRule="atLeast"/>
               <w:rPr>
-                <w:rFonts w:ascii="Times New Roman" w:eastAsia="Times New Roman" w:hAnsi="Times New Roman"/>
-                <w:i w:val="0"/>
-                <w:sz w:val="20"/>
-                <w:szCs w:val="20"/>
+                <w:i/>
               </w:rPr>
             </w:pPr>
             <w:r>
-              <w:rPr>
-                <w:rFonts w:ascii="Times New Roman" w:eastAsia="Times New Roman" w:hAnsi="Times New Roman"/>
-                <w:i w:val="0"/>
-                <w:sz w:val="20"/>
-                <w:szCs w:val="20"/>
-              </w:rPr>
               <w:t>24</w:t>
             </w:r>
             <w:r>
-              <w:rPr>
-                <w:rFonts w:ascii="Times New Roman" w:eastAsia="Times New Roman" w:hAnsi="Times New Roman"/>
-                <w:i w:val="0"/>
-                <w:sz w:val="20"/>
-                <w:szCs w:val="20"/>
-              </w:rPr>
               <w:t>/09</w:t>
             </w:r>
           </w:p>
@@ -5289,32 +3999,14 @@
           <w:p>
             <w:pPr>
               <w:pStyle w:val="PSI-ComentarioenTabla"/>
-              <w:widowControl w:val="0"/>
-              <w:suppressAutoHyphens/>
-              <w:spacing w:before="0" w:after="240" w:line="240" w:lineRule="atLeast"/>
               <w:rPr>
-                <w:rFonts w:ascii="Times New Roman" w:eastAsia="Times New Roman" w:hAnsi="Times New Roman"/>
-                <w:i w:val="0"/>
-                <w:sz w:val="20"/>
-                <w:szCs w:val="20"/>
+                <w:i/>
               </w:rPr>
             </w:pPr>
             <w:r>
-              <w:rPr>
-                <w:rFonts w:ascii="Times New Roman" w:eastAsia="Times New Roman" w:hAnsi="Times New Roman"/>
-                <w:i w:val="0"/>
-                <w:sz w:val="20"/>
-                <w:szCs w:val="20"/>
-              </w:rPr>
               <w:t>E01 T18</w:t>
             </w:r>
             <w:r>
-              <w:rPr>
-                <w:rFonts w:ascii="Times New Roman" w:eastAsia="Times New Roman" w:hAnsi="Times New Roman"/>
-                <w:i w:val="0"/>
-                <w:sz w:val="20"/>
-                <w:szCs w:val="20"/>
-              </w:rPr>
               <w:t xml:space="preserve"> - Revisión de SQA (RTF)</w:t>
             </w:r>
           </w:p>
@@ -5326,33 +4018,15 @@
           <w:p>
             <w:pPr>
               <w:pStyle w:val="PSI-ComentarioenTabla"/>
-              <w:widowControl w:val="0"/>
-              <w:suppressAutoHyphens/>
-              <w:spacing w:before="0" w:after="240" w:line="240" w:lineRule="atLeast"/>
               <w:rPr>
-                <w:rFonts w:ascii="Times New Roman" w:eastAsia="Times New Roman" w:hAnsi="Times New Roman"/>
-                <w:i w:val="0"/>
-                <w:sz w:val="20"/>
-                <w:szCs w:val="20"/>
+                <w:i/>
               </w:rPr>
             </w:pPr>
             <w:r>
-              <w:rPr>
-                <w:rFonts w:ascii="Times New Roman" w:eastAsia="Times New Roman" w:hAnsi="Times New Roman"/>
-                <w:i w:val="0"/>
-                <w:sz w:val="20"/>
-                <w:szCs w:val="20"/>
-              </w:rPr>
               <w:t xml:space="preserve">Emilio </w:t>
             </w:r>
             <w:proofErr w:type="spellStart"/>
             <w:r>
-              <w:rPr>
-                <w:rFonts w:ascii="Times New Roman" w:eastAsia="Times New Roman" w:hAnsi="Times New Roman"/>
-                <w:i w:val="0"/>
-                <w:sz w:val="20"/>
-                <w:szCs w:val="20"/>
-              </w:rPr>
               <w:t>Levipichun</w:t>
             </w:r>
             <w:proofErr w:type="spellEnd"/>
@@ -5366,23 +4040,11 @@
           <w:p>
             <w:pPr>
               <w:pStyle w:val="PSI-ComentarioenTabla"/>
-              <w:widowControl w:val="0"/>
-              <w:suppressAutoHyphens/>
-              <w:spacing w:before="0" w:after="240" w:line="240" w:lineRule="atLeast"/>
               <w:rPr>
-                <w:rFonts w:ascii="Times New Roman" w:eastAsia="Times New Roman" w:hAnsi="Times New Roman"/>
-                <w:i w:val="0"/>
-                <w:sz w:val="20"/>
-                <w:szCs w:val="20"/>
+                <w:i/>
               </w:rPr>
             </w:pPr>
             <w:r>
-              <w:rPr>
-                <w:rFonts w:ascii="Times New Roman" w:eastAsia="Times New Roman" w:hAnsi="Times New Roman"/>
-                <w:i w:val="0"/>
-                <w:sz w:val="20"/>
-                <w:szCs w:val="20"/>
-              </w:rPr>
               <w:t>24/09</w:t>
             </w:r>
           </w:p>
@@ -5395,23 +4057,11 @@
           <w:p>
             <w:pPr>
               <w:pStyle w:val="PSI-ComentarioenTabla"/>
-              <w:widowControl w:val="0"/>
-              <w:suppressAutoHyphens/>
-              <w:spacing w:before="0" w:after="240" w:line="240" w:lineRule="atLeast"/>
               <w:rPr>
-                <w:rFonts w:ascii="Times New Roman" w:eastAsia="Times New Roman" w:hAnsi="Times New Roman"/>
-                <w:i w:val="0"/>
-                <w:sz w:val="20"/>
-                <w:szCs w:val="20"/>
+                <w:i/>
               </w:rPr>
             </w:pPr>
             <w:r>
-              <w:rPr>
-                <w:rFonts w:ascii="Times New Roman" w:eastAsia="Times New Roman" w:hAnsi="Times New Roman"/>
-                <w:i w:val="0"/>
-                <w:sz w:val="20"/>
-                <w:szCs w:val="20"/>
-              </w:rPr>
               <w:t>24/09</w:t>
             </w:r>
           </w:p>
@@ -5429,26 +4079,11 @@
           <w:p>
             <w:pPr>
               <w:pStyle w:val="PSI-ComentarioenTabla"/>
-              <w:widowControl w:val="0"/>
-              <w:suppressAutoHyphens/>
-              <w:spacing w:before="0" w:after="240" w:line="240" w:lineRule="atLeast"/>
               <w:rPr>
-                <w:rFonts w:ascii="Times New Roman" w:eastAsia="Times New Roman" w:hAnsi="Times New Roman"/>
-                <w:b/>
-                <w:i w:val="0"/>
-                <w:sz w:val="20"/>
-                <w:szCs w:val="20"/>
+                <w:i/>
               </w:rPr>
             </w:pPr>
             <w:r>
-              <w:rPr>
-                <w:rFonts w:ascii="Times New Roman" w:eastAsia="Times New Roman" w:hAnsi="Times New Roman"/>
-                <w:b/>
-                <w:i w:val="0"/>
-                <w:sz w:val="20"/>
-                <w:szCs w:val="20"/>
-              </w:rPr>
-              <w:lastRenderedPageBreak/>
               <w:t>Fin de Iteración</w:t>
             </w:r>
           </w:p>
@@ -5460,16 +4095,6 @@
           <w:p>
             <w:pPr>
               <w:pStyle w:val="PSI-ComentarioenTabla"/>
-              <w:widowControl w:val="0"/>
-              <w:suppressAutoHyphens/>
-              <w:spacing w:before="0" w:after="240" w:line="240" w:lineRule="atLeast"/>
-              <w:rPr>
-                <w:rFonts w:ascii="Times New Roman" w:eastAsia="Times New Roman" w:hAnsi="Times New Roman"/>
-                <w:b/>
-                <w:i w:val="0"/>
-                <w:sz w:val="20"/>
-                <w:szCs w:val="20"/>
-              </w:rPr>
             </w:pPr>
           </w:p>
         </w:tc>
@@ -5481,16 +4106,6 @@
           <w:p>
             <w:pPr>
               <w:pStyle w:val="PSI-ComentarioenTabla"/>
-              <w:widowControl w:val="0"/>
-              <w:suppressAutoHyphens/>
-              <w:spacing w:before="0" w:after="240" w:line="240" w:lineRule="atLeast"/>
-              <w:rPr>
-                <w:rFonts w:ascii="Times New Roman" w:eastAsia="Times New Roman" w:hAnsi="Times New Roman"/>
-                <w:b/>
-                <w:i w:val="0"/>
-                <w:sz w:val="20"/>
-                <w:szCs w:val="20"/>
-              </w:rPr>
             </w:pPr>
           </w:p>
         </w:tc>
@@ -5502,25 +4117,11 @@
           <w:p>
             <w:pPr>
               <w:pStyle w:val="PSI-ComentarioenTabla"/>
-              <w:widowControl w:val="0"/>
-              <w:suppressAutoHyphens/>
-              <w:spacing w:before="0" w:after="240" w:line="240" w:lineRule="atLeast"/>
               <w:rPr>
-                <w:rFonts w:ascii="Times New Roman" w:eastAsia="Times New Roman" w:hAnsi="Times New Roman"/>
-                <w:b/>
-                <w:i w:val="0"/>
-                <w:sz w:val="20"/>
-                <w:szCs w:val="20"/>
+                <w:i/>
               </w:rPr>
             </w:pPr>
             <w:r>
-              <w:rPr>
-                <w:rFonts w:ascii="Times New Roman" w:eastAsia="Times New Roman" w:hAnsi="Times New Roman"/>
-                <w:b/>
-                <w:i w:val="0"/>
-                <w:sz w:val="20"/>
-                <w:szCs w:val="20"/>
-              </w:rPr>
               <w:t>24/09</w:t>
             </w:r>
           </w:p>
@@ -5531,7 +4132,7 @@
       <w:pPr>
         <w:pStyle w:val="PSI-Normal"/>
       </w:pPr>
-      <w:bookmarkStart w:id="9" w:name="_Toc238197615"/>
+      <w:bookmarkStart w:id="8" w:name="_Toc238197615"/>
       <w:r>
         <w:tab/>
       </w:r>
@@ -5543,207 +4144,207 @@
           <w:rFonts w:eastAsia="DejaVu Sans"/>
         </w:rPr>
       </w:pPr>
-      <w:bookmarkStart w:id="10" w:name="_Toc257627935"/>
+      <w:bookmarkStart w:id="9" w:name="_Toc257627935"/>
       <w:r>
         <w:rPr>
           <w:rFonts w:eastAsia="DejaVu Sans"/>
         </w:rPr>
         <w:t>Casos de Uso y Escenarios</w:t>
       </w:r>
+      <w:bookmarkEnd w:id="8"/>
       <w:bookmarkEnd w:id="9"/>
+    </w:p>
+    <w:p>
+      <w:pPr>
+        <w:pStyle w:val="PSI-Normal"/>
+      </w:pPr>
+      <w:r>
+        <w:t>Lista de Casos de Uso al 13/09:</w:t>
+      </w:r>
+    </w:p>
+    <w:p>
+      <w:pPr>
+        <w:pStyle w:val="PSI-Normal"/>
+      </w:pPr>
+      <w:r>
+        <w:t>CU01 - CRUD Casos de Uso</w:t>
+      </w:r>
+    </w:p>
+    <w:p>
+      <w:pPr>
+        <w:pStyle w:val="PSI-Normal"/>
+      </w:pPr>
+      <w:r>
+        <w:t>CU02 - Asignar Caso de Uso</w:t>
+      </w:r>
+    </w:p>
+    <w:p>
+      <w:pPr>
+        <w:pStyle w:val="PSI-Normal"/>
+      </w:pPr>
+      <w:r>
+        <w:t>CU03 - Adjuntar Documentos</w:t>
+      </w:r>
+    </w:p>
+    <w:p>
+      <w:pPr>
+        <w:pStyle w:val="PSI-Normal"/>
+      </w:pPr>
+      <w:r>
+        <w:t>CU04 - Comentar Caso de Uso</w:t>
+      </w:r>
+    </w:p>
+    <w:p>
+      <w:pPr>
+        <w:pStyle w:val="PSI-Normal"/>
+      </w:pPr>
+      <w:r>
+        <w:t>CU05 - Exportar Casos de Uso y Resultados</w:t>
+      </w:r>
+    </w:p>
+    <w:p>
+      <w:pPr>
+        <w:pStyle w:val="PSI-Normal"/>
+      </w:pPr>
+      <w:r>
+        <w:t>CU06 - Consultar Casos de Uso</w:t>
+      </w:r>
+    </w:p>
+    <w:p>
+      <w:pPr>
+        <w:pStyle w:val="PSI-Normal"/>
+      </w:pPr>
+      <w:r>
+        <w:t>CU07 - Actualizar Resultados de Pasos a Seguir</w:t>
+      </w:r>
+    </w:p>
+    <w:p>
+      <w:pPr>
+        <w:pStyle w:val="PSI-Normal"/>
+      </w:pPr>
+      <w:r>
+        <w:t>CU08 - CRUD Proyectos</w:t>
+      </w:r>
+    </w:p>
+    <w:p>
+      <w:pPr>
+        <w:pStyle w:val="PSI-Normal"/>
+      </w:pPr>
+      <w:r>
+        <w:t>CU09 - Configurar Tasa Mínima de Aprobación</w:t>
+      </w:r>
+    </w:p>
+    <w:p>
+      <w:pPr>
+        <w:pStyle w:val="PSI-Normal"/>
+      </w:pPr>
+      <w:r>
+        <w:t>CU10 - Consultar Proyectos</w:t>
+      </w:r>
+    </w:p>
+    <w:p>
+      <w:pPr>
+        <w:pStyle w:val="PSI-Normal"/>
+      </w:pPr>
+      <w:r>
+        <w:t>CU11 - CRUD Hito</w:t>
+      </w:r>
+    </w:p>
+    <w:p>
+      <w:pPr>
+        <w:pStyle w:val="PSI-Normal"/>
+      </w:pPr>
+      <w:r>
+        <w:t>CU12 - Consultar Hitos</w:t>
+      </w:r>
+    </w:p>
+    <w:p>
+      <w:pPr>
+        <w:pStyle w:val="PSI-Normal"/>
+      </w:pPr>
+      <w:r>
+        <w:t>CU13 - CRUD Permisos</w:t>
+      </w:r>
+    </w:p>
+    <w:p>
+      <w:pPr>
+        <w:pStyle w:val="PSI-Normal"/>
+      </w:pPr>
+      <w:r>
+        <w:t>CU14 - CRUD Roles</w:t>
+      </w:r>
+    </w:p>
+    <w:p>
+      <w:pPr>
+        <w:pStyle w:val="PSI-Normal"/>
+      </w:pPr>
+      <w:r>
+        <w:t>CU15 - Consultar Roles</w:t>
+      </w:r>
+    </w:p>
+    <w:p>
+      <w:pPr>
+        <w:pStyle w:val="PSI-Normal"/>
+      </w:pPr>
+      <w:r>
+        <w:lastRenderedPageBreak/>
+        <w:t>CU16 - CRUD Usuarios</w:t>
+      </w:r>
+    </w:p>
+    <w:p>
+      <w:pPr>
+        <w:pStyle w:val="PSI-Normal"/>
+      </w:pPr>
+      <w:r>
+        <w:t>CU17 - Asignar Rol</w:t>
+      </w:r>
+    </w:p>
+    <w:p>
+      <w:pPr>
+        <w:pStyle w:val="PSI-Normal"/>
+      </w:pPr>
+      <w:r>
+        <w:t>CU18 - Gestionar Rol Asignado</w:t>
+      </w:r>
+    </w:p>
+    <w:p>
+      <w:pPr>
+        <w:pStyle w:val="PSI-Normal"/>
+      </w:pPr>
+      <w:r>
+        <w:t>CU19 - Consultar Usuarios</w:t>
+      </w:r>
+    </w:p>
+    <w:p>
+      <w:pPr>
+        <w:pStyle w:val="PSI-Normal"/>
+      </w:pPr>
+      <w:r>
+        <w:t>CU20 - Asignar Permisos</w:t>
+      </w:r>
+    </w:p>
+    <w:p>
+      <w:pPr>
+        <w:pStyle w:val="PSI-Normal"/>
+      </w:pPr>
+      <w:r>
+        <w:t>CU21 - Gestionar Permiso Asignado</w:t>
+      </w:r>
+    </w:p>
+    <w:p>
+      <w:pPr>
+        <w:pStyle w:val="PSI-Normal"/>
+      </w:pPr>
+    </w:p>
+    <w:p>
+      <w:pPr>
+        <w:pStyle w:val="PSI-Ttulo1"/>
+      </w:pPr>
+      <w:bookmarkStart w:id="10" w:name="_Toc257627936"/>
+      <w:r>
+        <w:t>Recursos</w:t>
+      </w:r>
       <w:bookmarkEnd w:id="10"/>
-    </w:p>
-    <w:p>
-      <w:pPr>
-        <w:pStyle w:val="PSI-Normal"/>
-      </w:pPr>
-      <w:r>
-        <w:t>Lista de Casos de Uso al 13/09:</w:t>
-      </w:r>
-    </w:p>
-    <w:p>
-      <w:pPr>
-        <w:pStyle w:val="PSI-Normal"/>
-      </w:pPr>
-      <w:r>
-        <w:t>CU01 - CRUD Casos de Uso</w:t>
-      </w:r>
-    </w:p>
-    <w:p>
-      <w:pPr>
-        <w:pStyle w:val="PSI-Normal"/>
-      </w:pPr>
-      <w:r>
-        <w:t>CU02 - Asignar Caso de Uso</w:t>
-      </w:r>
-    </w:p>
-    <w:p>
-      <w:pPr>
-        <w:pStyle w:val="PSI-Normal"/>
-      </w:pPr>
-      <w:r>
-        <w:t>CU03 - Adjuntar Documentos</w:t>
-      </w:r>
-    </w:p>
-    <w:p>
-      <w:pPr>
-        <w:pStyle w:val="PSI-Normal"/>
-      </w:pPr>
-      <w:r>
-        <w:t>CU04 - Comentar Caso de Uso</w:t>
-      </w:r>
-    </w:p>
-    <w:p>
-      <w:pPr>
-        <w:pStyle w:val="PSI-Normal"/>
-      </w:pPr>
-      <w:r>
-        <w:t>CU05 - Exportar Casos de Uso y Resultados</w:t>
-      </w:r>
-    </w:p>
-    <w:p>
-      <w:pPr>
-        <w:pStyle w:val="PSI-Normal"/>
-      </w:pPr>
-      <w:r>
-        <w:t>CU06 - Consultar Casos de Uso</w:t>
-      </w:r>
-    </w:p>
-    <w:p>
-      <w:pPr>
-        <w:pStyle w:val="PSI-Normal"/>
-      </w:pPr>
-      <w:r>
-        <w:t>CU07 - Actualizar Resultados de Pasos a Seguir</w:t>
-      </w:r>
-    </w:p>
-    <w:p>
-      <w:pPr>
-        <w:pStyle w:val="PSI-Normal"/>
-      </w:pPr>
-      <w:r>
-        <w:t>CU08 - CRUD Proyectos</w:t>
-      </w:r>
-    </w:p>
-    <w:p>
-      <w:pPr>
-        <w:pStyle w:val="PSI-Normal"/>
-      </w:pPr>
-      <w:r>
-        <w:t>CU09 - Configurar Tasa Mínima de Aprobación</w:t>
-      </w:r>
-    </w:p>
-    <w:p>
-      <w:pPr>
-        <w:pStyle w:val="PSI-Normal"/>
-      </w:pPr>
-      <w:r>
-        <w:t>CU10 - Consultar Proyectos</w:t>
-      </w:r>
-    </w:p>
-    <w:p>
-      <w:pPr>
-        <w:pStyle w:val="PSI-Normal"/>
-      </w:pPr>
-      <w:r>
-        <w:t>CU11 - CRUD Hito</w:t>
-      </w:r>
-    </w:p>
-    <w:p>
-      <w:pPr>
-        <w:pStyle w:val="PSI-Normal"/>
-      </w:pPr>
-      <w:r>
-        <w:t>CU12 - Consultar Hitos</w:t>
-      </w:r>
-    </w:p>
-    <w:p>
-      <w:pPr>
-        <w:pStyle w:val="PSI-Normal"/>
-      </w:pPr>
-      <w:r>
-        <w:t>CU13 - CRUD Permisos</w:t>
-      </w:r>
-    </w:p>
-    <w:p>
-      <w:pPr>
-        <w:pStyle w:val="PSI-Normal"/>
-      </w:pPr>
-      <w:r>
-        <w:t>CU14 - CRUD Roles</w:t>
-      </w:r>
-    </w:p>
-    <w:p>
-      <w:pPr>
-        <w:pStyle w:val="PSI-Normal"/>
-      </w:pPr>
-      <w:r>
-        <w:t>CU15 - Consultar Roles</w:t>
-      </w:r>
-    </w:p>
-    <w:p>
-      <w:pPr>
-        <w:pStyle w:val="PSI-Normal"/>
-      </w:pPr>
-      <w:r>
-        <w:t>CU16 - CRUD Usuarios</w:t>
-      </w:r>
-    </w:p>
-    <w:p>
-      <w:pPr>
-        <w:pStyle w:val="PSI-Normal"/>
-      </w:pPr>
-      <w:r>
-        <w:t>CU17 - Asignar Rol</w:t>
-      </w:r>
-    </w:p>
-    <w:p>
-      <w:pPr>
-        <w:pStyle w:val="PSI-Normal"/>
-      </w:pPr>
-      <w:r>
-        <w:t>CU18 - Gestionar Rol Asignado</w:t>
-      </w:r>
-    </w:p>
-    <w:p>
-      <w:pPr>
-        <w:pStyle w:val="PSI-Normal"/>
-      </w:pPr>
-      <w:r>
-        <w:t>CU19 - Consultar Usuarios</w:t>
-      </w:r>
-    </w:p>
-    <w:p>
-      <w:pPr>
-        <w:pStyle w:val="PSI-Normal"/>
-      </w:pPr>
-      <w:r>
-        <w:t>CU20 - Asignar Permisos</w:t>
-      </w:r>
-    </w:p>
-    <w:p>
-      <w:pPr>
-        <w:pStyle w:val="PSI-Normal"/>
-      </w:pPr>
-      <w:r>
-        <w:t>CU21 - Gestionar Permiso Asignado</w:t>
-      </w:r>
-    </w:p>
-    <w:p>
-      <w:pPr>
-        <w:pStyle w:val="PSI-Normal"/>
-      </w:pPr>
-    </w:p>
-    <w:p>
-      <w:pPr>
-        <w:pStyle w:val="PSI-Ttulo1"/>
-      </w:pPr>
-      <w:bookmarkStart w:id="11" w:name="_Toc257627936"/>
-      <w:r>
-        <w:lastRenderedPageBreak/>
-        <w:t>Recursos</w:t>
-      </w:r>
-      <w:bookmarkEnd w:id="11"/>
     </w:p>
     <w:p>
       <w:pPr>
@@ -5809,13 +4410,10 @@
       <w:pPr>
         <w:pStyle w:val="PSI-Comentario"/>
         <w:rPr>
-          <w:i w:val="0"/>
+          <w:i/>
         </w:rPr>
       </w:pPr>
       <w:r>
-        <w:rPr>
-          <w:i w:val="0"/>
-        </w:rPr>
         <w:t>Materiales:</w:t>
       </w:r>
     </w:p>
@@ -5827,13 +4425,10 @@
           <w:numId w:val="15"/>
         </w:numPr>
         <w:rPr>
-          <w:i w:val="0"/>
+          <w:i/>
         </w:rPr>
       </w:pPr>
       <w:r>
-        <w:rPr>
-          <w:i w:val="0"/>
-        </w:rPr>
         <w:t>Conexión a Internet</w:t>
       </w:r>
     </w:p>
@@ -5845,13 +4440,10 @@
           <w:numId w:val="15"/>
         </w:numPr>
         <w:rPr>
-          <w:i w:val="0"/>
+          <w:i/>
         </w:rPr>
       </w:pPr>
       <w:r>
-        <w:rPr>
-          <w:i w:val="0"/>
-        </w:rPr>
         <w:t>PC o Notebook</w:t>
       </w:r>
     </w:p>
@@ -5863,20 +4455,14 @@
           <w:numId w:val="15"/>
         </w:numPr>
         <w:rPr>
-          <w:i w:val="0"/>
+          <w:i/>
         </w:rPr>
       </w:pPr>
       <w:r>
-        <w:rPr>
-          <w:i w:val="0"/>
-        </w:rPr>
         <w:t xml:space="preserve">Acceso a repositorio </w:t>
       </w:r>
       <w:proofErr w:type="spellStart"/>
       <w:r>
-        <w:rPr>
-          <w:i w:val="0"/>
-        </w:rPr>
         <w:t>Github</w:t>
       </w:r>
       <w:proofErr w:type="spellEnd"/>
@@ -5890,33 +4476,46 @@
       <w:pPr>
         <w:pStyle w:val="PSI-Ttulo1"/>
       </w:pPr>
-      <w:bookmarkStart w:id="12" w:name="_Toc257627937"/>
+      <w:bookmarkStart w:id="11" w:name="_Toc257627937"/>
       <w:r>
         <w:t>Evaluación</w:t>
       </w:r>
       <w:r>
-        <w:t xml:space="preserve"> [Fecha]</w:t>
+        <w:t xml:space="preserve"> </w:t>
+      </w:r>
+      <w:bookmarkEnd w:id="11"/>
+      <w:r>
+        <w:t>24/09/2024</w:t>
+      </w:r>
+    </w:p>
+    <w:p>
+      <w:pPr>
+        <w:pStyle w:val="PSI-Ttulo2"/>
+      </w:pPr>
+      <w:bookmarkStart w:id="12" w:name="_Toc257627938"/>
+      <w:r>
+        <w:t>Objetivos Alcanzados</w:t>
       </w:r>
       <w:bookmarkEnd w:id="12"/>
     </w:p>
     <w:p>
       <w:pPr>
         <w:pStyle w:val="PSI-Comentario"/>
-        <w:rPr>
-          <w:u w:val="single"/>
-        </w:rPr>
-      </w:pPr>
-      <w:r>
-        <w:t>[Está sección deberá completarse una vez concluida la iteración. Basándose en los criterios previamente establecidos, evaluar el trabajo realizado y los logros obtenidos, como así también determinar los elementos de configuración que formarán parte de la línea base.]</w:t>
+      </w:pPr>
+      <w:r>
+        <w:t>Durante esta iteración, se logró cumplir con los objetivos planificados, incluyendo la entrega del Plan de Proyecto, Especificación de Requerimientos, Plan de Riesgos, Plan de Calidad, y Plan de Pruebas en su respectiva versión de borrador. Además, se avanzó en la implementación de los casos de uso. Es importante destacar que el número de casos de uso fue ajustado de 21 a 16, dado que cinco casos se determinaron redundantes o no esenciales para el alcance de esta fase del proyecto. Los casos eliminados corresponden a funciones no críticas o que serán reconsideradas en futuras iteraciones según las necesidades del cliente.</w:t>
       </w:r>
     </w:p>
     <w:p>
       <w:pPr>
         <w:pStyle w:val="PSI-Ttulo2"/>
       </w:pPr>
-      <w:bookmarkStart w:id="13" w:name="_Toc257627938"/>
-      <w:r>
-        <w:t>Objetivos Alcanzados</w:t>
+      <w:bookmarkStart w:id="13" w:name="_Toc257627939"/>
+      <w:r>
+        <w:t>Objetivos No A</w:t>
+      </w:r>
+      <w:r>
+        <w:t>lcanzados</w:t>
       </w:r>
       <w:bookmarkEnd w:id="13"/>
     </w:p>
@@ -5925,68 +4524,38 @@
         <w:pStyle w:val="PSI-Comentario"/>
       </w:pPr>
       <w:r>
-        <w:t>[Aquí se hace referencia a los objetivos que fueron alcanzados]</w:t>
-      </w:r>
-    </w:p>
-    <w:p>
-      <w:pPr>
-        <w:pStyle w:val="PSI-Ttulo2"/>
-      </w:pPr>
-    </w:p>
-    <w:p>
-      <w:pPr>
-        <w:pStyle w:val="PSI-Ttulo2"/>
-      </w:pPr>
-      <w:bookmarkStart w:id="14" w:name="_Toc257627939"/>
-      <w:r>
-        <w:t>Objetivos No A</w:t>
-      </w:r>
-      <w:r>
-        <w:t>lcanzados</w:t>
-      </w:r>
+        <w:t>No hubo objetivos no alcanzados durante esta iteración, ya que se ajustaron los casos de uso a las necesidades actuales sin comprometer el cumplimiento de los requerimientos funcionales.</w:t>
+      </w:r>
+    </w:p>
+    <w:p>
+      <w:pPr>
+        <w:pStyle w:val="PSI-Ttulo1"/>
+      </w:pPr>
+      <w:bookmarkStart w:id="14" w:name="_GoBack"/>
       <w:bookmarkEnd w:id="14"/>
     </w:p>
     <w:p>
       <w:pPr>
+        <w:pStyle w:val="PSI-Ttulo1"/>
+      </w:pPr>
+      <w:bookmarkStart w:id="15" w:name="_Toc257627941"/>
+      <w:r>
+        <w:t>Conclusión</w:t>
+      </w:r>
+      <w:bookmarkEnd w:id="15"/>
+    </w:p>
+    <w:p>
+      <w:pPr>
         <w:pStyle w:val="PSI-Comentario"/>
       </w:pPr>
-      <w:r>
-        <w:t>[Aquí se detallan todos los objetivos que No fueron alcanzados]</w:t>
-      </w:r>
-    </w:p>
-    <w:p>
-      <w:pPr>
-        <w:pStyle w:val="PSI-Ttulo2"/>
-      </w:pPr>
-    </w:p>
-    <w:p>
-      <w:pPr>
-        <w:pStyle w:val="PSI-Ttulo1"/>
-      </w:pPr>
-    </w:p>
-    <w:p>
-      <w:pPr>
-        <w:pStyle w:val="PSI-Ttulo1"/>
-      </w:pPr>
-      <w:bookmarkStart w:id="15" w:name="_Toc257627941"/>
-      <w:r>
-        <w:t>Conclusión</w:t>
-      </w:r>
-      <w:bookmarkEnd w:id="15"/>
-    </w:p>
-    <w:p>
-      <w:pPr>
-        <w:pStyle w:val="PSI-Comentario"/>
-      </w:pPr>
-      <w:r>
-        <w:t>[Mencionar las apreciaciones personales del trabajo realizado en esta iteración, los problemas que surgieron y los logros destacables. Por último, establecer si se está en condiciones de pasar a una nueva iteración, o fase según corresponda, o si bien es necesario realizar una nueva planificación del trabajo pendiente.]</w:t>
-      </w:r>
-    </w:p>
-    <w:p>
-      <w:pPr>
-        <w:pStyle w:val="PSI-Ttulo2"/>
-      </w:pPr>
       <w:bookmarkStart w:id="16" w:name="_Toc238197620"/>
+      <w:r>
+        <w:t xml:space="preserve">El equipo ha logrado una ejecución exitosa de las actividades planificadas, superando los retos organizacionales y de priorización, como la reducción y optimización de los casos de uso. Esta </w:t>
+      </w:r>
+      <w:r>
+        <w:lastRenderedPageBreak/>
+        <w:t>decisión permitió enfocar los esfuerzos en funcionalidades clave, mejorando la eficiencia de la iteración. No se encontraron problemas significativos que afectaran el progreso general. Se considera que el equipo está en condiciones de avanzar a la siguiente iteración sin necesidad de realizar una nueva planificación.</w:t>
+      </w:r>
     </w:p>
     <w:p>
       <w:pPr>
@@ -6099,7 +4668,7 @@
         <w:rFonts w:ascii="Cambria" w:eastAsia="Times New Roman" w:hAnsi="Cambria"/>
         <w:noProof/>
         <w:szCs w:val="36"/>
-        <w:lang w:val="en-US"/>
+        <w:lang w:val="es-AR" w:eastAsia="es-AR"/>
       </w:rPr>
       <mc:AlternateContent>
         <mc:Choice Requires="wps">
@@ -6183,7 +4752,7 @@
     <w:r>
       <w:rPr>
         <w:noProof/>
-        <w:lang w:val="en-US"/>
+        <w:lang w:val="es-AR" w:eastAsia="es-AR"/>
       </w:rPr>
       <mc:AlternateContent>
         <mc:Choice Requires="wpg">
@@ -6321,7 +4890,7 @@
     <w:r>
       <w:rPr>
         <w:noProof/>
-        <w:lang w:val="en-US"/>
+        <w:lang w:val="es-AR" w:eastAsia="es-AR"/>
       </w:rPr>
       <mc:AlternateContent>
         <mc:Choice Requires="wps">
@@ -6435,7 +5004,7 @@
         <w:rFonts w:ascii="Cambria" w:hAnsi="Cambria" w:cs="Cambria"/>
         <w:noProof/>
       </w:rPr>
-      <w:t>6</w:t>
+      <w:t>8</w:t>
     </w:r>
     <w:r>
       <w:rPr>
@@ -6472,7 +5041,7 @@
         <w:rFonts w:ascii="Cambria" w:hAnsi="Cambria" w:cs="Cambria"/>
         <w:noProof/>
       </w:rPr>
-      <w:t>7</w:t>
+      <w:t>8</w:t>
     </w:r>
     <w:r>
       <w:rPr>
@@ -6483,7 +5052,7 @@
     <w:r>
       <w:rPr>
         <w:noProof/>
-        <w:lang w:val="en-US"/>
+        <w:lang w:val="es-AR" w:eastAsia="es-AR"/>
       </w:rPr>
       <mc:AlternateContent>
         <mc:Choice Requires="wps">
@@ -6605,7 +5174,7 @@
     <w:r>
       <w:rPr>
         <w:noProof/>
-        <w:lang w:val="en-US"/>
+        <w:lang w:val="es-AR" w:eastAsia="es-AR"/>
       </w:rPr>
       <w:drawing>
         <wp:anchor distT="0" distB="0" distL="114300" distR="114300" simplePos="0" relativeHeight="251661824" behindDoc="0" locked="0" layoutInCell="1" allowOverlap="1" wp14:anchorId="0B4F216F" wp14:editId="30C00341">
@@ -6713,7 +5282,7 @@
     <w:r>
       <w:rPr>
         <w:noProof/>
-        <w:lang w:val="en-US"/>
+        <w:lang w:val="es-AR" w:eastAsia="es-AR"/>
       </w:rPr>
       <mc:AlternateContent>
         <mc:Choice Requires="wps">
@@ -6793,7 +5362,7 @@
         <w:rFonts w:ascii="Cambria" w:eastAsia="Times New Roman" w:hAnsi="Cambria"/>
         <w:noProof/>
         <w:szCs w:val="36"/>
-        <w:lang w:val="en-US"/>
+        <w:lang w:val="es-AR" w:eastAsia="es-AR"/>
       </w:rPr>
       <w:drawing>
         <wp:anchor distT="0" distB="0" distL="114300" distR="114300" simplePos="0" relativeHeight="251659776" behindDoc="0" locked="0" layoutInCell="1" allowOverlap="1" wp14:anchorId="70CCF8A3" wp14:editId="454A37A1">
@@ -6860,7 +5429,7 @@
         <w:rFonts w:ascii="Cambria" w:eastAsia="Times New Roman" w:hAnsi="Cambria"/>
         <w:noProof/>
         <w:szCs w:val="36"/>
-        <w:lang w:val="en-US"/>
+        <w:lang w:val="es-AR" w:eastAsia="es-AR"/>
       </w:rPr>
       <mc:AlternateContent>
         <mc:Choice Requires="wps">
@@ -6935,7 +5504,7 @@
         <w:rFonts w:ascii="Cambria" w:eastAsia="Times New Roman" w:hAnsi="Cambria"/>
         <w:noProof/>
         <w:szCs w:val="36"/>
-        <w:lang w:val="en-US"/>
+        <w:lang w:val="es-AR" w:eastAsia="es-AR"/>
       </w:rPr>
       <mc:AlternateContent>
         <mc:Choice Requires="wps">
@@ -9309,7 +7878,7 @@
     <w:basedOn w:val="Normal"/>
     <w:autoRedefine/>
     <w:qFormat/>
-    <w:rsid w:val="00450149"/>
+    <w:rsid w:val="00632E08"/>
     <w:pPr>
       <w:tabs>
         <w:tab w:val="left" w:pos="0"/>
@@ -9318,7 +7887,6 @@
       <w:jc w:val="both"/>
     </w:pPr>
     <w:rPr>
-      <w:i/>
       <w:color w:val="000000"/>
       <w:lang w:val="es-AR"/>
     </w:rPr>
@@ -10255,7 +8823,7 @@
 </file>
 
 <file path=customXml/itemProps2.xml><?xml version="1.0" encoding="utf-8"?>
-<ds:datastoreItem xmlns:ds="http://schemas.openxmlformats.org/officeDocument/2006/customXml" ds:itemID="{A16C27C5-3510-4498-81A2-306C75F8B9A7}">
+<ds:datastoreItem xmlns:ds="http://schemas.openxmlformats.org/officeDocument/2006/customXml" ds:itemID="{D7BE97F9-223A-4180-A0D5-C8C433BD41EF}">
   <ds:schemaRefs>
     <ds:schemaRef ds:uri="http://schemas.openxmlformats.org/officeDocument/2006/bibliography"/>
   </ds:schemaRefs>

</xml_diff>

<commit_message>
Documentación - Actualización Plan de iteración
Se realiza revisión del documento plan de iteración, se añade estado del repositorio al inicio y al finalizar la iteración.

Co-Authored-By: vhalianna <44414354+vhalianna@users.noreply.github.com>
</commit_message>
<xml_diff>
--- a/Fases_de_desarrollo/02-Elaboracion/05- Gestion de Proyecto/E103-OSLO-Plan de Iteración.docx
+++ b/Fases_de_desarrollo/02-Elaboracion/05- Gestion de Proyecto/E103-OSLO-Plan de Iteración.docx
@@ -1,6 +1,6 @@
 
 <file path=word/document.xml><?xml version="1.0" encoding="utf-8"?>
-<w:document xmlns:wpc="http://schemas.microsoft.com/office/word/2010/wordprocessingCanvas" xmlns:cx="http://schemas.microsoft.com/office/drawing/2014/chartex" xmlns:mc="http://schemas.openxmlformats.org/markup-compatibility/2006" xmlns:o="urn:schemas-microsoft-com:office:office" xmlns:r="http://schemas.openxmlformats.org/officeDocument/2006/relationships" xmlns:m="http://schemas.openxmlformats.org/officeDocument/2006/math" xmlns:v="urn:schemas-microsoft-com:vml" xmlns:wp14="http://schemas.microsoft.com/office/word/2010/wordprocessingDrawing" xmlns:wp="http://schemas.openxmlformats.org/drawingml/2006/wordprocessingDrawing" xmlns:w10="urn:schemas-microsoft-com:office:word" xmlns:w="http://schemas.openxmlformats.org/wordprocessingml/2006/main" xmlns:w14="http://schemas.microsoft.com/office/word/2010/wordml" xmlns:w15="http://schemas.microsoft.com/office/word/2012/wordml" xmlns:w16se="http://schemas.microsoft.com/office/word/2015/wordml/symex" xmlns:wpg="http://schemas.microsoft.com/office/word/2010/wordprocessingGroup" xmlns:wpi="http://schemas.microsoft.com/office/word/2010/wordprocessingInk" xmlns:wne="http://schemas.microsoft.com/office/word/2006/wordml" xmlns:wps="http://schemas.microsoft.com/office/word/2010/wordprocessingShape" mc:Ignorable="w14 w15 w16se wp14">
+<w:document xmlns:ve="http://schemas.openxmlformats.org/markup-compatibility/2006" xmlns:o="urn:schemas-microsoft-com:office:office" xmlns:r="http://schemas.openxmlformats.org/officeDocument/2006/relationships" xmlns:m="http://schemas.openxmlformats.org/officeDocument/2006/math" xmlns:v="urn:schemas-microsoft-com:vml" xmlns:wp="http://schemas.openxmlformats.org/drawingml/2006/wordprocessingDrawing" xmlns:w10="urn:schemas-microsoft-com:office:word" xmlns:w="http://schemas.openxmlformats.org/wordprocessingml/2006/main" xmlns:wne="http://schemas.microsoft.com/office/word/2006/wordml">
   <w:body>
     <w:p>
       <w:pPr>
@@ -36,292 +36,44 @@
           <w:noProof/>
           <w:lang w:val="es-AR" w:eastAsia="es-AR"/>
         </w:rPr>
-        <mc:AlternateContent>
-          <mc:Choice Requires="wps">
-            <w:drawing>
-              <wp:anchor distT="0" distB="0" distL="114300" distR="114300" simplePos="0" relativeHeight="251656192" behindDoc="0" locked="0" layoutInCell="0" allowOverlap="1" wp14:anchorId="580A524A" wp14:editId="4D50A398">
-                <wp:simplePos x="0" y="0"/>
-                <wp:positionH relativeFrom="page">
-                  <wp:align>center</wp:align>
-                </wp:positionH>
-                <wp:positionV relativeFrom="page">
-                  <wp:align>bottom</wp:align>
-                </wp:positionV>
-                <wp:extent cx="7922260" cy="859155"/>
-                <wp:effectExtent l="10795" t="13335" r="10795" b="13335"/>
-                <wp:wrapNone/>
-                <wp:docPr id="15" name="Rectangle 6"/>
-                <wp:cNvGraphicFramePr>
-                  <a:graphicFrameLocks xmlns:a="http://schemas.openxmlformats.org/drawingml/2006/main"/>
-                </wp:cNvGraphicFramePr>
-                <a:graphic xmlns:a="http://schemas.openxmlformats.org/drawingml/2006/main">
-                  <a:graphicData uri="http://schemas.microsoft.com/office/word/2010/wordprocessingShape">
-                    <wps:wsp>
-                      <wps:cNvSpPr>
-                        <a:spLocks noChangeArrowheads="1"/>
-                      </wps:cNvSpPr>
-                      <wps:spPr bwMode="auto">
-                        <a:xfrm>
-                          <a:off x="0" y="0"/>
-                          <a:ext cx="7922260" cy="859155"/>
-                        </a:xfrm>
-                        <a:prstGeom prst="rect">
-                          <a:avLst/>
-                        </a:prstGeom>
-                        <a:solidFill>
-                          <a:srgbClr val="ED7D31"/>
-                        </a:solidFill>
-                        <a:ln w="9525">
-                          <a:solidFill>
-                            <a:srgbClr val="F4B083"/>
-                          </a:solidFill>
-                          <a:miter lim="800000"/>
-                          <a:headEnd/>
-                          <a:tailEnd/>
-                        </a:ln>
-                      </wps:spPr>
-                      <wps:bodyPr rot="0" vert="horz" wrap="square" lIns="91440" tIns="45720" rIns="91440" bIns="45720" anchor="t" anchorCtr="0" upright="1">
-                        <a:noAutofit/>
-                      </wps:bodyPr>
-                    </wps:wsp>
-                  </a:graphicData>
-                </a:graphic>
-                <wp14:sizeRelH relativeFrom="page">
-                  <wp14:pctWidth>105000</wp14:pctWidth>
-                </wp14:sizeRelH>
-                <wp14:sizeRelV relativeFrom="topMargin">
-                  <wp14:pctHeight>90000</wp14:pctHeight>
-                </wp14:sizeRelV>
-              </wp:anchor>
-            </w:drawing>
-          </mc:Choice>
-          <mc:Fallback>
-            <w:pict>
-              <v:rect w14:anchorId="71EA801E" id="Rectangle 6" o:spid="_x0000_s1026" style="position:absolute;margin-left:0;margin-top:0;width:623.8pt;height:67.65pt;z-index:251656192;visibility:visible;mso-wrap-style:square;mso-width-percent:1050;mso-height-percent:900;mso-wrap-distance-left:9pt;mso-wrap-distance-top:0;mso-wrap-distance-right:9pt;mso-wrap-distance-bottom:0;mso-position-horizontal:center;mso-position-horizontal-relative:page;mso-position-vertical:bottom;mso-position-vertical-relative:page;mso-width-percent:1050;mso-height-percent:900;mso-width-relative:page;mso-height-relative:top-margin-area;v-text-anchor:top" o:gfxdata="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" o:allowincell="f" fillcolor="#ed7d31" strokecolor="#f4b083">
-                <w10:wrap anchorx="page" anchory="page"/>
-              </v:rect>
-            </w:pict>
-          </mc:Fallback>
-        </mc:AlternateContent>
+        <w:pict>
+          <v:rect id="Rectangle 6" o:spid="_x0000_s1026" style="position:absolute;margin-left:0;margin-top:0;width:623.8pt;height:67.65pt;z-index:251656192;visibility:visible;mso-width-percent:1050;mso-height-percent:900;mso-position-horizontal:center;mso-position-horizontal-relative:page;mso-position-vertical:bottom;mso-position-vertical-relative:page;mso-width-percent:1050;mso-height-percent:900;mso-height-relative:top-margin-area" o:gfxdata="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" o:allowincell="f" fillcolor="#ed7d31" strokecolor="#f4b083">
+            <w10:wrap anchorx="page" anchory="page"/>
+          </v:rect>
+        </w:pict>
       </w:r>
       <w:r>
         <w:rPr>
           <w:noProof/>
           <w:lang w:val="es-AR" w:eastAsia="es-AR"/>
         </w:rPr>
-        <mc:AlternateContent>
-          <mc:Choice Requires="wps">
-            <w:drawing>
-              <wp:anchor distT="0" distB="0" distL="114300" distR="114300" simplePos="0" relativeHeight="251655168" behindDoc="0" locked="0" layoutInCell="0" allowOverlap="1" wp14:anchorId="1F03C60A" wp14:editId="48CD204C">
-                <wp:simplePos x="0" y="0"/>
-                <wp:positionH relativeFrom="page">
-                  <wp:posOffset>494665</wp:posOffset>
-                </wp:positionH>
-                <wp:positionV relativeFrom="page">
-                  <wp:posOffset>-262255</wp:posOffset>
-                </wp:positionV>
-                <wp:extent cx="90805" cy="11203940"/>
-                <wp:effectExtent l="8255" t="8890" r="5715" b="7620"/>
-                <wp:wrapNone/>
-                <wp:docPr id="14" name="Rectangle 9"/>
-                <wp:cNvGraphicFramePr>
-                  <a:graphicFrameLocks xmlns:a="http://schemas.openxmlformats.org/drawingml/2006/main"/>
-                </wp:cNvGraphicFramePr>
-                <a:graphic xmlns:a="http://schemas.openxmlformats.org/drawingml/2006/main">
-                  <a:graphicData uri="http://schemas.microsoft.com/office/word/2010/wordprocessingShape">
-                    <wps:wsp>
-                      <wps:cNvSpPr>
-                        <a:spLocks noChangeArrowheads="1"/>
-                      </wps:cNvSpPr>
-                      <wps:spPr bwMode="auto">
-                        <a:xfrm>
-                          <a:off x="0" y="0"/>
-                          <a:ext cx="90805" cy="11203940"/>
-                        </a:xfrm>
-                        <a:prstGeom prst="rect">
-                          <a:avLst/>
-                        </a:prstGeom>
-                        <a:solidFill>
-                          <a:srgbClr val="FFFFFF"/>
-                        </a:solidFill>
-                        <a:ln w="9525">
-                          <a:solidFill>
-                            <a:srgbClr val="C45911"/>
-                          </a:solidFill>
-                          <a:miter lim="800000"/>
-                          <a:headEnd/>
-                          <a:tailEnd/>
-                        </a:ln>
-                      </wps:spPr>
-                      <wps:bodyPr rot="0" vert="horz" wrap="square" lIns="91440" tIns="45720" rIns="91440" bIns="45720" anchor="t" anchorCtr="0" upright="1">
-                        <a:noAutofit/>
-                      </wps:bodyPr>
-                    </wps:wsp>
-                  </a:graphicData>
-                </a:graphic>
-                <wp14:sizeRelH relativeFrom="page">
-                  <wp14:pctWidth>0</wp14:pctWidth>
-                </wp14:sizeRelH>
-                <wp14:sizeRelV relativeFrom="page">
-                  <wp14:pctHeight>105000</wp14:pctHeight>
-                </wp14:sizeRelV>
-              </wp:anchor>
-            </w:drawing>
-          </mc:Choice>
-          <mc:Fallback>
-            <w:pict>
-              <v:rect w14:anchorId="44EDB1DC" id="Rectangle 9" o:spid="_x0000_s1026" style="position:absolute;margin-left:38.95pt;margin-top:-20.65pt;width:7.15pt;height:882.2pt;z-index:251655168;visibility:visible;mso-wrap-style:square;mso-width-percent:0;mso-height-percent:1050;mso-wrap-distance-left:9pt;mso-wrap-distance-top:0;mso-wrap-distance-right:9pt;mso-wrap-distance-bottom:0;mso-position-horizontal:absolute;mso-position-horizontal-relative:page;mso-position-vertical:absolute;mso-position-vertical-relative:page;mso-width-percent:0;mso-height-percent:1050;mso-width-relative:page;mso-height-relative:page;v-text-anchor:top" o:gfxdata="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" o:allowincell="f" strokecolor="#c45911">
-                <w10:wrap anchorx="page" anchory="page"/>
-              </v:rect>
-            </w:pict>
-          </mc:Fallback>
-        </mc:AlternateContent>
+        <w:pict>
+          <v:rect id="Rectangle 9" o:spid="_x0000_s1031" style="position:absolute;margin-left:38.95pt;margin-top:-20.65pt;width:7.15pt;height:882.2pt;z-index:251655168;visibility:visible;mso-height-percent:1050;mso-position-horizontal-relative:page;mso-position-vertical-relative:page;mso-height-percent:1050" o:gfxdata="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" o:allowincell="f" strokecolor="#c45911">
+            <w10:wrap anchorx="page" anchory="page"/>
+          </v:rect>
+        </w:pict>
       </w:r>
       <w:r>
         <w:rPr>
           <w:noProof/>
           <w:lang w:val="es-AR" w:eastAsia="es-AR"/>
         </w:rPr>
-        <mc:AlternateContent>
-          <mc:Choice Requires="wps">
-            <w:drawing>
-              <wp:anchor distT="0" distB="0" distL="114300" distR="114300" simplePos="0" relativeHeight="251654144" behindDoc="0" locked="0" layoutInCell="0" allowOverlap="1" wp14:anchorId="6ED12959" wp14:editId="2D075E64">
-                <wp:simplePos x="0" y="0"/>
-                <wp:positionH relativeFrom="page">
-                  <wp:posOffset>6974840</wp:posOffset>
-                </wp:positionH>
-                <wp:positionV relativeFrom="page">
-                  <wp:posOffset>-262255</wp:posOffset>
-                </wp:positionV>
-                <wp:extent cx="90805" cy="11203940"/>
-                <wp:effectExtent l="5080" t="8890" r="8890" b="7620"/>
-                <wp:wrapNone/>
-                <wp:docPr id="13" name="Rectangle 8"/>
-                <wp:cNvGraphicFramePr>
-                  <a:graphicFrameLocks xmlns:a="http://schemas.openxmlformats.org/drawingml/2006/main"/>
-                </wp:cNvGraphicFramePr>
-                <a:graphic xmlns:a="http://schemas.openxmlformats.org/drawingml/2006/main">
-                  <a:graphicData uri="http://schemas.microsoft.com/office/word/2010/wordprocessingShape">
-                    <wps:wsp>
-                      <wps:cNvSpPr>
-                        <a:spLocks noChangeArrowheads="1"/>
-                      </wps:cNvSpPr>
-                      <wps:spPr bwMode="auto">
-                        <a:xfrm>
-                          <a:off x="0" y="0"/>
-                          <a:ext cx="90805" cy="11203940"/>
-                        </a:xfrm>
-                        <a:prstGeom prst="rect">
-                          <a:avLst/>
-                        </a:prstGeom>
-                        <a:solidFill>
-                          <a:srgbClr val="FFFFFF"/>
-                        </a:solidFill>
-                        <a:ln w="9525">
-                          <a:solidFill>
-                            <a:srgbClr val="ED7D31"/>
-                          </a:solidFill>
-                          <a:miter lim="800000"/>
-                          <a:headEnd/>
-                          <a:tailEnd/>
-                        </a:ln>
-                      </wps:spPr>
-                      <wps:bodyPr rot="0" vert="horz" wrap="square" lIns="91440" tIns="45720" rIns="91440" bIns="45720" anchor="t" anchorCtr="0" upright="1">
-                        <a:noAutofit/>
-                      </wps:bodyPr>
-                    </wps:wsp>
-                  </a:graphicData>
-                </a:graphic>
-                <wp14:sizeRelH relativeFrom="page">
-                  <wp14:pctWidth>0</wp14:pctWidth>
-                </wp14:sizeRelH>
-                <wp14:sizeRelV relativeFrom="page">
-                  <wp14:pctHeight>105000</wp14:pctHeight>
-                </wp14:sizeRelV>
-              </wp:anchor>
-            </w:drawing>
-          </mc:Choice>
-          <mc:Fallback>
-            <w:pict>
-              <v:rect w14:anchorId="3C4105D4" id="Rectangle 8" o:spid="_x0000_s1026" style="position:absolute;margin-left:549.2pt;margin-top:-20.65pt;width:7.15pt;height:882.2pt;z-index:251654144;visibility:visible;mso-wrap-style:square;mso-width-percent:0;mso-height-percent:1050;mso-wrap-distance-left:9pt;mso-wrap-distance-top:0;mso-wrap-distance-right:9pt;mso-wrap-distance-bottom:0;mso-position-horizontal:absolute;mso-position-horizontal-relative:page;mso-position-vertical:absolute;mso-position-vertical-relative:page;mso-width-percent:0;mso-height-percent:1050;mso-width-relative:page;mso-height-relative:page;v-text-anchor:top" o:gfxdata="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" o:allowincell="f" strokecolor="#ed7d31">
-                <w10:wrap anchorx="page" anchory="page"/>
-              </v:rect>
-            </w:pict>
-          </mc:Fallback>
-        </mc:AlternateContent>
+        <w:pict>
+          <v:rect id="Rectangle 8" o:spid="_x0000_s1030" style="position:absolute;margin-left:549.2pt;margin-top:-20.65pt;width:7.15pt;height:882.2pt;z-index:251654144;visibility:visible;mso-height-percent:1050;mso-position-horizontal-relative:page;mso-position-vertical-relative:page;mso-height-percent:1050" o:gfxdata="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" o:allowincell="f" strokecolor="#ed7d31">
+            <w10:wrap anchorx="page" anchory="page"/>
+          </v:rect>
+        </w:pict>
       </w:r>
       <w:r>
         <w:rPr>
           <w:noProof/>
           <w:lang w:val="es-AR" w:eastAsia="es-AR"/>
         </w:rPr>
-        <mc:AlternateContent>
-          <mc:Choice Requires="wps">
-            <w:drawing>
-              <wp:anchor distT="0" distB="0" distL="114300" distR="114300" simplePos="0" relativeHeight="251657216" behindDoc="0" locked="0" layoutInCell="0" allowOverlap="1" wp14:anchorId="692C329E" wp14:editId="2A955072">
-                <wp:simplePos x="0" y="0"/>
-                <wp:positionH relativeFrom="page">
-                  <wp:posOffset>-183515</wp:posOffset>
-                </wp:positionH>
-                <wp:positionV relativeFrom="page">
-                  <wp:posOffset>5080</wp:posOffset>
-                </wp:positionV>
-                <wp:extent cx="7922260" cy="859155"/>
-                <wp:effectExtent l="13970" t="10160" r="7620" b="6985"/>
-                <wp:wrapNone/>
-                <wp:docPr id="12" name="Rectangle 7"/>
-                <wp:cNvGraphicFramePr>
-                  <a:graphicFrameLocks xmlns:a="http://schemas.openxmlformats.org/drawingml/2006/main"/>
-                </wp:cNvGraphicFramePr>
-                <a:graphic xmlns:a="http://schemas.openxmlformats.org/drawingml/2006/main">
-                  <a:graphicData uri="http://schemas.microsoft.com/office/word/2010/wordprocessingShape">
-                    <wps:wsp>
-                      <wps:cNvSpPr>
-                        <a:spLocks noChangeArrowheads="1"/>
-                      </wps:cNvSpPr>
-                      <wps:spPr bwMode="auto">
-                        <a:xfrm>
-                          <a:off x="0" y="0"/>
-                          <a:ext cx="7922260" cy="859155"/>
-                        </a:xfrm>
-                        <a:prstGeom prst="rect">
-                          <a:avLst/>
-                        </a:prstGeom>
-                        <a:solidFill>
-                          <a:srgbClr val="C45911"/>
-                        </a:solidFill>
-                        <a:ln w="9525">
-                          <a:solidFill>
-                            <a:srgbClr val="F4B083"/>
-                          </a:solidFill>
-                          <a:miter lim="800000"/>
-                          <a:headEnd/>
-                          <a:tailEnd/>
-                        </a:ln>
-                      </wps:spPr>
-                      <wps:bodyPr rot="0" vert="horz" wrap="square" lIns="91440" tIns="45720" rIns="91440" bIns="45720" anchor="t" anchorCtr="0" upright="1">
-                        <a:noAutofit/>
-                      </wps:bodyPr>
-                    </wps:wsp>
-                  </a:graphicData>
-                </a:graphic>
-                <wp14:sizeRelH relativeFrom="page">
-                  <wp14:pctWidth>105000</wp14:pctWidth>
-                </wp14:sizeRelH>
-                <wp14:sizeRelV relativeFrom="topMargin">
-                  <wp14:pctHeight>90000</wp14:pctHeight>
-                </wp14:sizeRelV>
-              </wp:anchor>
-            </w:drawing>
-          </mc:Choice>
-          <mc:Fallback>
-            <w:pict>
-              <v:rect w14:anchorId="325F5B5F" id="Rectangle 7" o:spid="_x0000_s1026" style="position:absolute;margin-left:-14.45pt;margin-top:.4pt;width:623.8pt;height:67.65pt;z-index:251657216;visibility:visible;mso-wrap-style:square;mso-width-percent:1050;mso-height-percent:900;mso-wrap-distance-left:9pt;mso-wrap-distance-top:0;mso-wrap-distance-right:9pt;mso-wrap-distance-bottom:0;mso-position-horizontal:absolute;mso-position-horizontal-relative:page;mso-position-vertical:absolute;mso-position-vertical-relative:page;mso-width-percent:1050;mso-height-percent:900;mso-width-relative:page;mso-height-relative:top-margin-area;v-text-anchor:top" o:gfxdata="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" o:allowincell="f" fillcolor="#c45911" strokecolor="#f4b083">
-                <w10:wrap anchorx="page" anchory="page"/>
-              </v:rect>
-            </w:pict>
-          </mc:Fallback>
-        </mc:AlternateContent>
+        <w:pict>
+          <v:rect id="Rectangle 7" o:spid="_x0000_s1029" style="position:absolute;margin-left:-14.45pt;margin-top:.4pt;width:623.8pt;height:67.65pt;z-index:251657216;visibility:visible;mso-width-percent:1050;mso-height-percent:900;mso-position-horizontal-relative:page;mso-position-vertical-relative:page;mso-width-percent:1050;mso-height-percent:900;mso-height-relative:top-margin-area" o:gfxdata="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" o:allowincell="f" fillcolor="#c45911" strokecolor="#f4b083">
+            <w10:wrap anchorx="page" anchory="page"/>
+          </v:rect>
+        </w:pict>
       </w:r>
     </w:p>
     <w:p>
@@ -400,7 +152,6 @@
         </w:rPr>
       </w:pPr>
       <w:bookmarkStart w:id="0" w:name="_Hlk175751289"/>
-      <w:proofErr w:type="spellStart"/>
       <w:r>
         <w:rPr>
           <w:rFonts w:ascii="Ink Free" w:hAnsi="Ink Free"/>
@@ -410,7 +161,6 @@
         </w:rPr>
         <w:t>Testify</w:t>
       </w:r>
-      <w:proofErr w:type="spellEnd"/>
     </w:p>
     <w:bookmarkEnd w:id="0"/>
     <w:p>
@@ -468,21 +218,7 @@
         <w:rPr>
           <w:rFonts w:eastAsia="Times New Roman"/>
         </w:rPr>
-        <w:t xml:space="preserve">Ojeda Valeria – </w:t>
-      </w:r>
-      <w:proofErr w:type="spellStart"/>
-      <w:r>
-        <w:rPr>
-          <w:rFonts w:eastAsia="Times New Roman"/>
-        </w:rPr>
-        <w:t>Sly</w:t>
-      </w:r>
-      <w:proofErr w:type="spellEnd"/>
-      <w:r>
-        <w:rPr>
-          <w:rFonts w:eastAsia="Times New Roman"/>
-        </w:rPr>
-        <w:t xml:space="preserve"> Eduardo</w:t>
+        <w:t>Ojeda Valeria – Sly Eduardo</w:t>
       </w:r>
     </w:p>
     <w:p>
@@ -493,39 +229,17 @@
           <w:rFonts w:eastAsia="Times New Roman"/>
         </w:rPr>
       </w:pPr>
-      <w:proofErr w:type="spellStart"/>
       <w:r>
         <w:rPr>
           <w:rFonts w:eastAsia="Times New Roman"/>
         </w:rPr>
-        <w:t>Levipichun</w:t>
-      </w:r>
-      <w:proofErr w:type="spellEnd"/>
+        <w:t>Levipichun Emilio</w:t>
+      </w:r>
       <w:r>
         <w:rPr>
           <w:rFonts w:eastAsia="Times New Roman"/>
         </w:rPr>
-        <w:t xml:space="preserve"> Emilio</w:t>
-      </w:r>
-      <w:r>
-        <w:rPr>
-          <w:rFonts w:eastAsia="Times New Roman"/>
-        </w:rPr>
-        <w:t xml:space="preserve"> – </w:t>
-      </w:r>
-      <w:proofErr w:type="spellStart"/>
-      <w:r>
-        <w:rPr>
-          <w:rFonts w:eastAsia="Times New Roman"/>
-        </w:rPr>
-        <w:t>Oyarzo</w:t>
-      </w:r>
-      <w:proofErr w:type="spellEnd"/>
-      <w:r>
-        <w:rPr>
-          <w:rFonts w:eastAsia="Times New Roman"/>
-        </w:rPr>
-        <w:t xml:space="preserve"> Malena</w:t>
+        <w:t xml:space="preserve"> – Oyarzo Malena</w:t>
       </w:r>
     </w:p>
     <w:bookmarkEnd w:id="1"/>
@@ -536,10 +250,10 @@
       <w:r>
         <w:rPr>
           <w:noProof/>
-          <w:lang w:eastAsia="es-AR"/>
+          <w:lang w:val="es-ES" w:eastAsia="es-ES"/>
         </w:rPr>
         <w:drawing>
-          <wp:anchor distT="0" distB="0" distL="114300" distR="114300" simplePos="0" relativeHeight="251660288" behindDoc="0" locked="0" layoutInCell="1" allowOverlap="1" wp14:anchorId="566ED725" wp14:editId="1EECD3D7">
+          <wp:anchor distT="0" distB="0" distL="114300" distR="114300" simplePos="0" relativeHeight="251660288" behindDoc="0" locked="0" layoutInCell="1" allowOverlap="1">
             <wp:simplePos x="0" y="0"/>
             <wp:positionH relativeFrom="margin">
               <wp:posOffset>306705</wp:posOffset>
@@ -575,7 +289,7 @@
                     <a:blip r:embed="rId9">
                       <a:extLst>
                         <a:ext uri="{28A0092B-C50C-407E-A947-70E740481C1C}">
-                          <a14:useLocalDpi xmlns:a14="http://schemas.microsoft.com/office/drawing/2010/main" val="0"/>
+                          <a14:useLocalDpi xmlns="" xmlns:wpc="http://schemas.microsoft.com/office/word/2010/wordprocessingCanvas" xmlns:cx="http://schemas.microsoft.com/office/drawing/2014/chartex" xmlns:mc="http://schemas.openxmlformats.org/markup-compatibility/2006" xmlns:o="urn:schemas-microsoft-com:office:office" xmlns:v="urn:schemas-microsoft-com:vml" xmlns:wp14="http://schemas.microsoft.com/office/word/2010/wordprocessingDrawing" xmlns:w10="urn:schemas-microsoft-com:office:word" xmlns:w="http://schemas.openxmlformats.org/wordprocessingml/2006/main" xmlns:w14="http://schemas.microsoft.com/office/word/2010/wordml" xmlns:w15="http://schemas.microsoft.com/office/word/2012/wordml" xmlns:w16se="http://schemas.microsoft.com/office/word/2015/wordml/symex" xmlns:wpg="http://schemas.microsoft.com/office/word/2010/wordprocessingGroup" xmlns:wpi="http://schemas.microsoft.com/office/word/2010/wordprocessingInk" xmlns:wps="http://schemas.microsoft.com/office/word/2010/wordprocessingShape" xmlns:a14="http://schemas.microsoft.com/office/drawing/2010/main" val="0"/>
                         </a:ext>
                       </a:extLst>
                     </a:blip>
@@ -597,12 +311,6 @@
                 </pic:pic>
               </a:graphicData>
             </a:graphic>
-            <wp14:sizeRelH relativeFrom="page">
-              <wp14:pctWidth>0</wp14:pctWidth>
-            </wp14:sizeRelH>
-            <wp14:sizeRelV relativeFrom="page">
-              <wp14:pctHeight>0</wp14:pctHeight>
-            </wp14:sizeRelV>
           </wp:anchor>
         </w:drawing>
       </w:r>
@@ -610,10 +318,10 @@
         <w:rPr>
           <w:i/>
           <w:noProof/>
-          <w:lang w:eastAsia="es-AR"/>
+          <w:lang w:val="es-ES" w:eastAsia="es-ES"/>
         </w:rPr>
         <w:drawing>
-          <wp:anchor distT="128016" distB="315468" distL="254508" distR="443103" simplePos="0" relativeHeight="251658240" behindDoc="0" locked="0" layoutInCell="1" allowOverlap="1" wp14:anchorId="66FF3773" wp14:editId="1BB335DD">
+          <wp:anchor distT="128016" distB="315468" distL="254508" distR="443103" simplePos="0" relativeHeight="251658240" behindDoc="0" locked="0" layoutInCell="1" allowOverlap="1">
             <wp:simplePos x="0" y="0"/>
             <wp:positionH relativeFrom="margin">
               <wp:posOffset>4301363</wp:posOffset>
@@ -663,12 +371,6 @@
                 </pic:pic>
               </a:graphicData>
             </a:graphic>
-            <wp14:sizeRelH relativeFrom="page">
-              <wp14:pctWidth>0</wp14:pctWidth>
-            </wp14:sizeRelH>
-            <wp14:sizeRelV relativeFrom="page">
-              <wp14:pctHeight>0</wp14:pctHeight>
-            </wp14:sizeRelV>
           </wp:anchor>
         </w:drawing>
       </w:r>
@@ -686,163 +388,58 @@
           <w:lang w:eastAsia="es-AR"/>
         </w:rPr>
         <w:lastRenderedPageBreak/>
-        <mc:AlternateContent>
-          <mc:Choice Requires="wps">
-            <w:drawing>
-              <wp:anchor distT="0" distB="0" distL="114300" distR="114300" simplePos="0" relativeHeight="251662336" behindDoc="0" locked="0" layoutInCell="1" allowOverlap="1" wp14:anchorId="67FF2525" wp14:editId="7738569D">
-                <wp:simplePos x="0" y="0"/>
-                <wp:positionH relativeFrom="margin">
-                  <wp:posOffset>3577590</wp:posOffset>
-                </wp:positionH>
-                <wp:positionV relativeFrom="margin">
-                  <wp:posOffset>67310</wp:posOffset>
-                </wp:positionV>
-                <wp:extent cx="2047875" cy="7336155"/>
-                <wp:effectExtent l="9525" t="13335" r="9525" b="13335"/>
-                <wp:wrapSquare wrapText="bothSides"/>
-                <wp:docPr id="11" name="Text Box 20"/>
-                <wp:cNvGraphicFramePr>
-                  <a:graphicFrameLocks xmlns:a="http://schemas.openxmlformats.org/drawingml/2006/main"/>
-                </wp:cNvGraphicFramePr>
-                <a:graphic xmlns:a="http://schemas.openxmlformats.org/drawingml/2006/main">
-                  <a:graphicData uri="http://schemas.microsoft.com/office/word/2010/wordprocessingShape">
-                    <wps:wsp>
-                      <wps:cNvSpPr txBox="1">
-                        <a:spLocks noChangeArrowheads="1"/>
-                      </wps:cNvSpPr>
-                      <wps:spPr bwMode="auto">
-                        <a:xfrm>
-                          <a:off x="0" y="0"/>
-                          <a:ext cx="2047875" cy="7336155"/>
-                        </a:xfrm>
-                        <a:prstGeom prst="rect">
-                          <a:avLst/>
-                        </a:prstGeom>
-                        <a:solidFill>
-                          <a:srgbClr val="FFFFFF"/>
-                        </a:solidFill>
-                        <a:ln w="9525">
-                          <a:solidFill>
-                            <a:srgbClr val="000000"/>
-                          </a:solidFill>
-                          <a:miter lim="800000"/>
-                          <a:headEnd/>
-                          <a:tailEnd/>
-                        </a:ln>
-                      </wps:spPr>
-                      <wps:txbx>
-                        <w:txbxContent>
-                          <w:p>
-                            <w:pPr>
-                              <w:pStyle w:val="PSI-DescripcindelDocumentos"/>
-                              <w:rPr>
-                                <w:color w:val="ED7D31"/>
-                              </w:rPr>
-                            </w:pPr>
-                            <w:r>
-                              <w:rPr>
-                                <w:color w:val="ED7D31"/>
-                              </w:rPr>
-                              <w:t xml:space="preserve">El objetivo de este plan es definir detalladamente para cada una de las iteraciones a realizarse un conjunto de tareas, actividades y recursos, por tal motivo existirá para cada iteración del ciclo de vida del proyecto un artefacto de este tipo. </w:t>
-                            </w:r>
-                            <w:r>
-                              <w:rPr>
-                                <w:color w:val="ED7D31"/>
-                              </w:rPr>
-                              <w:br/>
-                            </w:r>
-                          </w:p>
-                          <w:p>
-                            <w:pPr>
-                              <w:pStyle w:val="PSI-DescripcindelDocumentos"/>
-                              <w:rPr>
-                                <w:color w:val="ED7D31"/>
-                              </w:rPr>
-                            </w:pPr>
-                            <w:r>
-                              <w:rPr>
-                                <w:color w:val="ED7D31"/>
-                              </w:rPr>
-                              <w:t>Para cada iteración existe una serie de objetivos los cuales son usados como referencia de evaluación para determinar diferentes aspectos, como grado de terminación de una determinada función, rendimiento, niveles de calidad, etc.</w:t>
-                            </w:r>
-                          </w:p>
-                          <w:p>
-                            <w:pPr>
-                              <w:pStyle w:val="PSI-DescripcindelDocumentos"/>
-                            </w:pPr>
-                          </w:p>
-                        </w:txbxContent>
-                      </wps:txbx>
-                      <wps:bodyPr rot="0" vert="horz" wrap="square" lIns="91440" tIns="45720" rIns="91440" bIns="45720" anchor="t" anchorCtr="0" upright="1">
-                        <a:noAutofit/>
-                      </wps:bodyPr>
-                    </wps:wsp>
-                  </a:graphicData>
-                </a:graphic>
-                <wp14:sizeRelH relativeFrom="page">
-                  <wp14:pctWidth>0</wp14:pctWidth>
-                </wp14:sizeRelH>
-                <wp14:sizeRelV relativeFrom="page">
-                  <wp14:pctHeight>0</wp14:pctHeight>
-                </wp14:sizeRelV>
-              </wp:anchor>
-            </w:drawing>
-          </mc:Choice>
-          <mc:Fallback>
-            <w:pict>
-              <v:shapetype w14:anchorId="67FF2525" id="_x0000_t202" coordsize="21600,21600" o:spt="202" path="m,l,21600r21600,l21600,xe">
-                <v:stroke joinstyle="miter"/>
-                <v:path gradientshapeok="t" o:connecttype="rect"/>
-              </v:shapetype>
-              <v:shape id="Text Box 20" o:spid="_x0000_s1026" type="#_x0000_t202" style="position:absolute;left:0;text-align:left;margin-left:281.7pt;margin-top:5.3pt;width:161.25pt;height:577.65pt;z-index:251662336;visibility:visible;mso-wrap-style:square;mso-width-percent:0;mso-height-percent:0;mso-wrap-distance-left:9pt;mso-wrap-distance-top:0;mso-wrap-distance-right:9pt;mso-wrap-distance-bottom:0;mso-position-horizontal:absolute;mso-position-horizontal-relative:margin;mso-position-vertical:absolute;mso-position-vertical-relative:margin;mso-width-percent:0;mso-height-percent:0;mso-width-relative:page;mso-height-relative:page;v-text-anchor:top" o:gfxdata="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">
-                <v:textbox>
-                  <w:txbxContent>
-                    <w:p>
-                      <w:pPr>
-                        <w:pStyle w:val="PSI-DescripcindelDocumentos"/>
-                        <w:rPr>
-                          <w:color w:val="ED7D31"/>
-                        </w:rPr>
-                      </w:pPr>
-                      <w:r>
-                        <w:rPr>
-                          <w:color w:val="ED7D31"/>
-                        </w:rPr>
-                        <w:t xml:space="preserve">El objetivo de este plan es definir detalladamente para cada una de las iteraciones a realizarse un conjunto de tareas, actividades y recursos, por tal motivo existirá para cada iteración del ciclo de vida del proyecto un artefacto de este tipo. </w:t>
-                      </w:r>
-                      <w:r>
-                        <w:rPr>
-                          <w:color w:val="ED7D31"/>
-                        </w:rPr>
-                        <w:br/>
-                      </w:r>
-                    </w:p>
-                    <w:p>
-                      <w:pPr>
-                        <w:pStyle w:val="PSI-DescripcindelDocumentos"/>
-                        <w:rPr>
-                          <w:color w:val="ED7D31"/>
-                        </w:rPr>
-                      </w:pPr>
-                      <w:r>
-                        <w:rPr>
-                          <w:color w:val="ED7D31"/>
-                        </w:rPr>
-                        <w:t>Para cada iteración existe una serie de objetivos los cuales son usados como referencia de evaluación para determinar diferentes aspectos, como grado de terminación de una determinada función, rendimiento, niveles de calidad, etc.</w:t>
-                      </w:r>
-                    </w:p>
-                    <w:p>
-                      <w:pPr>
-                        <w:pStyle w:val="PSI-DescripcindelDocumentos"/>
-                      </w:pPr>
-                    </w:p>
-                  </w:txbxContent>
-                </v:textbox>
-                <w10:wrap type="square" anchorx="margin" anchory="margin"/>
-              </v:shape>
-            </w:pict>
-          </mc:Fallback>
-        </mc:AlternateContent>
+        <w:pict>
+          <v:shapetype id="_x0000_t202" coordsize="21600,21600" o:spt="202" path="m,l,21600r21600,l21600,xe">
+            <v:stroke joinstyle="miter"/>
+            <v:path gradientshapeok="t" o:connecttype="rect"/>
+          </v:shapetype>
+          <v:shape id="Text Box 20" o:spid="_x0000_s1028" type="#_x0000_t202" style="position:absolute;left:0;text-align:left;margin-left:281.7pt;margin-top:5.3pt;width:161.25pt;height:577.65pt;z-index:251662336;visibility:visible;mso-position-horizontal-relative:margin;mso-position-vertical-relative:margin" o:gfxdata="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">
+            <v:textbox>
+              <w:txbxContent>
+                <w:p>
+                  <w:pPr>
+                    <w:pStyle w:val="PSI-DescripcindelDocumentos"/>
+                    <w:rPr>
+                      <w:color w:val="ED7D31"/>
+                    </w:rPr>
+                  </w:pPr>
+                  <w:r>
+                    <w:rPr>
+                      <w:color w:val="ED7D31"/>
+                    </w:rPr>
+                    <w:t xml:space="preserve">El objetivo de este plan es definir detalladamente para cada una de las iteraciones a realizarse un conjunto de tareas, actividades y recursos, por tal motivo existirá para cada iteración del ciclo de vida del proyecto un artefacto de este tipo. </w:t>
+                  </w:r>
+                  <w:r>
+                    <w:rPr>
+                      <w:color w:val="ED7D31"/>
+                    </w:rPr>
+                    <w:br/>
+                  </w:r>
+                </w:p>
+                <w:p>
+                  <w:pPr>
+                    <w:pStyle w:val="PSI-DescripcindelDocumentos"/>
+                    <w:rPr>
+                      <w:color w:val="ED7D31"/>
+                    </w:rPr>
+                  </w:pPr>
+                  <w:r>
+                    <w:rPr>
+                      <w:color w:val="ED7D31"/>
+                    </w:rPr>
+                    <w:t>Para cada iteración existe una serie de objetivos los cuales son usados como referencia de evaluación para determinar diferentes aspectos, como grado de terminación de una determinada función, rendimiento, niveles de calidad, etc.</w:t>
+                  </w:r>
+                </w:p>
+                <w:p>
+                  <w:pPr>
+                    <w:pStyle w:val="PSI-DescripcindelDocumentos"/>
+                  </w:pPr>
+                </w:p>
+              </w:txbxContent>
+            </v:textbox>
+            <w10:wrap type="square" anchorx="margin" anchory="margin"/>
+          </v:shape>
+        </w:pict>
       </w:r>
     </w:p>
     <w:p>
@@ -854,73 +451,11 @@
           <w:noProof/>
           <w:lang w:eastAsia="es-AR"/>
         </w:rPr>
-        <mc:AlternateContent>
-          <mc:Choice Requires="wps">
-            <w:drawing>
-              <wp:anchor distT="0" distB="0" distL="114300" distR="114300" simplePos="0" relativeHeight="251661312" behindDoc="1" locked="0" layoutInCell="1" allowOverlap="1" wp14:anchorId="4240EBA3" wp14:editId="25AFC4E1">
-                <wp:simplePos x="0" y="0"/>
-                <wp:positionH relativeFrom="margin">
-                  <wp:posOffset>4009390</wp:posOffset>
-                </wp:positionH>
-                <wp:positionV relativeFrom="margin">
-                  <wp:posOffset>-968375</wp:posOffset>
-                </wp:positionV>
-                <wp:extent cx="2480945" cy="10730230"/>
-                <wp:effectExtent l="12700" t="6350" r="11430" b="7620"/>
-                <wp:wrapSquare wrapText="bothSides"/>
-                <wp:docPr id="10" name="Rectangle 17"/>
-                <wp:cNvGraphicFramePr>
-                  <a:graphicFrameLocks xmlns:a="http://schemas.openxmlformats.org/drawingml/2006/main"/>
-                </wp:cNvGraphicFramePr>
-                <a:graphic xmlns:a="http://schemas.openxmlformats.org/drawingml/2006/main">
-                  <a:graphicData uri="http://schemas.microsoft.com/office/word/2010/wordprocessingShape">
-                    <wps:wsp>
-                      <wps:cNvSpPr>
-                        <a:spLocks noChangeArrowheads="1"/>
-                      </wps:cNvSpPr>
-                      <wps:spPr bwMode="auto">
-                        <a:xfrm>
-                          <a:off x="0" y="0"/>
-                          <a:ext cx="2480945" cy="10730230"/>
-                        </a:xfrm>
-                        <a:prstGeom prst="rect">
-                          <a:avLst/>
-                        </a:prstGeom>
-                        <a:solidFill>
-                          <a:srgbClr val="ED7D31"/>
-                        </a:solidFill>
-                        <a:ln w="9525">
-                          <a:solidFill>
-                            <a:srgbClr val="F4B083"/>
-                          </a:solidFill>
-                          <a:miter lim="800000"/>
-                          <a:headEnd/>
-                          <a:tailEnd/>
-                        </a:ln>
-                      </wps:spPr>
-                      <wps:bodyPr rot="0" vert="horz" wrap="square" lIns="91440" tIns="45720" rIns="91440" bIns="45720" anchor="t" anchorCtr="0" upright="1">
-                        <a:noAutofit/>
-                      </wps:bodyPr>
-                    </wps:wsp>
-                  </a:graphicData>
-                </a:graphic>
-                <wp14:sizeRelH relativeFrom="page">
-                  <wp14:pctWidth>0</wp14:pctWidth>
-                </wp14:sizeRelH>
-                <wp14:sizeRelV relativeFrom="page">
-                  <wp14:pctHeight>0</wp14:pctHeight>
-                </wp14:sizeRelV>
-              </wp:anchor>
-            </w:drawing>
-          </mc:Choice>
-          <mc:Fallback>
-            <w:pict>
-              <v:rect w14:anchorId="00184E22" id="Rectangle 17" o:spid="_x0000_s1026" style="position:absolute;margin-left:315.7pt;margin-top:-76.25pt;width:195.35pt;height:844.9pt;z-index:-251655168;visibility:visible;mso-wrap-style:square;mso-width-percent:0;mso-height-percent:0;mso-wrap-distance-left:9pt;mso-wrap-distance-top:0;mso-wrap-distance-right:9pt;mso-wrap-distance-bottom:0;mso-position-horizontal:absolute;mso-position-horizontal-relative:margin;mso-position-vertical:absolute;mso-position-vertical-relative:margin;mso-width-percent:0;mso-height-percent:0;mso-width-relative:page;mso-height-relative:page;v-text-anchor:top" o:gfxdata="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" fillcolor="#ed7d31" strokecolor="#f4b083">
-                <w10:wrap type="square" anchorx="margin" anchory="margin"/>
-              </v:rect>
-            </w:pict>
-          </mc:Fallback>
-        </mc:AlternateContent>
+        <w:pict>
+          <v:rect id="Rectangle 17" o:spid="_x0000_s1027" style="position:absolute;left:0;text-align:left;margin-left:315.7pt;margin-top:-76.25pt;width:195.35pt;height:844.9pt;z-index:-251655168;visibility:visible;mso-position-horizontal-relative:margin;mso-position-vertical-relative:margin" o:gfxdata="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" fillcolor="#ed7d31" strokecolor="#f4b083">
+            <w10:wrap type="square" anchorx="margin" anchory="margin"/>
+          </v:rect>
+        </w:pict>
       </w:r>
     </w:p>
     <w:p>
@@ -939,7 +474,7 @@
     </w:p>
     <w:p>
       <w:pPr>
-        <w:pStyle w:val="TtulodeTDC"/>
+        <w:pStyle w:val="TtulodeTDC1"/>
         <w:tabs>
           <w:tab w:val="left" w:pos="5954"/>
         </w:tabs>
@@ -2336,7 +1871,7 @@
           <w:insideV w:val="single" w:sz="4" w:space="0" w:color="auto"/>
         </w:tblBorders>
         <w:tblLayout w:type="fixed"/>
-        <w:tblLook w:val="01E0" w:firstRow="1" w:lastRow="1" w:firstColumn="1" w:lastColumn="1" w:noHBand="0" w:noVBand="0"/>
+        <w:tblLook w:val="01E0"/>
       </w:tblPr>
       <w:tblGrid>
         <w:gridCol w:w="4673"/>
@@ -2501,29 +2036,8 @@
               </w:rPr>
             </w:pPr>
             <w:r>
-              <w:t xml:space="preserve">Valeria Ojeda, Emilio </w:t>
-            </w:r>
-            <w:proofErr w:type="spellStart"/>
-            <w:r>
-              <w:t>Levipichun</w:t>
-            </w:r>
-            <w:proofErr w:type="spellEnd"/>
-            <w:r>
-              <w:t xml:space="preserve">, Eduardo </w:t>
-            </w:r>
-            <w:proofErr w:type="spellStart"/>
-            <w:r>
-              <w:t>Sly</w:t>
-            </w:r>
-            <w:proofErr w:type="spellEnd"/>
-            <w:r>
-              <w:t xml:space="preserve">, Malena </w:t>
-            </w:r>
-            <w:proofErr w:type="spellStart"/>
-            <w:r>
-              <w:t>Oyarzo</w:t>
-            </w:r>
-            <w:proofErr w:type="spellEnd"/>
+              <w:t>Valeria Ojeda, Emilio Levipichun, Eduardo Sly, Malena Oyarzo</w:t>
+            </w:r>
           </w:p>
         </w:tc>
         <w:tc>
@@ -2675,13 +2189,8 @@
               </w:rPr>
             </w:pPr>
             <w:r>
-              <w:t xml:space="preserve">Emilio </w:t>
-            </w:r>
-            <w:proofErr w:type="spellStart"/>
-            <w:r>
-              <w:t>Levipichun</w:t>
-            </w:r>
-            <w:proofErr w:type="spellEnd"/>
+              <w:t>Emilio Levipichun</w:t>
+            </w:r>
           </w:p>
         </w:tc>
         <w:tc>
@@ -2761,13 +2270,8 @@
               </w:rPr>
             </w:pPr>
             <w:r>
-              <w:t xml:space="preserve">Emilio </w:t>
-            </w:r>
-            <w:proofErr w:type="spellStart"/>
-            <w:r>
-              <w:t>Levipichun</w:t>
-            </w:r>
-            <w:proofErr w:type="spellEnd"/>
+              <w:t>Emilio Levipichun</w:t>
+            </w:r>
           </w:p>
         </w:tc>
         <w:tc>
@@ -2847,15 +2351,7 @@
               </w:rPr>
             </w:pPr>
             <w:r>
-              <w:t xml:space="preserve">Eduardo </w:t>
-            </w:r>
-            <w:proofErr w:type="spellStart"/>
-            <w:r>
-              <w:t>Sly</w:t>
-            </w:r>
-            <w:proofErr w:type="spellEnd"/>
-            <w:r>
-              <w:t>, Valeria Ojeda</w:t>
+              <w:t>Eduardo Sly, Valeria Ojeda</w:t>
             </w:r>
           </w:p>
         </w:tc>
@@ -2936,13 +2432,8 @@
               </w:rPr>
             </w:pPr>
             <w:r>
-              <w:t xml:space="preserve">Malena </w:t>
-            </w:r>
-            <w:proofErr w:type="spellStart"/>
-            <w:r>
-              <w:t>Oyarzo</w:t>
-            </w:r>
-            <w:proofErr w:type="spellEnd"/>
+              <w:t>Malena Oyarzo</w:t>
+            </w:r>
           </w:p>
         </w:tc>
         <w:tc>
@@ -3022,13 +2513,8 @@
               </w:rPr>
             </w:pPr>
             <w:r>
-              <w:t xml:space="preserve">Eduardo </w:t>
-            </w:r>
-            <w:proofErr w:type="spellStart"/>
-            <w:r>
-              <w:t>Sly</w:t>
-            </w:r>
-            <w:proofErr w:type="spellEnd"/>
+              <w:t>Eduardo Sly</w:t>
+            </w:r>
           </w:p>
         </w:tc>
         <w:tc>
@@ -3189,29 +2675,8 @@
               </w:rPr>
             </w:pPr>
             <w:r>
-              <w:t xml:space="preserve">Valeria Ojeda, Emilio </w:t>
-            </w:r>
-            <w:proofErr w:type="spellStart"/>
-            <w:r>
-              <w:t>Levipichun</w:t>
-            </w:r>
-            <w:proofErr w:type="spellEnd"/>
-            <w:r>
-              <w:t xml:space="preserve">, Eduardo </w:t>
-            </w:r>
-            <w:proofErr w:type="spellStart"/>
-            <w:r>
-              <w:t>Sly</w:t>
-            </w:r>
-            <w:proofErr w:type="spellEnd"/>
-            <w:r>
-              <w:t xml:space="preserve">, Malena </w:t>
-            </w:r>
-            <w:proofErr w:type="spellStart"/>
-            <w:r>
-              <w:t>Oyarzo</w:t>
-            </w:r>
-            <w:proofErr w:type="spellEnd"/>
+              <w:t>Valeria Ojeda, Emilio Levipichun, Eduardo Sly, Malena Oyarzo</w:t>
+            </w:r>
           </w:p>
         </w:tc>
         <w:tc>
@@ -3266,13 +2731,7 @@
               </w:rPr>
             </w:pPr>
             <w:r>
-              <w:t>E01 T10</w:t>
-            </w:r>
-            <w:r>
-              <w:t xml:space="preserve"> </w:t>
-            </w:r>
-            <w:r>
-              <w:t>- Realizar Presentación II - E01</w:t>
+              <w:t>E01 T10- Realizar Presentación II - E01</w:t>
             </w:r>
           </w:p>
         </w:tc>
@@ -3288,29 +2747,8 @@
               </w:rPr>
             </w:pPr>
             <w:r>
-              <w:t xml:space="preserve">Valeria Ojeda, Emilio </w:t>
-            </w:r>
-            <w:proofErr w:type="spellStart"/>
-            <w:r>
-              <w:t>Levipichun</w:t>
-            </w:r>
-            <w:proofErr w:type="spellEnd"/>
-            <w:r>
-              <w:t xml:space="preserve">, Eduardo </w:t>
-            </w:r>
-            <w:proofErr w:type="spellStart"/>
-            <w:r>
-              <w:t>Sly</w:t>
-            </w:r>
-            <w:proofErr w:type="spellEnd"/>
-            <w:r>
-              <w:t xml:space="preserve">, Malena </w:t>
-            </w:r>
-            <w:proofErr w:type="spellStart"/>
-            <w:r>
-              <w:t>Oyarzo</w:t>
-            </w:r>
-            <w:proofErr w:type="spellEnd"/>
+              <w:t>Valeria Ojeda, Emilio Levipichun, Eduardo Sly, Malena Oyarzo</w:t>
+            </w:r>
           </w:p>
         </w:tc>
         <w:tc>
@@ -3459,13 +2897,8 @@
               </w:rPr>
             </w:pPr>
             <w:r>
-              <w:t xml:space="preserve">Malena </w:t>
-            </w:r>
-            <w:proofErr w:type="spellStart"/>
-            <w:r>
-              <w:t>Oyarzo</w:t>
-            </w:r>
-            <w:proofErr w:type="spellEnd"/>
+              <w:t>Malena Oyarzo</w:t>
+            </w:r>
           </w:p>
         </w:tc>
         <w:tc>
@@ -3545,29 +2978,8 @@
               </w:rPr>
             </w:pPr>
             <w:r>
-              <w:t xml:space="preserve">Valeria Ojeda, Emilio </w:t>
-            </w:r>
-            <w:proofErr w:type="spellStart"/>
-            <w:r>
-              <w:t>Levipichun</w:t>
-            </w:r>
-            <w:proofErr w:type="spellEnd"/>
-            <w:r>
-              <w:t xml:space="preserve">, Eduardo </w:t>
-            </w:r>
-            <w:proofErr w:type="spellStart"/>
-            <w:r>
-              <w:t>Sly</w:t>
-            </w:r>
-            <w:proofErr w:type="spellEnd"/>
-            <w:r>
-              <w:t xml:space="preserve">, Malena </w:t>
-            </w:r>
-            <w:proofErr w:type="spellStart"/>
-            <w:r>
-              <w:t>Oyarzo</w:t>
-            </w:r>
-            <w:proofErr w:type="spellEnd"/>
+              <w:t>Eduardo Sly</w:t>
+            </w:r>
           </w:p>
         </w:tc>
         <w:tc>
@@ -3638,33 +3050,8 @@
               </w:rPr>
             </w:pPr>
             <w:r>
-              <w:t xml:space="preserve">Valeria Ojeda, Emilio </w:t>
-            </w:r>
-            <w:proofErr w:type="spellStart"/>
-            <w:r>
-              <w:t>Levipichun</w:t>
-            </w:r>
-            <w:proofErr w:type="spellEnd"/>
-            <w:r>
-              <w:t xml:space="preserve">, </w:t>
-            </w:r>
-            <w:r>
-              <w:lastRenderedPageBreak/>
-              <w:t xml:space="preserve">Eduardo </w:t>
-            </w:r>
-            <w:proofErr w:type="spellStart"/>
-            <w:r>
-              <w:t>Sly</w:t>
-            </w:r>
-            <w:proofErr w:type="spellEnd"/>
-            <w:r>
-              <w:t xml:space="preserve">, Malena </w:t>
-            </w:r>
-            <w:proofErr w:type="spellStart"/>
-            <w:r>
-              <w:t>Oyarzo</w:t>
-            </w:r>
-            <w:proofErr w:type="spellEnd"/>
+              <w:t>Valeria Ojeda, Emilio Levipichun, Eduardo Sly, Malena Oyarzo</w:t>
+            </w:r>
           </w:p>
         </w:tc>
         <w:tc>
@@ -3680,7 +3067,6 @@
               </w:rPr>
             </w:pPr>
             <w:r>
-              <w:lastRenderedPageBreak/>
               <w:t>20</w:t>
             </w:r>
             <w:r>
@@ -3726,7 +3112,6 @@
               </w:rPr>
             </w:pPr>
             <w:r>
-              <w:lastRenderedPageBreak/>
               <w:t>E01 T15</w:t>
             </w:r>
             <w:r>
@@ -3746,21 +3131,8 @@
               </w:rPr>
             </w:pPr>
             <w:r>
-              <w:t xml:space="preserve">Emilio </w:t>
-            </w:r>
-            <w:proofErr w:type="spellStart"/>
-            <w:r>
-              <w:t>Levipichun</w:t>
-            </w:r>
-            <w:proofErr w:type="spellEnd"/>
-            <w:r>
-              <w:t xml:space="preserve">, Malena </w:t>
-            </w:r>
-            <w:proofErr w:type="spellStart"/>
-            <w:r>
-              <w:t>Oyarzo</w:t>
-            </w:r>
-            <w:proofErr w:type="spellEnd"/>
+              <w:t>Emilio Levipichun</w:t>
+            </w:r>
           </w:p>
         </w:tc>
         <w:tc>
@@ -3818,6 +3190,7 @@
               </w:rPr>
             </w:pPr>
             <w:r>
+              <w:lastRenderedPageBreak/>
               <w:t>E01 T16</w:t>
             </w:r>
             <w:r>
@@ -3899,13 +3272,7 @@
               </w:rPr>
             </w:pPr>
             <w:r>
-              <w:t>E01 T17 -</w:t>
-            </w:r>
-            <w:r>
-              <w:t xml:space="preserve"> </w:t>
-            </w:r>
-            <w:r>
-              <w:t>Realizar Presentación IV - E01</w:t>
+              <w:t>E01 T17 -Realizar Presentación IV - E01</w:t>
             </w:r>
           </w:p>
         </w:tc>
@@ -3921,29 +3288,8 @@
               </w:rPr>
             </w:pPr>
             <w:r>
-              <w:t xml:space="preserve">Valeria Ojeda, Emilio </w:t>
-            </w:r>
-            <w:proofErr w:type="spellStart"/>
-            <w:r>
-              <w:t>Levipichun</w:t>
-            </w:r>
-            <w:proofErr w:type="spellEnd"/>
-            <w:r>
-              <w:t xml:space="preserve">, Eduardo </w:t>
-            </w:r>
-            <w:proofErr w:type="spellStart"/>
-            <w:r>
-              <w:t>Sly</w:t>
-            </w:r>
-            <w:proofErr w:type="spellEnd"/>
-            <w:r>
-              <w:t xml:space="preserve">, Malena </w:t>
-            </w:r>
-            <w:proofErr w:type="spellStart"/>
-            <w:r>
-              <w:t>Oyarzo</w:t>
-            </w:r>
-            <w:proofErr w:type="spellEnd"/>
+              <w:t>Valeria Ojeda, Emilio Levipichun, Eduardo Sly, Malena Oyarzo</w:t>
+            </w:r>
           </w:p>
         </w:tc>
         <w:tc>
@@ -4023,13 +3369,8 @@
               </w:rPr>
             </w:pPr>
             <w:r>
-              <w:t xml:space="preserve">Emilio </w:t>
-            </w:r>
-            <w:proofErr w:type="spellStart"/>
-            <w:r>
-              <w:t>Levipichun</w:t>
-            </w:r>
-            <w:proofErr w:type="spellEnd"/>
+              <w:t>Valeria Ojeda, Emilio Levipichun, Eduardo Sly, Malena Oyarzo</w:t>
+            </w:r>
           </w:p>
         </w:tc>
         <w:tc>
@@ -4287,15 +3628,15 @@
         <w:pStyle w:val="PSI-Normal"/>
       </w:pPr>
       <w:r>
+        <w:t>CU16 - CRUD Usuarios</w:t>
+      </w:r>
+    </w:p>
+    <w:p>
+      <w:pPr>
+        <w:pStyle w:val="PSI-Normal"/>
+      </w:pPr>
+      <w:r>
         <w:lastRenderedPageBreak/>
-        <w:t>CU16 - CRUD Usuarios</w:t>
-      </w:r>
-    </w:p>
-    <w:p>
-      <w:pPr>
-        <w:pStyle w:val="PSI-Normal"/>
-      </w:pPr>
-      <w:r>
         <w:t>CU17 - Asignar Rol</w:t>
       </w:r>
     </w:p>
@@ -4459,13 +3800,8 @@
         </w:rPr>
       </w:pPr>
       <w:r>
-        <w:t xml:space="preserve">Acceso a repositorio </w:t>
-      </w:r>
-      <w:proofErr w:type="spellStart"/>
-      <w:r>
-        <w:t>Github</w:t>
-      </w:r>
-      <w:proofErr w:type="spellEnd"/>
+        <w:t>Acceso a repositorio Github</w:t>
+      </w:r>
     </w:p>
     <w:p>
       <w:pPr>
@@ -4479,9 +3815,6 @@
       <w:bookmarkStart w:id="11" w:name="_Toc257627937"/>
       <w:r>
         <w:t>Evaluación</w:t>
-      </w:r>
-      <w:r>
-        <w:t xml:space="preserve"> </w:t>
       </w:r>
       <w:bookmarkEnd w:id="11"/>
       <w:r>
@@ -4550,12 +3883,17 @@
       </w:pPr>
       <w:bookmarkStart w:id="16" w:name="_Toc238197620"/>
       <w:r>
-        <w:t xml:space="preserve">El equipo ha logrado una ejecución exitosa de las actividades planificadas, superando los retos organizacionales y de priorización, como la reducción y optimización de los casos de uso. Esta </w:t>
+        <w:t xml:space="preserve">El equipo ha logrado una ejecución exitosa de las actividades planificadas, superando los retos organizacionales y de priorización, como la reducción y optimización de los casos de uso. Esta decisión permitió enfocar los esfuerzos en funcionalidades clave, mejorando la </w:t>
       </w:r>
       <w:r>
         <w:lastRenderedPageBreak/>
-        <w:t>decisión permitió enfocar los esfuerzos en funcionalidades clave, mejorando la eficiencia de la iteración. No se encontraron problemas significativos que afectaran el progreso general. Se considera que el equipo está en condiciones de avanzar a la siguiente iteración sin necesidad de realizar una nueva planificación.</w:t>
-      </w:r>
+        <w:t>eficiencia de la iteración. No se encontraron problemas significativos que afectaran el progreso general. Se considera que el equipo está en condiciones de avanzar a la siguiente iteración sin necesidad de realizar una nueva planificación.</w:t>
+      </w:r>
+    </w:p>
+    <w:p>
+      <w:pPr>
+        <w:pStyle w:val="PSI-Comentario"/>
+      </w:pPr>
     </w:p>
     <w:p>
       <w:pPr>
@@ -4570,54 +3908,108 @@
     </w:p>
     <w:p>
       <w:pPr>
-        <w:pStyle w:val="PSI-Normal"/>
-        <w:rPr>
-          <w:i/>
-          <w:color w:val="000000"/>
-        </w:rPr>
-      </w:pPr>
-      <w:r>
-        <w:rPr>
-          <w:i/>
-          <w:color w:val="000000"/>
-        </w:rPr>
+        <w:pStyle w:val="PSI-Ttulo2"/>
+      </w:pPr>
+    </w:p>
+    <w:p>
+      <w:r>
         <w:t>Revisió</w:t>
       </w:r>
       <w:r>
-        <w:rPr>
-          <w:i/>
-          <w:color w:val="000000"/>
-        </w:rPr>
         <w:t>n del Repositorio al Inicio:</w:t>
       </w:r>
-    </w:p>
-    <w:p>
-      <w:pPr>
-        <w:pStyle w:val="PSI-Normal"/>
-      </w:pPr>
-      <w:r>
-        <w:rPr>
-          <w:i/>
-          <w:color w:val="000000"/>
-        </w:rPr>
+      <w:r>
+        <w:t xml:space="preserve"> </w:t>
+      </w:r>
+    </w:p>
+    <w:p>
+      <w:r>
+        <w:t>114 Documentos -35 Directorios.</w:t>
+      </w:r>
+    </w:p>
+    <w:p>
+      <w:r>
+        <w:pict>
+          <v:shapetype id="_x0000_t75" coordsize="21600,21600" o:spt="75" o:preferrelative="t" path="m@4@5l@4@11@9@11@9@5xe" filled="f" stroked="f">
+            <v:stroke joinstyle="miter"/>
+            <v:formulas>
+              <v:f eqn="if lineDrawn pixelLineWidth 0"/>
+              <v:f eqn="sum @0 1 0"/>
+              <v:f eqn="sum 0 0 @1"/>
+              <v:f eqn="prod @2 1 2"/>
+              <v:f eqn="prod @3 21600 pixelWidth"/>
+              <v:f eqn="prod @3 21600 pixelHeight"/>
+              <v:f eqn="sum @0 0 1"/>
+              <v:f eqn="prod @6 1 2"/>
+              <v:f eqn="prod @7 21600 pixelWidth"/>
+              <v:f eqn="sum @8 21600 0"/>
+              <v:f eqn="prod @7 21600 pixelHeight"/>
+              <v:f eqn="sum @10 21600 0"/>
+            </v:formulas>
+            <v:path o:extrusionok="f" gradientshapeok="t" o:connecttype="rect"/>
+            <o:lock v:ext="edit" aspectratio="t"/>
+          </v:shapetype>
+          <v:shape id="_x0000_i1025" type="#_x0000_t75" style="width:425.25pt;height:89.25pt">
+            <v:imagedata r:id="rId11" o:title="Repositorio al inicio de Elaboracion 1"/>
+          </v:shape>
+        </w:pict>
+      </w:r>
+    </w:p>
+    <w:p/>
+    <w:p>
+      <w:r>
+        <w:pict>
+          <v:shape id="_x0000_i1027" type="#_x0000_t75" style="width:425.25pt;height:299.25pt">
+            <v:imagedata r:id="rId12" o:title="Carpetas al iniciar Elaboracion 1"/>
+          </v:shape>
+        </w:pict>
+      </w:r>
+    </w:p>
+    <w:p/>
+    <w:p/>
+    <w:p/>
+    <w:p>
+      <w:r>
+        <w:lastRenderedPageBreak/>
         <w:t>Revisi</w:t>
       </w:r>
       <w:r>
-        <w:rPr>
-          <w:i/>
-          <w:color w:val="000000"/>
-        </w:rPr>
         <w:t>ón del Repositorio al Final:</w:t>
       </w:r>
-    </w:p>
+      <w:r>
+        <w:t xml:space="preserve"> </w:t>
+      </w:r>
+    </w:p>
+    <w:p>
+      <w:r>
+        <w:t>181 Documentos – 52 Directorios.</w:t>
+      </w:r>
+    </w:p>
+    <w:p>
+      <w:r>
+        <w:pict>
+          <v:shape id="_x0000_i1026" type="#_x0000_t75" style="width:423pt;height:80.25pt">
+            <v:imagedata r:id="rId13" o:title="Repositorio al finalizar Elaboracion 1"/>
+          </v:shape>
+        </w:pict>
+      </w:r>
+    </w:p>
+    <w:p/>
     <w:p>
       <w:pPr>
         <w:pStyle w:val="PSI-Comentario"/>
       </w:pPr>
+      <w:r>
+        <w:pict>
+          <v:shape id="_x0000_i1028" type="#_x0000_t75" style="width:425.25pt;height:357pt">
+            <v:imagedata r:id="rId14" o:title="Carpetas al finalizar Elaboracion 1"/>
+          </v:shape>
+        </w:pict>
+      </w:r>
     </w:p>
     <w:sectPr>
-      <w:headerReference w:type="default" r:id="rId11"/>
-      <w:footerReference w:type="default" r:id="rId12"/>
+      <w:headerReference w:type="default" r:id="rId15"/>
+      <w:footerReference w:type="default" r:id="rId16"/>
       <w:pgSz w:w="11906" w:h="16838"/>
       <w:pgMar w:top="1535" w:right="1701" w:bottom="1417" w:left="1701" w:header="567" w:footer="572" w:gutter="0"/>
       <w:cols w:space="708"/>
@@ -4629,8 +4021,8 @@
 </file>
 
 <file path=word/endnotes.xml><?xml version="1.0" encoding="utf-8"?>
-<w:endnotes xmlns:wpc="http://schemas.microsoft.com/office/word/2010/wordprocessingCanvas" xmlns:cx="http://schemas.microsoft.com/office/drawing/2014/chartex" xmlns:mc="http://schemas.openxmlformats.org/markup-compatibility/2006" xmlns:o="urn:schemas-microsoft-com:office:office" xmlns:r="http://schemas.openxmlformats.org/officeDocument/2006/relationships" xmlns:m="http://schemas.openxmlformats.org/officeDocument/2006/math" xmlns:v="urn:schemas-microsoft-com:vml" xmlns:wp14="http://schemas.microsoft.com/office/word/2010/wordprocessingDrawing" xmlns:wp="http://schemas.openxmlformats.org/drawingml/2006/wordprocessingDrawing" xmlns:w10="urn:schemas-microsoft-com:office:word" xmlns:w="http://schemas.openxmlformats.org/wordprocessingml/2006/main" xmlns:w14="http://schemas.microsoft.com/office/word/2010/wordml" xmlns:w15="http://schemas.microsoft.com/office/word/2012/wordml" xmlns:w16se="http://schemas.microsoft.com/office/word/2015/wordml/symex" xmlns:wpg="http://schemas.microsoft.com/office/word/2010/wordprocessingGroup" xmlns:wpi="http://schemas.microsoft.com/office/word/2010/wordprocessingInk" xmlns:wne="http://schemas.microsoft.com/office/word/2006/wordml" xmlns:wps="http://schemas.microsoft.com/office/word/2010/wordprocessingShape" mc:Ignorable="w14 w15 w16se wp14">
-  <w:endnote w:type="separator" w:id="-1">
+<w:endnotes xmlns:ve="http://schemas.openxmlformats.org/markup-compatibility/2006" xmlns:o="urn:schemas-microsoft-com:office:office" xmlns:r="http://schemas.openxmlformats.org/officeDocument/2006/relationships" xmlns:m="http://schemas.openxmlformats.org/officeDocument/2006/math" xmlns:v="urn:schemas-microsoft-com:vml" xmlns:wp="http://schemas.openxmlformats.org/drawingml/2006/wordprocessingDrawing" xmlns:w10="urn:schemas-microsoft-com:office:word" xmlns:w="http://schemas.openxmlformats.org/wordprocessingml/2006/main" xmlns:wne="http://schemas.microsoft.com/office/word/2006/wordml">
+  <w:endnote w:type="separator" w:id="0">
     <w:p>
       <w:pPr>
         <w:spacing w:before="0" w:line="240" w:lineRule="auto"/>
@@ -4641,7 +4033,7 @@
     </w:p>
     <w:p/>
   </w:endnote>
-  <w:endnote w:type="continuationSeparator" w:id="0">
+  <w:endnote w:type="continuationSeparator" w:id="1">
     <w:p>
       <w:pPr>
         <w:spacing w:before="0" w:line="240" w:lineRule="auto"/>
@@ -4656,7 +4048,7 @@
 </file>
 
 <file path=word/footer1.xml><?xml version="1.0" encoding="utf-8"?>
-<w:ftr xmlns:wpc="http://schemas.microsoft.com/office/word/2010/wordprocessingCanvas" xmlns:cx="http://schemas.microsoft.com/office/drawing/2014/chartex" xmlns:mc="http://schemas.openxmlformats.org/markup-compatibility/2006" xmlns:o="urn:schemas-microsoft-com:office:office" xmlns:r="http://schemas.openxmlformats.org/officeDocument/2006/relationships" xmlns:m="http://schemas.openxmlformats.org/officeDocument/2006/math" xmlns:v="urn:schemas-microsoft-com:vml" xmlns:wp14="http://schemas.microsoft.com/office/word/2010/wordprocessingDrawing" xmlns:wp="http://schemas.openxmlformats.org/drawingml/2006/wordprocessingDrawing" xmlns:w10="urn:schemas-microsoft-com:office:word" xmlns:w="http://schemas.openxmlformats.org/wordprocessingml/2006/main" xmlns:w14="http://schemas.microsoft.com/office/word/2010/wordml" xmlns:w15="http://schemas.microsoft.com/office/word/2012/wordml" xmlns:w16se="http://schemas.microsoft.com/office/word/2015/wordml/symex" xmlns:wpg="http://schemas.microsoft.com/office/word/2010/wordprocessingGroup" xmlns:wpi="http://schemas.microsoft.com/office/word/2010/wordprocessingInk" xmlns:wne="http://schemas.microsoft.com/office/word/2006/wordml" xmlns:wps="http://schemas.microsoft.com/office/word/2010/wordprocessingShape" mc:Ignorable="w14 w15 w16se wp14">
+<w:ftr xmlns:ve="http://schemas.openxmlformats.org/markup-compatibility/2006" xmlns:o="urn:schemas-microsoft-com:office:office" xmlns:r="http://schemas.openxmlformats.org/officeDocument/2006/relationships" xmlns:m="http://schemas.openxmlformats.org/officeDocument/2006/math" xmlns:v="urn:schemas-microsoft-com:vml" xmlns:wp="http://schemas.openxmlformats.org/drawingml/2006/wordprocessingDrawing" xmlns:w10="urn:schemas-microsoft-com:office:word" xmlns:w="http://schemas.openxmlformats.org/wordprocessingml/2006/main" xmlns:wne="http://schemas.microsoft.com/office/word/2006/wordml">
   <w:p>
     <w:pPr>
       <w:tabs>
@@ -4670,78 +4062,13 @@
         <w:szCs w:val="36"/>
         <w:lang w:val="es-AR" w:eastAsia="es-AR"/>
       </w:rPr>
-      <mc:AlternateContent>
-        <mc:Choice Requires="wps">
-          <w:drawing>
-            <wp:anchor distT="0" distB="0" distL="114300" distR="114300" simplePos="0" relativeHeight="251660800" behindDoc="0" locked="0" layoutInCell="1" allowOverlap="1" wp14:anchorId="5FE8EBA0" wp14:editId="4FC24AB2">
-              <wp:simplePos x="0" y="0"/>
-              <wp:positionH relativeFrom="column">
-                <wp:posOffset>-1035685</wp:posOffset>
-              </wp:positionH>
-              <wp:positionV relativeFrom="paragraph">
-                <wp:posOffset>61595</wp:posOffset>
-              </wp:positionV>
-              <wp:extent cx="149186900" cy="12700"/>
-              <wp:effectExtent l="6350" t="12700" r="6350" b="12700"/>
-              <wp:wrapNone/>
-              <wp:docPr id="6" name="AutoShape 45"/>
-              <wp:cNvGraphicFramePr>
-                <a:graphicFrameLocks xmlns:a="http://schemas.openxmlformats.org/drawingml/2006/main"/>
-              </wp:cNvGraphicFramePr>
-              <a:graphic xmlns:a="http://schemas.openxmlformats.org/drawingml/2006/main">
-                <a:graphicData uri="http://schemas.microsoft.com/office/word/2010/wordprocessingShape">
-                  <wps:wsp>
-                    <wps:cNvCnPr>
-                      <a:cxnSpLocks noChangeShapeType="1"/>
-                    </wps:cNvCnPr>
-                    <wps:spPr bwMode="auto">
-                      <a:xfrm flipV="1">
-                        <a:off x="0" y="0"/>
-                        <a:ext cx="149186900" cy="12700"/>
-                      </a:xfrm>
-                      <a:prstGeom prst="straightConnector1">
-                        <a:avLst/>
-                      </a:prstGeom>
-                      <a:noFill/>
-                      <a:ln w="9525">
-                        <a:solidFill>
-                          <a:srgbClr val="000000"/>
-                        </a:solidFill>
-                        <a:round/>
-                        <a:headEnd/>
-                        <a:tailEnd/>
-                      </a:ln>
-                      <a:extLst>
-                        <a:ext uri="{909E8E84-426E-40DD-AFC4-6F175D3DCCD1}">
-                          <a14:hiddenFill xmlns:a14="http://schemas.microsoft.com/office/drawing/2010/main">
-                            <a:noFill/>
-                          </a14:hiddenFill>
-                        </a:ext>
-                      </a:extLst>
-                    </wps:spPr>
-                    <wps:bodyPr/>
-                  </wps:wsp>
-                </a:graphicData>
-              </a:graphic>
-              <wp14:sizeRelH relativeFrom="page">
-                <wp14:pctWidth>0</wp14:pctWidth>
-              </wp14:sizeRelH>
-              <wp14:sizeRelV relativeFrom="page">
-                <wp14:pctHeight>0</wp14:pctHeight>
-              </wp14:sizeRelV>
-            </wp:anchor>
-          </w:drawing>
-        </mc:Choice>
-        <mc:Fallback>
-          <w:pict>
-            <v:shapetype w14:anchorId="34DF7B2E" id="_x0000_t32" coordsize="21600,21600" o:spt="32" o:oned="t" path="m,l21600,21600e" filled="f">
-              <v:path arrowok="t" fillok="f" o:connecttype="none"/>
-              <o:lock v:ext="edit" shapetype="t"/>
-            </v:shapetype>
-            <v:shape id="AutoShape 45" o:spid="_x0000_s1026" type="#_x0000_t32" style="position:absolute;margin-left:-81.55pt;margin-top:4.85pt;width:11747pt;height:1pt;flip:y;z-index:251660800;visibility:visible;mso-wrap-style:square;mso-width-percent:0;mso-height-percent:0;mso-wrap-distance-left:9pt;mso-wrap-distance-top:0;mso-wrap-distance-right:9pt;mso-wrap-distance-bottom:0;mso-position-horizontal:absolute;mso-position-horizontal-relative:text;mso-position-vertical:absolute;mso-position-vertical-relative:text;mso-width-percent:0;mso-height-percent:0;mso-width-relative:page;mso-height-relative:page" o:gfxdata="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"/>
-          </w:pict>
-        </mc:Fallback>
-      </mc:AlternateContent>
+      <w:pict>
+        <v:shapetype id="_x0000_t32" coordsize="21600,21600" o:spt="32" o:oned="t" path="m,l21600,21600e" filled="f">
+          <v:path arrowok="t" fillok="f" o:connecttype="none"/>
+          <o:lock v:ext="edit" shapetype="t"/>
+        </v:shapetype>
+        <v:shape id="AutoShape 45" o:spid="_x0000_s4102" type="#_x0000_t32" style="position:absolute;left:0;text-align:left;margin-left:-81.55pt;margin-top:4.85pt;width:11747pt;height:1pt;flip:y;z-index:251660800;visibility:visible" o:gfxdata="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"/>
+      </w:pict>
     </w:r>
     <w:r>
       <w:rPr>
@@ -4754,211 +4081,24 @@
         <w:noProof/>
         <w:lang w:val="es-AR" w:eastAsia="es-AR"/>
       </w:rPr>
-      <mc:AlternateContent>
-        <mc:Choice Requires="wpg">
-          <w:drawing>
-            <wp:anchor distT="0" distB="0" distL="114300" distR="114300" simplePos="0" relativeHeight="251656704" behindDoc="0" locked="0" layoutInCell="0" allowOverlap="1" wp14:anchorId="0E1B6C61" wp14:editId="2C9D486F">
-              <wp:simplePos x="0" y="0"/>
-              <wp:positionH relativeFrom="page">
-                <wp:align>center</wp:align>
-              </wp:positionH>
-              <wp:positionV relativeFrom="page">
-                <wp:align>bottom</wp:align>
-              </wp:positionV>
-              <wp:extent cx="7559040" cy="809625"/>
-              <wp:effectExtent l="0" t="0" r="3810" b="4445"/>
-              <wp:wrapNone/>
-              <wp:docPr id="3" name="Group 27"/>
-              <wp:cNvGraphicFramePr>
-                <a:graphicFrameLocks xmlns:a="http://schemas.openxmlformats.org/drawingml/2006/main"/>
-              </wp:cNvGraphicFramePr>
-              <a:graphic xmlns:a="http://schemas.openxmlformats.org/drawingml/2006/main">
-                <a:graphicData uri="http://schemas.microsoft.com/office/word/2010/wordprocessingGroup">
-                  <wpg:wgp>
-                    <wpg:cNvGrpSpPr>
-                      <a:grpSpLocks/>
-                    </wpg:cNvGrpSpPr>
-                    <wpg:grpSpPr bwMode="auto">
-                      <a:xfrm flipV="1">
-                        <a:off x="0" y="0"/>
-                        <a:ext cx="7559040" cy="809625"/>
-                        <a:chOff x="8" y="9"/>
-                        <a:chExt cx="15823" cy="1439"/>
-                      </a:xfrm>
-                    </wpg:grpSpPr>
-                    <wps:wsp>
-                      <wps:cNvPr id="4" name="AutoShape 28"/>
-                      <wps:cNvCnPr>
-                        <a:cxnSpLocks noChangeShapeType="1"/>
-                      </wps:cNvCnPr>
-                      <wps:spPr bwMode="auto">
-                        <a:xfrm>
-                          <a:off x="9" y="1431"/>
-                          <a:ext cx="15822" cy="0"/>
-                        </a:xfrm>
-                        <a:prstGeom prst="straightConnector1">
-                          <a:avLst/>
-                        </a:prstGeom>
-                        <a:noFill/>
-                        <a:ln>
-                          <a:noFill/>
-                        </a:ln>
-                        <a:extLst>
-                          <a:ext uri="{909E8E84-426E-40DD-AFC4-6F175D3DCCD1}">
-                            <a14:hiddenFill xmlns:a14="http://schemas.microsoft.com/office/drawing/2010/main">
-                              <a:noFill/>
-                            </a14:hiddenFill>
-                          </a:ext>
-                          <a:ext uri="{91240B29-F687-4F45-9708-019B960494DF}">
-                            <a14:hiddenLine xmlns:a14="http://schemas.microsoft.com/office/drawing/2010/main" w="9525">
-                              <a:solidFill>
-                                <a:srgbClr val="31849B"/>
-                              </a:solidFill>
-                              <a:round/>
-                              <a:headEnd/>
-                              <a:tailEnd/>
-                            </a14:hiddenLine>
-                          </a:ext>
-                        </a:extLst>
-                      </wps:spPr>
-                      <wps:bodyPr/>
-                    </wps:wsp>
-                    <wps:wsp>
-                      <wps:cNvPr id="5" name="Rectangle 29"/>
-                      <wps:cNvSpPr>
-                        <a:spLocks noChangeArrowheads="1"/>
-                      </wps:cNvSpPr>
-                      <wps:spPr bwMode="auto">
-                        <a:xfrm>
-                          <a:off x="8" y="9"/>
-                          <a:ext cx="4031" cy="1439"/>
-                        </a:xfrm>
-                        <a:prstGeom prst="rect">
-                          <a:avLst/>
-                        </a:prstGeom>
-                        <a:noFill/>
-                        <a:ln>
-                          <a:noFill/>
-                        </a:ln>
-                        <a:extLst>
-                          <a:ext uri="{909E8E84-426E-40DD-AFC4-6F175D3DCCD1}">
-                            <a14:hiddenFill xmlns:a14="http://schemas.microsoft.com/office/drawing/2010/main">
-                              <a:solidFill>
-                                <a:srgbClr val="FFFFFF"/>
-                              </a:solidFill>
-                            </a14:hiddenFill>
-                          </a:ext>
-                          <a:ext uri="{91240B29-F687-4F45-9708-019B960494DF}">
-                            <a14:hiddenLine xmlns:a14="http://schemas.microsoft.com/office/drawing/2010/main" w="9525">
-                              <a:solidFill>
-                                <a:srgbClr val="000000"/>
-                              </a:solidFill>
-                              <a:miter lim="800000"/>
-                              <a:headEnd/>
-                              <a:tailEnd/>
-                            </a14:hiddenLine>
-                          </a:ext>
-                        </a:extLst>
-                      </wps:spPr>
-                      <wps:bodyPr rot="0" vert="horz" wrap="square" lIns="91440" tIns="45720" rIns="91440" bIns="45720" anchor="t" anchorCtr="0" upright="1">
-                        <a:noAutofit/>
-                      </wps:bodyPr>
-                    </wps:wsp>
-                  </wpg:wgp>
-                </a:graphicData>
-              </a:graphic>
-              <wp14:sizeRelH relativeFrom="page">
-                <wp14:pctWidth>100000</wp14:pctWidth>
-              </wp14:sizeRelH>
-              <wp14:sizeRelV relativeFrom="bottomMargin">
-                <wp14:pctHeight>90000</wp14:pctHeight>
-              </wp14:sizeRelV>
-            </wp:anchor>
-          </w:drawing>
-        </mc:Choice>
-        <mc:Fallback>
-          <w:pict>
-            <v:group w14:anchorId="463CDED3" id="Group 27" o:spid="_x0000_s1026" style="position:absolute;margin-left:0;margin-top:0;width:595.2pt;height:63.75pt;flip:y;z-index:251656704;mso-width-percent:1000;mso-height-percent:900;mso-position-horizontal:center;mso-position-horizontal-relative:page;mso-position-vertical:bottom;mso-position-vertical-relative:page;mso-width-percent:1000;mso-height-percent:900;mso-height-relative:bottom-margin-area" coordorigin="8,9" coordsize="15823,1439" o:gfxdata="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" o:allowincell="f">
-              <v:shape id="AutoShape 28" o:spid="_x0000_s1027" type="#_x0000_t32" style="position:absolute;left:9;top:1431;width:15822;height:0;visibility:visible;mso-wrap-style:square" o:connectortype="straight" o:gfxdata="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" stroked="f" strokecolor="#31849b"/>
-              <v:rect id="Rectangle 29" o:spid="_x0000_s1028" style="position:absolute;left:8;top:9;width:4031;height:1439;visibility:visible;mso-wrap-style:square;v-text-anchor:top" o:gfxdata="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" filled="f" stroked="f"/>
-              <w10:wrap anchorx="page" anchory="page"/>
-            </v:group>
-          </w:pict>
-        </mc:Fallback>
-      </mc:AlternateContent>
+      <w:pict>
+        <v:group id="Group 27" o:spid="_x0000_s4099" style="position:absolute;left:0;text-align:left;margin-left:0;margin-top:0;width:595.2pt;height:63.75pt;flip:y;z-index:251656704;mso-width-percent:1000;mso-height-percent:900;mso-position-horizontal:center;mso-position-horizontal-relative:page;mso-position-vertical:bottom;mso-position-vertical-relative:page;mso-width-percent:1000;mso-height-percent:900;mso-height-relative:bottom-margin-area" coordorigin="8,9" coordsize="15823,1439" o:gfxdata="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" o:allowincell="f">
+          <v:shape id="AutoShape 28" o:spid="_x0000_s4101" type="#_x0000_t32" style="position:absolute;left:9;top:1431;width:15822;height:0;visibility:visible" o:connectortype="straight" o:gfxdata="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" stroked="f" strokecolor="#31849b"/>
+          <v:rect id="Rectangle 29" o:spid="_x0000_s4100" style="position:absolute;left:8;top:9;width:4031;height:1439;visibility:visible" o:gfxdata="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" filled="f" stroked="f"/>
+          <w10:wrap anchorx="page" anchory="page"/>
+        </v:group>
+      </w:pict>
     </w:r>
     <w:r>
       <w:rPr>
         <w:noProof/>
         <w:lang w:val="es-AR" w:eastAsia="es-AR"/>
       </w:rPr>
-      <mc:AlternateContent>
-        <mc:Choice Requires="wps">
-          <w:drawing>
-            <wp:anchor distT="0" distB="0" distL="114300" distR="114300" simplePos="0" relativeHeight="251655680" behindDoc="0" locked="0" layoutInCell="1" allowOverlap="1" wp14:anchorId="4D198E38" wp14:editId="7C7D8329">
-              <wp:simplePos x="0" y="0"/>
-              <wp:positionH relativeFrom="page">
-                <wp:posOffset>494665</wp:posOffset>
-              </wp:positionH>
-              <wp:positionV relativeFrom="page">
-                <wp:posOffset>9887585</wp:posOffset>
-              </wp:positionV>
-              <wp:extent cx="90805" cy="789940"/>
-              <wp:effectExtent l="8255" t="10795" r="5715" b="8890"/>
-              <wp:wrapNone/>
-              <wp:docPr id="2" name="Rectangle 26"/>
-              <wp:cNvGraphicFramePr>
-                <a:graphicFrameLocks xmlns:a="http://schemas.openxmlformats.org/drawingml/2006/main"/>
-              </wp:cNvGraphicFramePr>
-              <a:graphic xmlns:a="http://schemas.openxmlformats.org/drawingml/2006/main">
-                <a:graphicData uri="http://schemas.microsoft.com/office/word/2010/wordprocessingShape">
-                  <wps:wsp>
-                    <wps:cNvSpPr>
-                      <a:spLocks noChangeArrowheads="1"/>
-                    </wps:cNvSpPr>
-                    <wps:spPr bwMode="auto">
-                      <a:xfrm>
-                        <a:off x="0" y="0"/>
-                        <a:ext cx="90805" cy="789940"/>
-                      </a:xfrm>
-                      <a:prstGeom prst="rect">
-                        <a:avLst/>
-                      </a:prstGeom>
-                      <a:solidFill>
-                        <a:srgbClr val="ED7D31"/>
-                      </a:solidFill>
-                      <a:ln w="9525">
-                        <a:solidFill>
-                          <a:srgbClr val="F4B083"/>
-                        </a:solidFill>
-                        <a:miter lim="800000"/>
-                        <a:headEnd/>
-                        <a:tailEnd/>
-                      </a:ln>
-                    </wps:spPr>
-                    <wps:bodyPr rot="0" vert="horz" wrap="square" lIns="91440" tIns="45720" rIns="91440" bIns="45720" anchor="t" anchorCtr="0" upright="1">
-                      <a:noAutofit/>
-                    </wps:bodyPr>
-                  </wps:wsp>
-                </a:graphicData>
-              </a:graphic>
-              <wp14:sizeRelH relativeFrom="page">
-                <wp14:pctWidth>0</wp14:pctWidth>
-              </wp14:sizeRelH>
-              <wp14:sizeRelV relativeFrom="bottomMargin">
-                <wp14:pctHeight>90000</wp14:pctHeight>
-              </wp14:sizeRelV>
-            </wp:anchor>
-          </w:drawing>
-        </mc:Choice>
-        <mc:Fallback>
-          <w:pict>
-            <v:rect w14:anchorId="073C888C" id="Rectangle 26" o:spid="_x0000_s1026" style="position:absolute;margin-left:38.95pt;margin-top:778.55pt;width:7.15pt;height:62.2pt;z-index:251655680;visibility:visible;mso-wrap-style:square;mso-width-percent:0;mso-height-percent:900;mso-wrap-distance-left:9pt;mso-wrap-distance-top:0;mso-wrap-distance-right:9pt;mso-wrap-distance-bottom:0;mso-position-horizontal:absolute;mso-position-horizontal-relative:page;mso-position-vertical:absolute;mso-position-vertical-relative:page;mso-width-percent:0;mso-height-percent:900;mso-width-relative:page;mso-height-relative:bottom-margin-area;v-text-anchor:top" o:gfxdata="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" fillcolor="#ed7d31" strokecolor="#f4b083">
-              <w10:wrap anchorx="page" anchory="page"/>
-            </v:rect>
-          </w:pict>
-        </mc:Fallback>
-      </mc:AlternateContent>
+      <w:pict>
+        <v:rect id="Rectangle 26" o:spid="_x0000_s4098" style="position:absolute;left:0;text-align:left;margin-left:38.95pt;margin-top:778.55pt;width:7.15pt;height:62.2pt;z-index:251655680;visibility:visible;mso-height-percent:900;mso-position-horizontal-relative:page;mso-position-vertical-relative:page;mso-height-percent:900;mso-height-relative:bottom-margin-area" o:gfxdata="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" fillcolor="#ed7d31" strokecolor="#f4b083">
+          <w10:wrap anchorx="page" anchory="page"/>
+        </v:rect>
+      </w:pict>
     </w:r>
     <w:r>
       <w:tab/>
@@ -5004,7 +4144,7 @@
         <w:rFonts w:ascii="Cambria" w:hAnsi="Cambria" w:cs="Cambria"/>
         <w:noProof/>
       </w:rPr>
-      <w:t>8</w:t>
+      <w:t>5</w:t>
     </w:r>
     <w:r>
       <w:rPr>
@@ -5041,7 +4181,7 @@
         <w:rFonts w:ascii="Cambria" w:hAnsi="Cambria" w:cs="Cambria"/>
         <w:noProof/>
       </w:rPr>
-      <w:t>8</w:t>
+      <w:t>9</w:t>
     </w:r>
     <w:r>
       <w:rPr>
@@ -5054,73 +4194,11 @@
         <w:noProof/>
         <w:lang w:val="es-AR" w:eastAsia="es-AR"/>
       </w:rPr>
-      <mc:AlternateContent>
-        <mc:Choice Requires="wps">
-          <w:drawing>
-            <wp:anchor distT="0" distB="0" distL="114300" distR="114300" simplePos="0" relativeHeight="251654656" behindDoc="0" locked="0" layoutInCell="1" allowOverlap="1" wp14:anchorId="6871D109" wp14:editId="5ACEEE75">
-              <wp:simplePos x="0" y="0"/>
-              <wp:positionH relativeFrom="page">
-                <wp:posOffset>6974840</wp:posOffset>
-              </wp:positionH>
-              <wp:positionV relativeFrom="page">
-                <wp:posOffset>9887585</wp:posOffset>
-              </wp:positionV>
-              <wp:extent cx="90805" cy="789940"/>
-              <wp:effectExtent l="5080" t="10795" r="8890" b="8890"/>
-              <wp:wrapNone/>
-              <wp:docPr id="1" name="Rectangle 11"/>
-              <wp:cNvGraphicFramePr>
-                <a:graphicFrameLocks xmlns:a="http://schemas.openxmlformats.org/drawingml/2006/main"/>
-              </wp:cNvGraphicFramePr>
-              <a:graphic xmlns:a="http://schemas.openxmlformats.org/drawingml/2006/main">
-                <a:graphicData uri="http://schemas.microsoft.com/office/word/2010/wordprocessingShape">
-                  <wps:wsp>
-                    <wps:cNvSpPr>
-                      <a:spLocks noChangeArrowheads="1"/>
-                    </wps:cNvSpPr>
-                    <wps:spPr bwMode="auto">
-                      <a:xfrm>
-                        <a:off x="0" y="0"/>
-                        <a:ext cx="90805" cy="789940"/>
-                      </a:xfrm>
-                      <a:prstGeom prst="rect">
-                        <a:avLst/>
-                      </a:prstGeom>
-                      <a:solidFill>
-                        <a:srgbClr val="ED7D31"/>
-                      </a:solidFill>
-                      <a:ln w="9525">
-                        <a:solidFill>
-                          <a:srgbClr val="F4B083"/>
-                        </a:solidFill>
-                        <a:miter lim="800000"/>
-                        <a:headEnd/>
-                        <a:tailEnd/>
-                      </a:ln>
-                    </wps:spPr>
-                    <wps:bodyPr rot="0" vert="horz" wrap="square" lIns="91440" tIns="45720" rIns="91440" bIns="45720" anchor="t" anchorCtr="0" upright="1">
-                      <a:noAutofit/>
-                    </wps:bodyPr>
-                  </wps:wsp>
-                </a:graphicData>
-              </a:graphic>
-              <wp14:sizeRelH relativeFrom="page">
-                <wp14:pctWidth>0</wp14:pctWidth>
-              </wp14:sizeRelH>
-              <wp14:sizeRelV relativeFrom="bottomMargin">
-                <wp14:pctHeight>90000</wp14:pctHeight>
-              </wp14:sizeRelV>
-            </wp:anchor>
-          </w:drawing>
-        </mc:Choice>
-        <mc:Fallback>
-          <w:pict>
-            <v:rect w14:anchorId="7252E2BF" id="Rectangle 11" o:spid="_x0000_s1026" style="position:absolute;margin-left:549.2pt;margin-top:778.55pt;width:7.15pt;height:62.2pt;z-index:251654656;visibility:visible;mso-wrap-style:square;mso-width-percent:0;mso-height-percent:900;mso-wrap-distance-left:9pt;mso-wrap-distance-top:0;mso-wrap-distance-right:9pt;mso-wrap-distance-bottom:0;mso-position-horizontal:absolute;mso-position-horizontal-relative:page;mso-position-vertical:absolute;mso-position-vertical-relative:page;mso-width-percent:0;mso-height-percent:900;mso-width-relative:page;mso-height-relative:bottom-margin-area;v-text-anchor:top" o:gfxdata="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" fillcolor="#ed7d31" strokecolor="#f4b083">
-              <w10:wrap anchorx="page" anchory="page"/>
-            </v:rect>
-          </w:pict>
-        </mc:Fallback>
-      </mc:AlternateContent>
+      <w:pict>
+        <v:rect id="Rectangle 11" o:spid="_x0000_s4097" style="position:absolute;left:0;text-align:left;margin-left:549.2pt;margin-top:778.55pt;width:7.15pt;height:62.2pt;z-index:251654656;visibility:visible;mso-height-percent:900;mso-position-horizontal-relative:page;mso-position-vertical-relative:page;mso-height-percent:900;mso-height-relative:bottom-margin-area" o:gfxdata="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" fillcolor="#ed7d31" strokecolor="#f4b083">
+          <w10:wrap anchorx="page" anchory="page"/>
+        </v:rect>
+      </w:pict>
     </w:r>
   </w:p>
   <w:p>
@@ -5135,8 +4213,8 @@
 </file>
 
 <file path=word/footnotes.xml><?xml version="1.0" encoding="utf-8"?>
-<w:footnotes xmlns:wpc="http://schemas.microsoft.com/office/word/2010/wordprocessingCanvas" xmlns:cx="http://schemas.microsoft.com/office/drawing/2014/chartex" xmlns:mc="http://schemas.openxmlformats.org/markup-compatibility/2006" xmlns:o="urn:schemas-microsoft-com:office:office" xmlns:r="http://schemas.openxmlformats.org/officeDocument/2006/relationships" xmlns:m="http://schemas.openxmlformats.org/officeDocument/2006/math" xmlns:v="urn:schemas-microsoft-com:vml" xmlns:wp14="http://schemas.microsoft.com/office/word/2010/wordprocessingDrawing" xmlns:wp="http://schemas.openxmlformats.org/drawingml/2006/wordprocessingDrawing" xmlns:w10="urn:schemas-microsoft-com:office:word" xmlns:w="http://schemas.openxmlformats.org/wordprocessingml/2006/main" xmlns:w14="http://schemas.microsoft.com/office/word/2010/wordml" xmlns:w15="http://schemas.microsoft.com/office/word/2012/wordml" xmlns:w16se="http://schemas.microsoft.com/office/word/2015/wordml/symex" xmlns:wpg="http://schemas.microsoft.com/office/word/2010/wordprocessingGroup" xmlns:wpi="http://schemas.microsoft.com/office/word/2010/wordprocessingInk" xmlns:wne="http://schemas.microsoft.com/office/word/2006/wordml" xmlns:wps="http://schemas.microsoft.com/office/word/2010/wordprocessingShape" mc:Ignorable="w14 w15 w16se wp14">
-  <w:footnote w:type="separator" w:id="-1">
+<w:footnotes xmlns:ve="http://schemas.openxmlformats.org/markup-compatibility/2006" xmlns:o="urn:schemas-microsoft-com:office:office" xmlns:r="http://schemas.openxmlformats.org/officeDocument/2006/relationships" xmlns:m="http://schemas.openxmlformats.org/officeDocument/2006/math" xmlns:v="urn:schemas-microsoft-com:vml" xmlns:wp="http://schemas.openxmlformats.org/drawingml/2006/wordprocessingDrawing" xmlns:w10="urn:schemas-microsoft-com:office:word" xmlns:w="http://schemas.openxmlformats.org/wordprocessingml/2006/main" xmlns:wne="http://schemas.microsoft.com/office/word/2006/wordml">
+  <w:footnote w:type="separator" w:id="0">
     <w:p>
       <w:pPr>
         <w:spacing w:before="0" w:line="240" w:lineRule="auto"/>
@@ -5147,7 +4225,7 @@
     </w:p>
     <w:p/>
   </w:footnote>
-  <w:footnote w:type="continuationSeparator" w:id="0">
+  <w:footnote w:type="continuationSeparator" w:id="1">
     <w:p>
       <w:pPr>
         <w:spacing w:before="0" w:line="240" w:lineRule="auto"/>
@@ -5162,7 +4240,7 @@
 </file>
 
 <file path=word/header1.xml><?xml version="1.0" encoding="utf-8"?>
-<w:hdr xmlns:wpc="http://schemas.microsoft.com/office/word/2010/wordprocessingCanvas" xmlns:cx="http://schemas.microsoft.com/office/drawing/2014/chartex" xmlns:mc="http://schemas.openxmlformats.org/markup-compatibility/2006" xmlns:o="urn:schemas-microsoft-com:office:office" xmlns:r="http://schemas.openxmlformats.org/officeDocument/2006/relationships" xmlns:m="http://schemas.openxmlformats.org/officeDocument/2006/math" xmlns:v="urn:schemas-microsoft-com:vml" xmlns:wp14="http://schemas.microsoft.com/office/word/2010/wordprocessingDrawing" xmlns:wp="http://schemas.openxmlformats.org/drawingml/2006/wordprocessingDrawing" xmlns:w10="urn:schemas-microsoft-com:office:word" xmlns:w="http://schemas.openxmlformats.org/wordprocessingml/2006/main" xmlns:w14="http://schemas.microsoft.com/office/word/2010/wordml" xmlns:w15="http://schemas.microsoft.com/office/word/2012/wordml" xmlns:w16se="http://schemas.microsoft.com/office/word/2015/wordml/symex" xmlns:wpg="http://schemas.microsoft.com/office/word/2010/wordprocessingGroup" xmlns:wpi="http://schemas.microsoft.com/office/word/2010/wordprocessingInk" xmlns:wne="http://schemas.microsoft.com/office/word/2006/wordml" xmlns:wps="http://schemas.microsoft.com/office/word/2010/wordprocessingShape" mc:Ignorable="w14 w15 w16se wp14">
+<w:hdr xmlns:ve="http://schemas.openxmlformats.org/markup-compatibility/2006" xmlns:o="urn:schemas-microsoft-com:office:office" xmlns:r="http://schemas.openxmlformats.org/officeDocument/2006/relationships" xmlns:m="http://schemas.openxmlformats.org/officeDocument/2006/math" xmlns:v="urn:schemas-microsoft-com:vml" xmlns:wp="http://schemas.openxmlformats.org/drawingml/2006/wordprocessingDrawing" xmlns:w10="urn:schemas-microsoft-com:office:word" xmlns:w="http://schemas.openxmlformats.org/wordprocessingml/2006/main" xmlns:wne="http://schemas.microsoft.com/office/word/2006/wordml">
   <w:p>
     <w:pPr>
       <w:pStyle w:val="Encabezado"/>
@@ -5174,10 +4252,10 @@
     <w:r>
       <w:rPr>
         <w:noProof/>
-        <w:lang w:val="es-AR" w:eastAsia="es-AR"/>
+        <w:lang w:eastAsia="es-ES"/>
       </w:rPr>
       <w:drawing>
-        <wp:anchor distT="0" distB="0" distL="114300" distR="114300" simplePos="0" relativeHeight="251661824" behindDoc="0" locked="0" layoutInCell="1" allowOverlap="1" wp14:anchorId="0B4F216F" wp14:editId="30C00341">
+        <wp:anchor distT="0" distB="0" distL="114300" distR="114300" simplePos="0" relativeHeight="251661824" behindDoc="0" locked="0" layoutInCell="1" allowOverlap="1">
           <wp:simplePos x="0" y="0"/>
           <wp:positionH relativeFrom="column">
             <wp:posOffset>5257800</wp:posOffset>
@@ -5213,7 +4291,7 @@
                   <a:blip r:embed="rId1">
                     <a:extLst>
                       <a:ext uri="{28A0092B-C50C-407E-A947-70E740481C1C}">
-                        <a14:useLocalDpi xmlns:a14="http://schemas.microsoft.com/office/drawing/2010/main" val="0"/>
+                        <a14:useLocalDpi xmlns="" xmlns:wpc="http://schemas.microsoft.com/office/word/2010/wordprocessingCanvas" xmlns:cx="http://schemas.microsoft.com/office/drawing/2014/chartex" xmlns:mc="http://schemas.openxmlformats.org/markup-compatibility/2006" xmlns:o="urn:schemas-microsoft-com:office:office" xmlns:v="urn:schemas-microsoft-com:vml" xmlns:wp14="http://schemas.microsoft.com/office/word/2010/wordprocessingDrawing" xmlns:w10="urn:schemas-microsoft-com:office:word" xmlns:w="http://schemas.openxmlformats.org/wordprocessingml/2006/main" xmlns:w14="http://schemas.microsoft.com/office/word/2010/wordml" xmlns:w15="http://schemas.microsoft.com/office/word/2012/wordml" xmlns:w16se="http://schemas.microsoft.com/office/word/2015/wordml/symex" xmlns:wpg="http://schemas.microsoft.com/office/word/2010/wordprocessingGroup" xmlns:wpi="http://schemas.microsoft.com/office/word/2010/wordprocessingInk" xmlns:wps="http://schemas.microsoft.com/office/word/2010/wordprocessingShape" xmlns:a14="http://schemas.microsoft.com/office/drawing/2010/main" val="0"/>
                       </a:ext>
                     </a:extLst>
                   </a:blip>
@@ -5235,12 +4313,6 @@
               </pic:pic>
             </a:graphicData>
           </a:graphic>
-          <wp14:sizeRelH relativeFrom="page">
-            <wp14:pctWidth>0</wp14:pctWidth>
-          </wp14:sizeRelH>
-          <wp14:sizeRelV relativeFrom="page">
-            <wp14:pctHeight>0</wp14:pctHeight>
-          </wp14:sizeRelV>
         </wp:anchor>
       </w:drawing>
     </w:r>
@@ -5284,88 +4356,23 @@
         <w:noProof/>
         <w:lang w:val="es-AR" w:eastAsia="es-AR"/>
       </w:rPr>
-      <mc:AlternateContent>
-        <mc:Choice Requires="wps">
-          <w:drawing>
-            <wp:anchor distT="0" distB="0" distL="114300" distR="114300" simplePos="0" relativeHeight="251653632" behindDoc="0" locked="0" layoutInCell="1" allowOverlap="1" wp14:anchorId="5FE8EBA0" wp14:editId="294BFB54">
-              <wp:simplePos x="0" y="0"/>
-              <wp:positionH relativeFrom="column">
-                <wp:posOffset>-1090295</wp:posOffset>
-              </wp:positionH>
-              <wp:positionV relativeFrom="paragraph">
-                <wp:posOffset>283845</wp:posOffset>
-              </wp:positionV>
-              <wp:extent cx="246158385" cy="20955"/>
-              <wp:effectExtent l="8890" t="7620" r="6350" b="9525"/>
-              <wp:wrapNone/>
-              <wp:docPr id="9" name="AutoShape 44"/>
-              <wp:cNvGraphicFramePr>
-                <a:graphicFrameLocks xmlns:a="http://schemas.openxmlformats.org/drawingml/2006/main"/>
-              </wp:cNvGraphicFramePr>
-              <a:graphic xmlns:a="http://schemas.openxmlformats.org/drawingml/2006/main">
-                <a:graphicData uri="http://schemas.microsoft.com/office/word/2010/wordprocessingShape">
-                  <wps:wsp>
-                    <wps:cNvCnPr>
-                      <a:cxnSpLocks noChangeShapeType="1"/>
-                    </wps:cNvCnPr>
-                    <wps:spPr bwMode="auto">
-                      <a:xfrm>
-                        <a:off x="0" y="0"/>
-                        <a:ext cx="246158385" cy="20955"/>
-                      </a:xfrm>
-                      <a:prstGeom prst="straightConnector1">
-                        <a:avLst/>
-                      </a:prstGeom>
-                      <a:noFill/>
-                      <a:ln w="9525">
-                        <a:solidFill>
-                          <a:srgbClr val="000000"/>
-                        </a:solidFill>
-                        <a:round/>
-                        <a:headEnd/>
-                        <a:tailEnd/>
-                      </a:ln>
-                      <a:extLst>
-                        <a:ext uri="{909E8E84-426E-40DD-AFC4-6F175D3DCCD1}">
-                          <a14:hiddenFill xmlns:a14="http://schemas.microsoft.com/office/drawing/2010/main">
-                            <a:noFill/>
-                          </a14:hiddenFill>
-                        </a:ext>
-                      </a:extLst>
-                    </wps:spPr>
-                    <wps:bodyPr/>
-                  </wps:wsp>
-                </a:graphicData>
-              </a:graphic>
-              <wp14:sizeRelH relativeFrom="page">
-                <wp14:pctWidth>0</wp14:pctWidth>
-              </wp14:sizeRelH>
-              <wp14:sizeRelV relativeFrom="page">
-                <wp14:pctHeight>0</wp14:pctHeight>
-              </wp14:sizeRelV>
-            </wp:anchor>
-          </w:drawing>
-        </mc:Choice>
-        <mc:Fallback>
-          <w:pict>
-            <v:shapetype w14:anchorId="3667C805" id="_x0000_t32" coordsize="21600,21600" o:spt="32" o:oned="t" path="m,l21600,21600e" filled="f">
-              <v:path arrowok="t" fillok="f" o:connecttype="none"/>
-              <o:lock v:ext="edit" shapetype="t"/>
-            </v:shapetype>
-            <v:shape id="AutoShape 44" o:spid="_x0000_s1026" type="#_x0000_t32" style="position:absolute;margin-left:-85.85pt;margin-top:22.35pt;width:19382.55pt;height:1.65pt;z-index:251653632;visibility:visible;mso-wrap-style:square;mso-width-percent:0;mso-height-percent:0;mso-wrap-distance-left:9pt;mso-wrap-distance-top:0;mso-wrap-distance-right:9pt;mso-wrap-distance-bottom:0;mso-position-horizontal:absolute;mso-position-horizontal-relative:text;mso-position-vertical:absolute;mso-position-vertical-relative:text;mso-width-percent:0;mso-height-percent:0;mso-width-relative:page;mso-height-relative:page" o:gfxdata="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"/>
-          </w:pict>
-        </mc:Fallback>
-      </mc:AlternateContent>
+      <w:pict>
+        <v:shapetype id="_x0000_t32" coordsize="21600,21600" o:spt="32" o:oned="t" path="m,l21600,21600e" filled="f">
+          <v:path arrowok="t" fillok="f" o:connecttype="none"/>
+          <o:lock v:ext="edit" shapetype="t"/>
+        </v:shapetype>
+        <v:shape id="AutoShape 44" o:spid="_x0000_s4105" type="#_x0000_t32" style="position:absolute;margin-left:-85.85pt;margin-top:22.35pt;width:19382.55pt;height:1.65pt;z-index:251653632;visibility:visible" o:gfxdata="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"/>
+      </w:pict>
     </w:r>
     <w:r>
       <w:rPr>
         <w:rFonts w:ascii="Cambria" w:eastAsia="Times New Roman" w:hAnsi="Cambria"/>
         <w:noProof/>
         <w:szCs w:val="36"/>
-        <w:lang w:val="es-AR" w:eastAsia="es-AR"/>
+        <w:lang w:eastAsia="es-ES"/>
       </w:rPr>
       <w:drawing>
-        <wp:anchor distT="0" distB="0" distL="114300" distR="114300" simplePos="0" relativeHeight="251659776" behindDoc="0" locked="0" layoutInCell="1" allowOverlap="1" wp14:anchorId="70CCF8A3" wp14:editId="454A37A1">
+        <wp:anchor distT="0" distB="0" distL="114300" distR="114300" simplePos="0" relativeHeight="251659776" behindDoc="0" locked="0" layoutInCell="1" allowOverlap="1">
           <wp:simplePos x="0" y="0"/>
           <wp:positionH relativeFrom="margin">
             <wp:posOffset>-470535</wp:posOffset>
@@ -5393,7 +4400,7 @@
                   <a:blip r:embed="rId2">
                     <a:extLst>
                       <a:ext uri="{28A0092B-C50C-407E-A947-70E740481C1C}">
-                        <a14:useLocalDpi xmlns:a14="http://schemas.microsoft.com/office/drawing/2010/main" val="0"/>
+                        <a14:useLocalDpi xmlns="" xmlns:wpc="http://schemas.microsoft.com/office/word/2010/wordprocessingCanvas" xmlns:cx="http://schemas.microsoft.com/office/drawing/2014/chartex" xmlns:mc="http://schemas.openxmlformats.org/markup-compatibility/2006" xmlns:o="urn:schemas-microsoft-com:office:office" xmlns:v="urn:schemas-microsoft-com:vml" xmlns:wp14="http://schemas.microsoft.com/office/word/2010/wordprocessingDrawing" xmlns:w10="urn:schemas-microsoft-com:office:word" xmlns:w="http://schemas.openxmlformats.org/wordprocessingml/2006/main" xmlns:w14="http://schemas.microsoft.com/office/word/2010/wordml" xmlns:w15="http://schemas.microsoft.com/office/word/2012/wordml" xmlns:w16se="http://schemas.microsoft.com/office/word/2015/wordml/symex" xmlns:wpg="http://schemas.microsoft.com/office/word/2010/wordprocessingGroup" xmlns:wpi="http://schemas.microsoft.com/office/word/2010/wordprocessingInk" xmlns:wps="http://schemas.microsoft.com/office/word/2010/wordprocessingShape" xmlns:a14="http://schemas.microsoft.com/office/drawing/2010/main" val="0"/>
                       </a:ext>
                     </a:extLst>
                   </a:blip>
@@ -5415,12 +4422,6 @@
               </pic:pic>
             </a:graphicData>
           </a:graphic>
-          <wp14:sizeRelH relativeFrom="page">
-            <wp14:pctWidth>0</wp14:pctWidth>
-          </wp14:sizeRelH>
-          <wp14:sizeRelV relativeFrom="page">
-            <wp14:pctHeight>0</wp14:pctHeight>
-          </wp14:sizeRelV>
         </wp:anchor>
       </w:drawing>
     </w:r>
@@ -5431,73 +4432,11 @@
         <w:szCs w:val="36"/>
         <w:lang w:val="es-AR" w:eastAsia="es-AR"/>
       </w:rPr>
-      <mc:AlternateContent>
-        <mc:Choice Requires="wps">
-          <w:drawing>
-            <wp:anchor distT="0" distB="0" distL="114300" distR="114300" simplePos="0" relativeHeight="251658752" behindDoc="0" locked="0" layoutInCell="1" allowOverlap="1" wp14:anchorId="026B7862" wp14:editId="3D21B5C6">
-              <wp:simplePos x="0" y="0"/>
-              <wp:positionH relativeFrom="page">
-                <wp:posOffset>499110</wp:posOffset>
-              </wp:positionH>
-              <wp:positionV relativeFrom="page">
-                <wp:posOffset>5080</wp:posOffset>
-              </wp:positionV>
-              <wp:extent cx="90805" cy="799465"/>
-              <wp:effectExtent l="7620" t="10160" r="6350" b="9525"/>
-              <wp:wrapNone/>
-              <wp:docPr id="8" name="Rectangle 41"/>
-              <wp:cNvGraphicFramePr>
-                <a:graphicFrameLocks xmlns:a="http://schemas.openxmlformats.org/drawingml/2006/main"/>
-              </wp:cNvGraphicFramePr>
-              <a:graphic xmlns:a="http://schemas.openxmlformats.org/drawingml/2006/main">
-                <a:graphicData uri="http://schemas.microsoft.com/office/word/2010/wordprocessingShape">
-                  <wps:wsp>
-                    <wps:cNvSpPr>
-                      <a:spLocks noChangeArrowheads="1"/>
-                    </wps:cNvSpPr>
-                    <wps:spPr bwMode="auto">
-                      <a:xfrm>
-                        <a:off x="0" y="0"/>
-                        <a:ext cx="90805" cy="799465"/>
-                      </a:xfrm>
-                      <a:prstGeom prst="rect">
-                        <a:avLst/>
-                      </a:prstGeom>
-                      <a:solidFill>
-                        <a:srgbClr val="ED7D31"/>
-                      </a:solidFill>
-                      <a:ln w="9525">
-                        <a:solidFill>
-                          <a:srgbClr val="F4B083"/>
-                        </a:solidFill>
-                        <a:miter lim="800000"/>
-                        <a:headEnd/>
-                        <a:tailEnd/>
-                      </a:ln>
-                    </wps:spPr>
-                    <wps:bodyPr rot="0" vert="horz" wrap="square" lIns="91440" tIns="45720" rIns="91440" bIns="45720" anchor="t" anchorCtr="0" upright="1">
-                      <a:noAutofit/>
-                    </wps:bodyPr>
-                  </wps:wsp>
-                </a:graphicData>
-              </a:graphic>
-              <wp14:sizeRelH relativeFrom="page">
-                <wp14:pctWidth>0</wp14:pctWidth>
-              </wp14:sizeRelH>
-              <wp14:sizeRelV relativeFrom="bottomMargin">
-                <wp14:pctHeight>90000</wp14:pctHeight>
-              </wp14:sizeRelV>
-            </wp:anchor>
-          </w:drawing>
-        </mc:Choice>
-        <mc:Fallback>
-          <w:pict>
-            <v:rect w14:anchorId="4D87D6B9" id="Rectangle 41" o:spid="_x0000_s1026" style="position:absolute;margin-left:39.3pt;margin-top:.4pt;width:7.15pt;height:62.95pt;z-index:251658752;visibility:visible;mso-wrap-style:square;mso-width-percent:0;mso-height-percent:900;mso-wrap-distance-left:9pt;mso-wrap-distance-top:0;mso-wrap-distance-right:9pt;mso-wrap-distance-bottom:0;mso-position-horizontal:absolute;mso-position-horizontal-relative:page;mso-position-vertical:absolute;mso-position-vertical-relative:page;mso-width-percent:0;mso-height-percent:900;mso-width-relative:page;mso-height-relative:bottom-margin-area;v-text-anchor:top" o:gfxdata="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" fillcolor="#ed7d31" strokecolor="#f4b083">
-              <w10:wrap anchorx="page" anchory="page"/>
-            </v:rect>
-          </w:pict>
-        </mc:Fallback>
-      </mc:AlternateContent>
+      <w:pict>
+        <v:rect id="Rectangle 41" o:spid="_x0000_s4104" style="position:absolute;margin-left:39.3pt;margin-top:.4pt;width:7.15pt;height:62.95pt;z-index:251658752;visibility:visible;mso-height-percent:900;mso-position-horizontal-relative:page;mso-position-vertical-relative:page;mso-height-percent:900;mso-height-relative:bottom-margin-area" o:gfxdata="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" fillcolor="#ed7d31" strokecolor="#f4b083">
+          <w10:wrap anchorx="page" anchory="page"/>
+        </v:rect>
+      </w:pict>
     </w:r>
     <w:r>
       <w:rPr>
@@ -5506,75 +4445,12 @@
         <w:szCs w:val="36"/>
         <w:lang w:val="es-AR" w:eastAsia="es-AR"/>
       </w:rPr>
-      <mc:AlternateContent>
-        <mc:Choice Requires="wps">
-          <w:drawing>
-            <wp:anchor distT="0" distB="0" distL="114300" distR="114300" simplePos="0" relativeHeight="251657728" behindDoc="0" locked="0" layoutInCell="1" allowOverlap="1" wp14:anchorId="6FF6021E" wp14:editId="789A3AE1">
-              <wp:simplePos x="0" y="0"/>
-              <wp:positionH relativeFrom="page">
-                <wp:posOffset>6979920</wp:posOffset>
-              </wp:positionH>
-              <wp:positionV relativeFrom="page">
-                <wp:posOffset>5080</wp:posOffset>
-              </wp:positionV>
-              <wp:extent cx="90805" cy="799465"/>
-              <wp:effectExtent l="5715" t="10160" r="8255" b="9525"/>
-              <wp:wrapNone/>
-              <wp:docPr id="7" name="Rectangle 34"/>
-              <wp:cNvGraphicFramePr>
-                <a:graphicFrameLocks xmlns:a="http://schemas.openxmlformats.org/drawingml/2006/main"/>
-              </wp:cNvGraphicFramePr>
-              <a:graphic xmlns:a="http://schemas.openxmlformats.org/drawingml/2006/main">
-                <a:graphicData uri="http://schemas.microsoft.com/office/word/2010/wordprocessingShape">
-                  <wps:wsp>
-                    <wps:cNvSpPr>
-                      <a:spLocks noChangeArrowheads="1"/>
-                    </wps:cNvSpPr>
-                    <wps:spPr bwMode="auto">
-                      <a:xfrm>
-                        <a:off x="0" y="0"/>
-                        <a:ext cx="90805" cy="799465"/>
-                      </a:xfrm>
-                      <a:prstGeom prst="rect">
-                        <a:avLst/>
-                      </a:prstGeom>
-                      <a:solidFill>
-                        <a:srgbClr val="ED7D31"/>
-                      </a:solidFill>
-                      <a:ln w="9525">
-                        <a:solidFill>
-                          <a:srgbClr val="F4B083"/>
-                        </a:solidFill>
-                        <a:miter lim="800000"/>
-                        <a:headEnd/>
-                        <a:tailEnd/>
-                      </a:ln>
-                    </wps:spPr>
-                    <wps:bodyPr rot="0" vert="horz" wrap="square" lIns="91440" tIns="45720" rIns="91440" bIns="45720" anchor="t" anchorCtr="0" upright="1">
-                      <a:noAutofit/>
-                    </wps:bodyPr>
-                  </wps:wsp>
-                </a:graphicData>
-              </a:graphic>
-              <wp14:sizeRelH relativeFrom="page">
-                <wp14:pctWidth>0</wp14:pctWidth>
-              </wp14:sizeRelH>
-              <wp14:sizeRelV relativeFrom="bottomMargin">
-                <wp14:pctHeight>90000</wp14:pctHeight>
-              </wp14:sizeRelV>
-            </wp:anchor>
-          </w:drawing>
-        </mc:Choice>
-        <mc:Fallback>
-          <w:pict>
-            <v:rect w14:anchorId="34DF64B8" id="Rectangle 34" o:spid="_x0000_s1026" style="position:absolute;margin-left:549.6pt;margin-top:.4pt;width:7.15pt;height:62.95pt;z-index:251657728;visibility:visible;mso-wrap-style:square;mso-width-percent:0;mso-height-percent:900;mso-wrap-distance-left:9pt;mso-wrap-distance-top:0;mso-wrap-distance-right:9pt;mso-wrap-distance-bottom:0;mso-position-horizontal:absolute;mso-position-horizontal-relative:page;mso-position-vertical:absolute;mso-position-vertical-relative:page;mso-width-percent:0;mso-height-percent:900;mso-width-relative:page;mso-height-relative:bottom-margin-area;v-text-anchor:top" o:gfxdata="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" fillcolor="#ed7d31" strokecolor="#f4b083">
-              <w10:wrap anchorx="page" anchory="page"/>
-            </v:rect>
-          </w:pict>
-        </mc:Fallback>
-      </mc:AlternateContent>
+      <w:pict>
+        <v:rect id="Rectangle 34" o:spid="_x0000_s4103" style="position:absolute;margin-left:549.6pt;margin-top:.4pt;width:7.15pt;height:62.95pt;z-index:251657728;visibility:visible;mso-height-percent:900;mso-position-horizontal-relative:page;mso-position-vertical-relative:page;mso-height-percent:900;mso-height-relative:bottom-margin-area" o:gfxdata="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" fillcolor="#ed7d31" strokecolor="#f4b083">
+          <w10:wrap anchorx="page" anchory="page"/>
+        </v:rect>
+      </w:pict>
     </w:r>
-    <w:proofErr w:type="spellStart"/>
     <w:r>
       <w:rPr>
         <w:rFonts w:ascii="Cambria" w:eastAsia="Times New Roman" w:hAnsi="Cambria"/>
@@ -5582,7 +4458,6 @@
       </w:rPr>
       <w:t>Testify</w:t>
     </w:r>
-    <w:proofErr w:type="spellEnd"/>
     <w:r>
       <w:rPr>
         <w:rFonts w:ascii="Cambria" w:eastAsia="Times New Roman" w:hAnsi="Cambria"/>
@@ -5595,8 +4470,8 @@
 </file>
 
 <file path=word/numbering.xml><?xml version="1.0" encoding="utf-8"?>
-<w:numbering xmlns:wpc="http://schemas.microsoft.com/office/word/2010/wordprocessingCanvas" xmlns:cx="http://schemas.microsoft.com/office/drawing/2014/chartex" xmlns:mc="http://schemas.openxmlformats.org/markup-compatibility/2006" xmlns:o="urn:schemas-microsoft-com:office:office" xmlns:r="http://schemas.openxmlformats.org/officeDocument/2006/relationships" xmlns:m="http://schemas.openxmlformats.org/officeDocument/2006/math" xmlns:v="urn:schemas-microsoft-com:vml" xmlns:wp14="http://schemas.microsoft.com/office/word/2010/wordprocessingDrawing" xmlns:wp="http://schemas.openxmlformats.org/drawingml/2006/wordprocessingDrawing" xmlns:w10="urn:schemas-microsoft-com:office:word" xmlns:w="http://schemas.openxmlformats.org/wordprocessingml/2006/main" xmlns:w14="http://schemas.microsoft.com/office/word/2010/wordml" xmlns:w15="http://schemas.microsoft.com/office/word/2012/wordml" xmlns:w16se="http://schemas.microsoft.com/office/word/2015/wordml/symex" xmlns:wpg="http://schemas.microsoft.com/office/word/2010/wordprocessingGroup" xmlns:wpi="http://schemas.microsoft.com/office/word/2010/wordprocessingInk" xmlns:wne="http://schemas.microsoft.com/office/word/2006/wordml" xmlns:wps="http://schemas.microsoft.com/office/word/2010/wordprocessingShape" mc:Ignorable="w14 w15 w16se wp14">
-  <w:abstractNum w:abstractNumId="0" w15:restartNumberingAfterBreak="0">
+<w:numbering xmlns:ve="http://schemas.openxmlformats.org/markup-compatibility/2006" xmlns:o="urn:schemas-microsoft-com:office:office" xmlns:r="http://schemas.openxmlformats.org/officeDocument/2006/relationships" xmlns:m="http://schemas.openxmlformats.org/officeDocument/2006/math" xmlns:v="urn:schemas-microsoft-com:vml" xmlns:wp="http://schemas.openxmlformats.org/drawingml/2006/wordprocessingDrawing" xmlns:w10="urn:schemas-microsoft-com:office:word" xmlns:w="http://schemas.openxmlformats.org/wordprocessingml/2006/main" xmlns:wne="http://schemas.microsoft.com/office/word/2006/wordml">
+  <w:abstractNum w:abstractNumId="0">
     <w:nsid w:val="00000003"/>
     <w:multiLevelType w:val="multilevel"/>
     <w:tmpl w:val="00000003"/>
@@ -5754,7 +4629,7 @@
       </w:rPr>
     </w:lvl>
   </w:abstractNum>
-  <w:abstractNum w:abstractNumId="1" w15:restartNumberingAfterBreak="0">
+  <w:abstractNum w:abstractNumId="1">
     <w:nsid w:val="00000004"/>
     <w:multiLevelType w:val="multilevel"/>
     <w:tmpl w:val="796A7516"/>
@@ -5912,7 +4787,7 @@
       </w:rPr>
     </w:lvl>
   </w:abstractNum>
-  <w:abstractNum w:abstractNumId="2" w15:restartNumberingAfterBreak="0">
+  <w:abstractNum w:abstractNumId="2">
     <w:nsid w:val="00000005"/>
     <w:multiLevelType w:val="multilevel"/>
     <w:tmpl w:val="00000005"/>
@@ -6070,7 +4945,7 @@
       </w:rPr>
     </w:lvl>
   </w:abstractNum>
-  <w:abstractNum w:abstractNumId="3" w15:restartNumberingAfterBreak="0">
+  <w:abstractNum w:abstractNumId="3">
     <w:nsid w:val="00000006"/>
     <w:multiLevelType w:val="multilevel"/>
     <w:tmpl w:val="00000006"/>
@@ -6228,7 +5103,7 @@
       </w:rPr>
     </w:lvl>
   </w:abstractNum>
-  <w:abstractNum w:abstractNumId="4" w15:restartNumberingAfterBreak="0">
+  <w:abstractNum w:abstractNumId="4">
     <w:nsid w:val="08E90BF1"/>
     <w:multiLevelType w:val="hybridMultilevel"/>
     <w:tmpl w:val="110C8112"/>
@@ -6341,7 +5216,7 @@
       </w:rPr>
     </w:lvl>
   </w:abstractNum>
-  <w:abstractNum w:abstractNumId="5" w15:restartNumberingAfterBreak="0">
+  <w:abstractNum w:abstractNumId="5">
     <w:nsid w:val="11EC450D"/>
     <w:multiLevelType w:val="hybridMultilevel"/>
     <w:tmpl w:val="8D1847A2"/>
@@ -6454,7 +5329,7 @@
       </w:rPr>
     </w:lvl>
   </w:abstractNum>
-  <w:abstractNum w:abstractNumId="6" w15:restartNumberingAfterBreak="0">
+  <w:abstractNum w:abstractNumId="6">
     <w:nsid w:val="255F5799"/>
     <w:multiLevelType w:val="hybridMultilevel"/>
     <w:tmpl w:val="B8F40458"/>
@@ -6540,7 +5415,7 @@
       </w:pPr>
     </w:lvl>
   </w:abstractNum>
-  <w:abstractNum w:abstractNumId="7" w15:restartNumberingAfterBreak="0">
+  <w:abstractNum w:abstractNumId="7">
     <w:nsid w:val="3BCA743A"/>
     <w:multiLevelType w:val="hybridMultilevel"/>
     <w:tmpl w:val="EEC004E2"/>
@@ -6629,7 +5504,7 @@
       </w:pPr>
     </w:lvl>
   </w:abstractNum>
-  <w:abstractNum w:abstractNumId="8" w15:restartNumberingAfterBreak="0">
+  <w:abstractNum w:abstractNumId="8">
     <w:nsid w:val="44204B4B"/>
     <w:multiLevelType w:val="hybridMultilevel"/>
     <w:tmpl w:val="9648D862"/>
@@ -6742,7 +5617,7 @@
       </w:rPr>
     </w:lvl>
   </w:abstractNum>
-  <w:abstractNum w:abstractNumId="9" w15:restartNumberingAfterBreak="0">
+  <w:abstractNum w:abstractNumId="9">
     <w:nsid w:val="487036EC"/>
     <w:multiLevelType w:val="hybridMultilevel"/>
     <w:tmpl w:val="BDFE724A"/>
@@ -6828,7 +5703,7 @@
       </w:pPr>
     </w:lvl>
   </w:abstractNum>
-  <w:abstractNum w:abstractNumId="10" w15:restartNumberingAfterBreak="0">
+  <w:abstractNum w:abstractNumId="10">
     <w:nsid w:val="518521F3"/>
     <w:multiLevelType w:val="hybridMultilevel"/>
     <w:tmpl w:val="24E4A1A6"/>
@@ -6941,7 +5816,7 @@
       </w:rPr>
     </w:lvl>
   </w:abstractNum>
-  <w:abstractNum w:abstractNumId="11" w15:restartNumberingAfterBreak="0">
+  <w:abstractNum w:abstractNumId="11">
     <w:nsid w:val="52D90BB8"/>
     <w:multiLevelType w:val="hybridMultilevel"/>
     <w:tmpl w:val="1D2461DE"/>
@@ -7055,7 +5930,7 @@
       </w:rPr>
     </w:lvl>
   </w:abstractNum>
-  <w:abstractNum w:abstractNumId="12" w15:restartNumberingAfterBreak="0">
+  <w:abstractNum w:abstractNumId="12">
     <w:nsid w:val="708E589C"/>
     <w:multiLevelType w:val="multilevel"/>
     <w:tmpl w:val="381042DE"/>
@@ -7195,7 +6070,7 @@
       </w:rPr>
     </w:lvl>
   </w:abstractNum>
-  <w:abstractNum w:abstractNumId="13" w15:restartNumberingAfterBreak="0">
+  <w:abstractNum w:abstractNumId="13">
     <w:nsid w:val="7DD64906"/>
     <w:multiLevelType w:val="hybridMultilevel"/>
     <w:tmpl w:val="795E7434"/>
@@ -7361,7 +6236,7 @@
 </file>
 
 <file path=word/styles.xml><?xml version="1.0" encoding="utf-8"?>
-<w:styles xmlns:mc="http://schemas.openxmlformats.org/markup-compatibility/2006" xmlns:r="http://schemas.openxmlformats.org/officeDocument/2006/relationships" xmlns:w="http://schemas.openxmlformats.org/wordprocessingml/2006/main" xmlns:w14="http://schemas.microsoft.com/office/word/2010/wordml" xmlns:w15="http://schemas.microsoft.com/office/word/2012/wordml" xmlns:w16se="http://schemas.microsoft.com/office/word/2015/wordml/symex" mc:Ignorable="w14 w15 w16se">
+<w:styles xmlns:r="http://schemas.openxmlformats.org/officeDocument/2006/relationships" xmlns:w="http://schemas.openxmlformats.org/wordprocessingml/2006/main">
   <w:docDefaults>
     <w:rPrDefault>
       <w:rPr>
@@ -7371,378 +6246,145 @@
     </w:rPrDefault>
     <w:pPrDefault/>
   </w:docDefaults>
-  <w:latentStyles w:defLockedState="0" w:defUIPriority="99" w:defSemiHidden="0" w:defUnhideWhenUsed="0" w:defQFormat="0" w:count="371">
-    <w:lsdException w:name="Normal" w:uiPriority="0" w:qFormat="1"/>
-    <w:lsdException w:name="heading 1" w:uiPriority="0" w:qFormat="1"/>
-    <w:lsdException w:name="heading 2" w:semiHidden="1" w:uiPriority="0" w:unhideWhenUsed="1" w:qFormat="1"/>
-    <w:lsdException w:name="heading 3" w:semiHidden="1" w:uiPriority="9" w:unhideWhenUsed="1" w:qFormat="1"/>
-    <w:lsdException w:name="heading 4" w:semiHidden="1" w:uiPriority="9" w:unhideWhenUsed="1" w:qFormat="1"/>
-    <w:lsdException w:name="heading 5" w:semiHidden="1" w:uiPriority="9" w:unhideWhenUsed="1" w:qFormat="1"/>
-    <w:lsdException w:name="heading 6" w:semiHidden="1" w:uiPriority="9" w:unhideWhenUsed="1" w:qFormat="1"/>
-    <w:lsdException w:name="heading 7" w:semiHidden="1" w:uiPriority="9" w:unhideWhenUsed="1" w:qFormat="1"/>
-    <w:lsdException w:name="heading 8" w:semiHidden="1" w:uiPriority="9" w:unhideWhenUsed="1" w:qFormat="1"/>
-    <w:lsdException w:name="heading 9" w:semiHidden="1" w:uiPriority="9" w:unhideWhenUsed="1" w:qFormat="1"/>
-    <w:lsdException w:name="index 1" w:semiHidden="1" w:unhideWhenUsed="1"/>
-    <w:lsdException w:name="index 2" w:semiHidden="1" w:unhideWhenUsed="1"/>
-    <w:lsdException w:name="index 3" w:semiHidden="1" w:unhideWhenUsed="1"/>
-    <w:lsdException w:name="index 4" w:semiHidden="1" w:unhideWhenUsed="1"/>
-    <w:lsdException w:name="index 5" w:semiHidden="1" w:unhideWhenUsed="1"/>
-    <w:lsdException w:name="index 6" w:semiHidden="1" w:unhideWhenUsed="1"/>
-    <w:lsdException w:name="index 7" w:semiHidden="1" w:unhideWhenUsed="1"/>
-    <w:lsdException w:name="index 8" w:semiHidden="1" w:unhideWhenUsed="1"/>
-    <w:lsdException w:name="index 9" w:semiHidden="1" w:unhideWhenUsed="1"/>
-    <w:lsdException w:name="toc 1" w:semiHidden="1" w:uiPriority="39" w:unhideWhenUsed="1" w:qFormat="1"/>
-    <w:lsdException w:name="toc 2" w:semiHidden="1" w:uiPriority="39" w:unhideWhenUsed="1" w:qFormat="1"/>
-    <w:lsdException w:name="toc 3" w:semiHidden="1" w:uiPriority="39" w:unhideWhenUsed="1" w:qFormat="1"/>
-    <w:lsdException w:name="toc 4" w:semiHidden="1" w:uiPriority="39" w:unhideWhenUsed="1"/>
-    <w:lsdException w:name="toc 5" w:semiHidden="1" w:uiPriority="39" w:unhideWhenUsed="1"/>
-    <w:lsdException w:name="toc 6" w:semiHidden="1" w:uiPriority="39" w:unhideWhenUsed="1"/>
-    <w:lsdException w:name="toc 7" w:semiHidden="1" w:uiPriority="39" w:unhideWhenUsed="1"/>
-    <w:lsdException w:name="toc 8" w:semiHidden="1" w:uiPriority="39" w:unhideWhenUsed="1"/>
-    <w:lsdException w:name="toc 9" w:semiHidden="1" w:uiPriority="39" w:unhideWhenUsed="1"/>
-    <w:lsdException w:name="Normal Indent" w:semiHidden="1" w:unhideWhenUsed="1"/>
-    <w:lsdException w:name="footnote text" w:semiHidden="1" w:unhideWhenUsed="1"/>
-    <w:lsdException w:name="annotation text" w:semiHidden="1" w:unhideWhenUsed="1"/>
-    <w:lsdException w:name="header" w:semiHidden="1" w:unhideWhenUsed="1"/>
-    <w:lsdException w:name="footer" w:semiHidden="1" w:unhideWhenUsed="1"/>
-    <w:lsdException w:name="index heading" w:semiHidden="1" w:unhideWhenUsed="1"/>
-    <w:lsdException w:name="caption" w:semiHidden="1" w:uiPriority="35" w:unhideWhenUsed="1" w:qFormat="1"/>
-    <w:lsdException w:name="table of figures" w:semiHidden="1" w:unhideWhenUsed="1"/>
-    <w:lsdException w:name="envelope address" w:semiHidden="1" w:unhideWhenUsed="1"/>
-    <w:lsdException w:name="envelope return" w:semiHidden="1" w:unhideWhenUsed="1"/>
-    <w:lsdException w:name="footnote reference" w:semiHidden="1" w:unhideWhenUsed="1"/>
-    <w:lsdException w:name="annotation reference" w:semiHidden="1" w:unhideWhenUsed="1"/>
-    <w:lsdException w:name="line number" w:semiHidden="1" w:unhideWhenUsed="1"/>
-    <w:lsdException w:name="page number" w:semiHidden="1" w:unhideWhenUsed="1"/>
-    <w:lsdException w:name="endnote reference" w:semiHidden="1" w:unhideWhenUsed="1"/>
-    <w:lsdException w:name="endnote text" w:semiHidden="1" w:unhideWhenUsed="1"/>
-    <w:lsdException w:name="table of authorities" w:semiHidden="1" w:unhideWhenUsed="1"/>
-    <w:lsdException w:name="macro" w:semiHidden="1" w:unhideWhenUsed="1"/>
-    <w:lsdException w:name="toa heading" w:semiHidden="1" w:unhideWhenUsed="1"/>
-    <w:lsdException w:name="List" w:semiHidden="1" w:unhideWhenUsed="1"/>
-    <w:lsdException w:name="List Bullet" w:semiHidden="1" w:unhideWhenUsed="1"/>
-    <w:lsdException w:name="List Number" w:semiHidden="1" w:unhideWhenUsed="1"/>
-    <w:lsdException w:name="List 2" w:semiHidden="1" w:unhideWhenUsed="1"/>
-    <w:lsdException w:name="List 3" w:semiHidden="1" w:unhideWhenUsed="1"/>
-    <w:lsdException w:name="List 4" w:semiHidden="1" w:unhideWhenUsed="1"/>
-    <w:lsdException w:name="List 5" w:semiHidden="1" w:unhideWhenUsed="1"/>
-    <w:lsdException w:name="List Bullet 2" w:semiHidden="1" w:unhideWhenUsed="1"/>
-    <w:lsdException w:name="List Bullet 3" w:semiHidden="1" w:unhideWhenUsed="1"/>
-    <w:lsdException w:name="List Bullet 4" w:semiHidden="1" w:unhideWhenUsed="1"/>
-    <w:lsdException w:name="List Bullet 5" w:semiHidden="1" w:unhideWhenUsed="1"/>
-    <w:lsdException w:name="List Number 2" w:semiHidden="1" w:unhideWhenUsed="1"/>
-    <w:lsdException w:name="List Number 3" w:semiHidden="1" w:unhideWhenUsed="1"/>
-    <w:lsdException w:name="List Number 4" w:semiHidden="1" w:unhideWhenUsed="1"/>
-    <w:lsdException w:name="List Number 5" w:semiHidden="1" w:unhideWhenUsed="1"/>
-    <w:lsdException w:name="Title" w:uiPriority="10" w:qFormat="1"/>
-    <w:lsdException w:name="Closing" w:semiHidden="1" w:unhideWhenUsed="1"/>
-    <w:lsdException w:name="Signature" w:semiHidden="1" w:unhideWhenUsed="1"/>
-    <w:lsdException w:name="Default Paragraph Font" w:semiHidden="1" w:uiPriority="1" w:unhideWhenUsed="1"/>
-    <w:lsdException w:name="Body Text" w:semiHidden="1" w:uiPriority="0" w:unhideWhenUsed="1"/>
-    <w:lsdException w:name="Body Text Indent" w:semiHidden="1" w:unhideWhenUsed="1"/>
-    <w:lsdException w:name="List Continue" w:semiHidden="1" w:unhideWhenUsed="1"/>
-    <w:lsdException w:name="List Continue 2" w:semiHidden="1" w:unhideWhenUsed="1"/>
-    <w:lsdException w:name="List Continue 3" w:semiHidden="1" w:unhideWhenUsed="1"/>
-    <w:lsdException w:name="List Continue 4" w:semiHidden="1" w:unhideWhenUsed="1"/>
-    <w:lsdException w:name="List Continue 5" w:semiHidden="1" w:unhideWhenUsed="1"/>
-    <w:lsdException w:name="Message Header" w:semiHidden="1" w:unhideWhenUsed="1"/>
-    <w:lsdException w:name="Subtitle" w:uiPriority="11" w:qFormat="1"/>
-    <w:lsdException w:name="Salutation" w:semiHidden="1" w:unhideWhenUsed="1"/>
-    <w:lsdException w:name="Date" w:semiHidden="1" w:unhideWhenUsed="1"/>
-    <w:lsdException w:name="Body Text First Indent" w:semiHidden="1" w:unhideWhenUsed="1"/>
-    <w:lsdException w:name="Body Text First Indent 2" w:semiHidden="1" w:unhideWhenUsed="1"/>
-    <w:lsdException w:name="Note Heading" w:semiHidden="1" w:unhideWhenUsed="1"/>
-    <w:lsdException w:name="Body Text 2" w:semiHidden="1" w:unhideWhenUsed="1"/>
-    <w:lsdException w:name="Body Text 3" w:semiHidden="1" w:unhideWhenUsed="1"/>
-    <w:lsdException w:name="Body Text Indent 2" w:semiHidden="1" w:unhideWhenUsed="1"/>
-    <w:lsdException w:name="Body Text Indent 3" w:semiHidden="1" w:unhideWhenUsed="1"/>
-    <w:lsdException w:name="Block Text" w:semiHidden="1" w:unhideWhenUsed="1"/>
-    <w:lsdException w:name="Hyperlink" w:semiHidden="1" w:unhideWhenUsed="1"/>
-    <w:lsdException w:name="FollowedHyperlink" w:semiHidden="1" w:unhideWhenUsed="1"/>
-    <w:lsdException w:name="Strong" w:uiPriority="22" w:qFormat="1"/>
-    <w:lsdException w:name="Emphasis" w:uiPriority="20" w:qFormat="1"/>
-    <w:lsdException w:name="Document Map" w:semiHidden="1" w:unhideWhenUsed="1"/>
-    <w:lsdException w:name="Plain Text" w:semiHidden="1" w:unhideWhenUsed="1"/>
-    <w:lsdException w:name="E-mail Signature" w:semiHidden="1" w:unhideWhenUsed="1"/>
-    <w:lsdException w:name="HTML Top of Form" w:semiHidden="1" w:unhideWhenUsed="1"/>
-    <w:lsdException w:name="HTML Bottom of Form" w:semiHidden="1" w:unhideWhenUsed="1"/>
-    <w:lsdException w:name="Normal (Web)" w:semiHidden="1" w:unhideWhenUsed="1"/>
-    <w:lsdException w:name="HTML Acronym" w:semiHidden="1" w:unhideWhenUsed="1"/>
-    <w:lsdException w:name="HTML Address" w:semiHidden="1" w:unhideWhenUsed="1"/>
-    <w:lsdException w:name="HTML Cite" w:semiHidden="1" w:unhideWhenUsed="1"/>
-    <w:lsdException w:name="HTML Code" w:semiHidden="1" w:unhideWhenUsed="1"/>
-    <w:lsdException w:name="HTML Definition" w:semiHidden="1" w:unhideWhenUsed="1"/>
-    <w:lsdException w:name="HTML Keyboard" w:semiHidden="1" w:unhideWhenUsed="1"/>
-    <w:lsdException w:name="HTML Preformatted" w:semiHidden="1" w:unhideWhenUsed="1"/>
-    <w:lsdException w:name="HTML Sample" w:semiHidden="1" w:unhideWhenUsed="1"/>
-    <w:lsdException w:name="HTML Typewriter" w:semiHidden="1" w:unhideWhenUsed="1"/>
-    <w:lsdException w:name="HTML Variable" w:semiHidden="1" w:unhideWhenUsed="1"/>
-    <w:lsdException w:name="Normal Table" w:semiHidden="1" w:unhideWhenUsed="1"/>
-    <w:lsdException w:name="annotation subject" w:semiHidden="1" w:unhideWhenUsed="1"/>
-    <w:lsdException w:name="No List" w:semiHidden="1" w:unhideWhenUsed="1"/>
-    <w:lsdException w:name="Outline List 1" w:semiHidden="1" w:unhideWhenUsed="1"/>
-    <w:lsdException w:name="Outline List 2" w:semiHidden="1" w:unhideWhenUsed="1"/>
-    <w:lsdException w:name="Outline List 3" w:semiHidden="1" w:unhideWhenUsed="1"/>
-    <w:lsdException w:name="Table Simple 1" w:semiHidden="1" w:unhideWhenUsed="1"/>
-    <w:lsdException w:name="Table Simple 2" w:semiHidden="1" w:unhideWhenUsed="1"/>
-    <w:lsdException w:name="Table Simple 3" w:semiHidden="1" w:unhideWhenUsed="1"/>
-    <w:lsdException w:name="Table Classic 1" w:semiHidden="1" w:unhideWhenUsed="1"/>
-    <w:lsdException w:name="Table Classic 2" w:semiHidden="1" w:unhideWhenUsed="1"/>
-    <w:lsdException w:name="Table Classic 3" w:semiHidden="1" w:unhideWhenUsed="1"/>
-    <w:lsdException w:name="Table Classic 4" w:semiHidden="1" w:unhideWhenUsed="1"/>
-    <w:lsdException w:name="Table Colorful 1" w:semiHidden="1" w:unhideWhenUsed="1"/>
-    <w:lsdException w:name="Table Colorful 2" w:semiHidden="1" w:unhideWhenUsed="1"/>
-    <w:lsdException w:name="Table Colorful 3" w:semiHidden="1" w:unhideWhenUsed="1"/>
-    <w:lsdException w:name="Table Columns 1" w:semiHidden="1" w:unhideWhenUsed="1"/>
-    <w:lsdException w:name="Table Columns 2" w:semiHidden="1" w:unhideWhenUsed="1"/>
-    <w:lsdException w:name="Table Columns 3" w:semiHidden="1" w:unhideWhenUsed="1"/>
-    <w:lsdException w:name="Table Columns 4" w:semiHidden="1" w:unhideWhenUsed="1"/>
-    <w:lsdException w:name="Table Columns 5" w:semiHidden="1" w:unhideWhenUsed="1"/>
-    <w:lsdException w:name="Table Grid 1" w:semiHidden="1" w:unhideWhenUsed="1"/>
-    <w:lsdException w:name="Table Grid 2" w:semiHidden="1" w:unhideWhenUsed="1"/>
-    <w:lsdException w:name="Table Grid 3" w:semiHidden="1" w:unhideWhenUsed="1"/>
-    <w:lsdException w:name="Table Grid 4" w:semiHidden="1" w:unhideWhenUsed="1"/>
-    <w:lsdException w:name="Table Grid 5" w:semiHidden="1" w:unhideWhenUsed="1"/>
-    <w:lsdException w:name="Table Grid 6" w:semiHidden="1" w:unhideWhenUsed="1"/>
-    <w:lsdException w:name="Table Grid 7" w:semiHidden="1" w:unhideWhenUsed="1"/>
-    <w:lsdException w:name="Table Grid 8" w:semiHidden="1" w:unhideWhenUsed="1"/>
-    <w:lsdException w:name="Table List 1" w:semiHidden="1" w:unhideWhenUsed="1"/>
-    <w:lsdException w:name="Table List 2" w:semiHidden="1" w:unhideWhenUsed="1"/>
-    <w:lsdException w:name="Table List 3" w:semiHidden="1" w:unhideWhenUsed="1"/>
-    <w:lsdException w:name="Table List 4" w:semiHidden="1" w:unhideWhenUsed="1"/>
-    <w:lsdException w:name="Table List 5" w:semiHidden="1" w:unhideWhenUsed="1"/>
-    <w:lsdException w:name="Table List 6" w:semiHidden="1" w:unhideWhenUsed="1"/>
-    <w:lsdException w:name="Table List 7" w:semiHidden="1" w:unhideWhenUsed="1"/>
-    <w:lsdException w:name="Table List 8" w:semiHidden="1" w:unhideWhenUsed="1"/>
-    <w:lsdException w:name="Table 3D effects 1" w:semiHidden="1" w:unhideWhenUsed="1"/>
-    <w:lsdException w:name="Table 3D effects 2" w:semiHidden="1" w:unhideWhenUsed="1"/>
-    <w:lsdException w:name="Table 3D effects 3" w:semiHidden="1" w:unhideWhenUsed="1"/>
-    <w:lsdException w:name="Table Contemporary" w:semiHidden="1" w:unhideWhenUsed="1"/>
-    <w:lsdException w:name="Table Elegant" w:semiHidden="1" w:unhideWhenUsed="1"/>
-    <w:lsdException w:name="Table Professional" w:semiHidden="1" w:unhideWhenUsed="1"/>
-    <w:lsdException w:name="Table Subtle 1" w:semiHidden="1" w:unhideWhenUsed="1"/>
-    <w:lsdException w:name="Table Subtle 2" w:semiHidden="1" w:unhideWhenUsed="1"/>
-    <w:lsdException w:name="Table Web 1" w:semiHidden="1" w:unhideWhenUsed="1"/>
-    <w:lsdException w:name="Table Web 2" w:semiHidden="1" w:unhideWhenUsed="1"/>
-    <w:lsdException w:name="Table Web 3" w:semiHidden="1" w:unhideWhenUsed="1"/>
-    <w:lsdException w:name="Balloon Text" w:semiHidden="1" w:unhideWhenUsed="1"/>
-    <w:lsdException w:name="Table Grid" w:uiPriority="0"/>
-    <w:lsdException w:name="Table Theme" w:semiHidden="1" w:unhideWhenUsed="1"/>
-    <w:lsdException w:name="Placeholder Text" w:semiHidden="1"/>
-    <w:lsdException w:name="No Spacing" w:uiPriority="1" w:qFormat="1"/>
-    <w:lsdException w:name="Light Shading" w:uiPriority="60"/>
-    <w:lsdException w:name="Light List" w:uiPriority="61"/>
-    <w:lsdException w:name="Light Grid" w:uiPriority="62"/>
-    <w:lsdException w:name="Medium Shading 1" w:uiPriority="63"/>
-    <w:lsdException w:name="Medium Shading 2" w:uiPriority="64"/>
-    <w:lsdException w:name="Medium List 1" w:uiPriority="65"/>
-    <w:lsdException w:name="Medium List 2" w:uiPriority="66"/>
-    <w:lsdException w:name="Medium Grid 1" w:uiPriority="67"/>
-    <w:lsdException w:name="Medium Grid 2" w:uiPriority="68"/>
-    <w:lsdException w:name="Medium Grid 3" w:uiPriority="69"/>
-    <w:lsdException w:name="Dark List" w:uiPriority="70"/>
-    <w:lsdException w:name="Colorful Shading" w:uiPriority="71"/>
-    <w:lsdException w:name="Colorful List" w:uiPriority="72"/>
-    <w:lsdException w:name="Colorful Grid" w:uiPriority="73"/>
-    <w:lsdException w:name="Light Shading Accent 1" w:uiPriority="60"/>
-    <w:lsdException w:name="Light List Accent 1" w:uiPriority="61"/>
-    <w:lsdException w:name="Light Grid Accent 1" w:uiPriority="62"/>
-    <w:lsdException w:name="Medium Shading 1 Accent 1" w:uiPriority="63"/>
-    <w:lsdException w:name="Medium Shading 2 Accent 1" w:uiPriority="64"/>
-    <w:lsdException w:name="Medium List 1 Accent 1" w:uiPriority="65"/>
-    <w:lsdException w:name="Revision" w:semiHidden="1"/>
-    <w:lsdException w:name="List Paragraph" w:uiPriority="34" w:qFormat="1"/>
-    <w:lsdException w:name="Quote" w:uiPriority="29" w:qFormat="1"/>
-    <w:lsdException w:name="Intense Quote" w:uiPriority="30" w:qFormat="1"/>
-    <w:lsdException w:name="Medium List 2 Accent 1" w:uiPriority="66"/>
-    <w:lsdException w:name="Medium Grid 1 Accent 1" w:uiPriority="67"/>
-    <w:lsdException w:name="Medium Grid 2 Accent 1" w:uiPriority="68"/>
-    <w:lsdException w:name="Medium Grid 3 Accent 1" w:uiPriority="69"/>
-    <w:lsdException w:name="Dark List Accent 1" w:uiPriority="70"/>
-    <w:lsdException w:name="Colorful Shading Accent 1" w:uiPriority="71"/>
-    <w:lsdException w:name="Colorful List Accent 1" w:uiPriority="72"/>
-    <w:lsdException w:name="Colorful Grid Accent 1" w:uiPriority="73"/>
-    <w:lsdException w:name="Light Shading Accent 2" w:uiPriority="60"/>
-    <w:lsdException w:name="Light List Accent 2" w:uiPriority="61"/>
-    <w:lsdException w:name="Light Grid Accent 2" w:uiPriority="62"/>
-    <w:lsdException w:name="Medium Shading 1 Accent 2" w:uiPriority="63"/>
-    <w:lsdException w:name="Medium Shading 2 Accent 2" w:uiPriority="64"/>
-    <w:lsdException w:name="Medium List 1 Accent 2" w:uiPriority="65"/>
-    <w:lsdException w:name="Medium List 2 Accent 2" w:uiPriority="66"/>
-    <w:lsdException w:name="Medium Grid 1 Accent 2" w:uiPriority="67"/>
-    <w:lsdException w:name="Medium Grid 2 Accent 2" w:uiPriority="68"/>
-    <w:lsdException w:name="Medium Grid 3 Accent 2" w:uiPriority="69"/>
-    <w:lsdException w:name="Dark List Accent 2" w:uiPriority="70"/>
-    <w:lsdException w:name="Colorful Shading Accent 2" w:uiPriority="71"/>
-    <w:lsdException w:name="Colorful List Accent 2" w:uiPriority="72"/>
-    <w:lsdException w:name="Colorful Grid Accent 2" w:uiPriority="73"/>
-    <w:lsdException w:name="Light Shading Accent 3" w:uiPriority="60"/>
-    <w:lsdException w:name="Light List Accent 3" w:uiPriority="61"/>
-    <w:lsdException w:name="Light Grid Accent 3" w:uiPriority="62"/>
-    <w:lsdException w:name="Medium Shading 1 Accent 3" w:uiPriority="63"/>
-    <w:lsdException w:name="Medium Shading 2 Accent 3" w:uiPriority="64"/>
-    <w:lsdException w:name="Medium List 1 Accent 3" w:uiPriority="65"/>
-    <w:lsdException w:name="Medium List 2 Accent 3" w:uiPriority="66"/>
-    <w:lsdException w:name="Medium Grid 1 Accent 3" w:uiPriority="67"/>
-    <w:lsdException w:name="Medium Grid 2 Accent 3" w:uiPriority="68"/>
-    <w:lsdException w:name="Medium Grid 3 Accent 3" w:uiPriority="69"/>
-    <w:lsdException w:name="Dark List Accent 3" w:uiPriority="70"/>
-    <w:lsdException w:name="Colorful Shading Accent 3" w:uiPriority="71"/>
-    <w:lsdException w:name="Colorful List Accent 3" w:uiPriority="72"/>
-    <w:lsdException w:name="Colorful Grid Accent 3" w:uiPriority="73"/>
-    <w:lsdException w:name="Light Shading Accent 4" w:uiPriority="60"/>
-    <w:lsdException w:name="Light List Accent 4" w:uiPriority="61"/>
-    <w:lsdException w:name="Light Grid Accent 4" w:uiPriority="62"/>
-    <w:lsdException w:name="Medium Shading 1 Accent 4" w:uiPriority="63"/>
-    <w:lsdException w:name="Medium Shading 2 Accent 4" w:uiPriority="64"/>
-    <w:lsdException w:name="Medium List 1 Accent 4" w:uiPriority="65"/>
-    <w:lsdException w:name="Medium List 2 Accent 4" w:uiPriority="66"/>
-    <w:lsdException w:name="Medium Grid 1 Accent 4" w:uiPriority="67"/>
-    <w:lsdException w:name="Medium Grid 2 Accent 4" w:uiPriority="68"/>
-    <w:lsdException w:name="Medium Grid 3 Accent 4" w:uiPriority="69"/>
-    <w:lsdException w:name="Dark List Accent 4" w:uiPriority="70"/>
-    <w:lsdException w:name="Colorful Shading Accent 4" w:uiPriority="71"/>
-    <w:lsdException w:name="Colorful List Accent 4" w:uiPriority="72"/>
-    <w:lsdException w:name="Colorful Grid Accent 4" w:uiPriority="73"/>
-    <w:lsdException w:name="Light Shading Accent 5" w:uiPriority="60"/>
-    <w:lsdException w:name="Light List Accent 5" w:uiPriority="61"/>
-    <w:lsdException w:name="Light Grid Accent 5" w:uiPriority="62"/>
-    <w:lsdException w:name="Medium Shading 1 Accent 5" w:uiPriority="63"/>
-    <w:lsdException w:name="Medium Shading 2 Accent 5" w:uiPriority="64"/>
-    <w:lsdException w:name="Medium List 1 Accent 5" w:uiPriority="65"/>
-    <w:lsdException w:name="Medium List 2 Accent 5" w:uiPriority="66"/>
-    <w:lsdException w:name="Medium Grid 1 Accent 5" w:uiPriority="67"/>
-    <w:lsdException w:name="Medium Grid 2 Accent 5" w:uiPriority="68"/>
-    <w:lsdException w:name="Medium Grid 3 Accent 5" w:uiPriority="69"/>
-    <w:lsdException w:name="Dark List Accent 5" w:uiPriority="70"/>
-    <w:lsdException w:name="Colorful Shading Accent 5" w:uiPriority="71"/>
-    <w:lsdException w:name="Colorful List Accent 5" w:uiPriority="72"/>
-    <w:lsdException w:name="Colorful Grid Accent 5" w:uiPriority="73"/>
-    <w:lsdException w:name="Light Shading Accent 6" w:uiPriority="60"/>
-    <w:lsdException w:name="Light List Accent 6" w:uiPriority="61"/>
-    <w:lsdException w:name="Light Grid Accent 6" w:uiPriority="62"/>
-    <w:lsdException w:name="Medium Shading 1 Accent 6" w:uiPriority="63"/>
-    <w:lsdException w:name="Medium Shading 2 Accent 6" w:uiPriority="64"/>
-    <w:lsdException w:name="Medium List 1 Accent 6" w:uiPriority="65"/>
-    <w:lsdException w:name="Medium List 2 Accent 6" w:uiPriority="66"/>
-    <w:lsdException w:name="Medium Grid 1 Accent 6" w:uiPriority="67"/>
-    <w:lsdException w:name="Medium Grid 2 Accent 6" w:uiPriority="68"/>
-    <w:lsdException w:name="Medium Grid 3 Accent 6" w:uiPriority="69"/>
-    <w:lsdException w:name="Dark List Accent 6" w:uiPriority="70"/>
-    <w:lsdException w:name="Colorful Shading Accent 6" w:uiPriority="71"/>
-    <w:lsdException w:name="Colorful List Accent 6" w:uiPriority="72"/>
-    <w:lsdException w:name="Colorful Grid Accent 6" w:uiPriority="73"/>
-    <w:lsdException w:name="Subtle Emphasis" w:uiPriority="19" w:qFormat="1"/>
-    <w:lsdException w:name="Intense Emphasis" w:uiPriority="21" w:qFormat="1"/>
-    <w:lsdException w:name="Subtle Reference" w:uiPriority="31" w:qFormat="1"/>
-    <w:lsdException w:name="Intense Reference" w:uiPriority="32" w:qFormat="1"/>
-    <w:lsdException w:name="Book Title" w:uiPriority="33" w:qFormat="1"/>
-    <w:lsdException w:name="Bibliography" w:semiHidden="1" w:uiPriority="37" w:unhideWhenUsed="1"/>
-    <w:lsdException w:name="TOC Heading" w:semiHidden="1" w:uiPriority="39" w:unhideWhenUsed="1" w:qFormat="1"/>
-    <w:lsdException w:name="Plain Table 1" w:uiPriority="41"/>
-    <w:lsdException w:name="Plain Table 2" w:uiPriority="42"/>
-    <w:lsdException w:name="Plain Table 3" w:uiPriority="43"/>
-    <w:lsdException w:name="Plain Table 4" w:uiPriority="44"/>
-    <w:lsdException w:name="Plain Table 5" w:uiPriority="45"/>
-    <w:lsdException w:name="Grid Table Light" w:uiPriority="40"/>
-    <w:lsdException w:name="Grid Table 1 Light" w:uiPriority="46"/>
-    <w:lsdException w:name="Grid Table 2" w:uiPriority="47"/>
-    <w:lsdException w:name="Grid Table 3" w:uiPriority="48"/>
-    <w:lsdException w:name="Grid Table 4" w:uiPriority="49"/>
-    <w:lsdException w:name="Grid Table 5 Dark" w:uiPriority="50"/>
-    <w:lsdException w:name="Grid Table 6 Colorful" w:uiPriority="51"/>
-    <w:lsdException w:name="Grid Table 7 Colorful" w:uiPriority="52"/>
-    <w:lsdException w:name="Grid Table 1 Light Accent 1" w:uiPriority="46"/>
-    <w:lsdException w:name="Grid Table 2 Accent 1" w:uiPriority="47"/>
-    <w:lsdException w:name="Grid Table 3 Accent 1" w:uiPriority="48"/>
-    <w:lsdException w:name="Grid Table 4 Accent 1" w:uiPriority="49"/>
-    <w:lsdException w:name="Grid Table 5 Dark Accent 1" w:uiPriority="50"/>
-    <w:lsdException w:name="Grid Table 6 Colorful Accent 1" w:uiPriority="51"/>
-    <w:lsdException w:name="Grid Table 7 Colorful Accent 1" w:uiPriority="52"/>
-    <w:lsdException w:name="Grid Table 1 Light Accent 2" w:uiPriority="46"/>
-    <w:lsdException w:name="Grid Table 2 Accent 2" w:uiPriority="47"/>
-    <w:lsdException w:name="Grid Table 3 Accent 2" w:uiPriority="48"/>
-    <w:lsdException w:name="Grid Table 4 Accent 2" w:uiPriority="49"/>
-    <w:lsdException w:name="Grid Table 5 Dark Accent 2" w:uiPriority="50"/>
-    <w:lsdException w:name="Grid Table 6 Colorful Accent 2" w:uiPriority="51"/>
-    <w:lsdException w:name="Grid Table 7 Colorful Accent 2" w:uiPriority="52"/>
-    <w:lsdException w:name="Grid Table 1 Light Accent 3" w:uiPriority="46"/>
-    <w:lsdException w:name="Grid Table 2 Accent 3" w:uiPriority="47"/>
-    <w:lsdException w:name="Grid Table 3 Accent 3" w:uiPriority="48"/>
-    <w:lsdException w:name="Grid Table 4 Accent 3" w:uiPriority="49"/>
-    <w:lsdException w:name="Grid Table 5 Dark Accent 3" w:uiPriority="50"/>
-    <w:lsdException w:name="Grid Table 6 Colorful Accent 3" w:uiPriority="51"/>
-    <w:lsdException w:name="Grid Table 7 Colorful Accent 3" w:uiPriority="52"/>
-    <w:lsdException w:name="Grid Table 1 Light Accent 4" w:uiPriority="46"/>
-    <w:lsdException w:name="Grid Table 2 Accent 4" w:uiPriority="47"/>
-    <w:lsdException w:name="Grid Table 3 Accent 4" w:uiPriority="48"/>
-    <w:lsdException w:name="Grid Table 4 Accent 4" w:uiPriority="49"/>
-    <w:lsdException w:name="Grid Table 5 Dark Accent 4" w:uiPriority="50"/>
-    <w:lsdException w:name="Grid Table 6 Colorful Accent 4" w:uiPriority="51"/>
-    <w:lsdException w:name="Grid Table 7 Colorful Accent 4" w:uiPriority="52"/>
-    <w:lsdException w:name="Grid Table 1 Light Accent 5" w:uiPriority="46"/>
-    <w:lsdException w:name="Grid Table 2 Accent 5" w:uiPriority="47"/>
-    <w:lsdException w:name="Grid Table 3 Accent 5" w:uiPriority="48"/>
-    <w:lsdException w:name="Grid Table 4 Accent 5" w:uiPriority="49"/>
-    <w:lsdException w:name="Grid Table 5 Dark Accent 5" w:uiPriority="50"/>
-    <w:lsdException w:name="Grid Table 6 Colorful Accent 5" w:uiPriority="51"/>
-    <w:lsdException w:name="Grid Table 7 Colorful Accent 5" w:uiPriority="52"/>
-    <w:lsdException w:name="Grid Table 1 Light Accent 6" w:uiPriority="46"/>
-    <w:lsdException w:name="Grid Table 2 Accent 6" w:uiPriority="47"/>
-    <w:lsdException w:name="Grid Table 3 Accent 6" w:uiPriority="48"/>
-    <w:lsdException w:name="Grid Table 4 Accent 6" w:uiPriority="49"/>
-    <w:lsdException w:name="Grid Table 5 Dark Accent 6" w:uiPriority="50"/>
-    <w:lsdException w:name="Grid Table 6 Colorful Accent 6" w:uiPriority="51"/>
-    <w:lsdException w:name="Grid Table 7 Colorful Accent 6" w:uiPriority="52"/>
-    <w:lsdException w:name="List Table 1 Light" w:uiPriority="46"/>
-    <w:lsdException w:name="List Table 2" w:uiPriority="47"/>
-    <w:lsdException w:name="List Table 3" w:uiPriority="48"/>
-    <w:lsdException w:name="List Table 4" w:uiPriority="49"/>
-    <w:lsdException w:name="List Table 5 Dark" w:uiPriority="50"/>
-    <w:lsdException w:name="List Table 6 Colorful" w:uiPriority="51"/>
-    <w:lsdException w:name="List Table 7 Colorful" w:uiPriority="52"/>
-    <w:lsdException w:name="List Table 1 Light Accent 1" w:uiPriority="46"/>
-    <w:lsdException w:name="List Table 2 Accent 1" w:uiPriority="47"/>
-    <w:lsdException w:name="List Table 3 Accent 1" w:uiPriority="48"/>
-    <w:lsdException w:name="List Table 4 Accent 1" w:uiPriority="49"/>
-    <w:lsdException w:name="List Table 5 Dark Accent 1" w:uiPriority="50"/>
-    <w:lsdException w:name="List Table 6 Colorful Accent 1" w:uiPriority="51"/>
-    <w:lsdException w:name="List Table 7 Colorful Accent 1" w:uiPriority="52"/>
-    <w:lsdException w:name="List Table 1 Light Accent 2" w:uiPriority="46"/>
-    <w:lsdException w:name="List Table 2 Accent 2" w:uiPriority="47"/>
-    <w:lsdException w:name="List Table 3 Accent 2" w:uiPriority="48"/>
-    <w:lsdException w:name="List Table 4 Accent 2" w:uiPriority="49"/>
-    <w:lsdException w:name="List Table 5 Dark Accent 2" w:uiPriority="50"/>
-    <w:lsdException w:name="List Table 6 Colorful Accent 2" w:uiPriority="51"/>
-    <w:lsdException w:name="List Table 7 Colorful Accent 2" w:uiPriority="52"/>
-    <w:lsdException w:name="List Table 1 Light Accent 3" w:uiPriority="46"/>
-    <w:lsdException w:name="List Table 2 Accent 3" w:uiPriority="47"/>
-    <w:lsdException w:name="List Table 3 Accent 3" w:uiPriority="48"/>
-    <w:lsdException w:name="List Table 4 Accent 3" w:uiPriority="49"/>
-    <w:lsdException w:name="List Table 5 Dark Accent 3" w:uiPriority="50"/>
-    <w:lsdException w:name="List Table 6 Colorful Accent 3" w:uiPriority="51"/>
-    <w:lsdException w:name="List Table 7 Colorful Accent 3" w:uiPriority="52"/>
-    <w:lsdException w:name="List Table 1 Light Accent 4" w:uiPriority="46"/>
-    <w:lsdException w:name="List Table 2 Accent 4" w:uiPriority="47"/>
-    <w:lsdException w:name="List Table 3 Accent 4" w:uiPriority="48"/>
-    <w:lsdException w:name="List Table 4 Accent 4" w:uiPriority="49"/>
-    <w:lsdException w:name="List Table 5 Dark Accent 4" w:uiPriority="50"/>
-    <w:lsdException w:name="List Table 6 Colorful Accent 4" w:uiPriority="51"/>
-    <w:lsdException w:name="List Table 7 Colorful Accent 4" w:uiPriority="52"/>
-    <w:lsdException w:name="List Table 1 Light Accent 5" w:uiPriority="46"/>
-    <w:lsdException w:name="List Table 2 Accent 5" w:uiPriority="47"/>
-    <w:lsdException w:name="List Table 3 Accent 5" w:uiPriority="48"/>
-    <w:lsdException w:name="List Table 4 Accent 5" w:uiPriority="49"/>
-    <w:lsdException w:name="List Table 5 Dark Accent 5" w:uiPriority="50"/>
-    <w:lsdException w:name="List Table 6 Colorful Accent 5" w:uiPriority="51"/>
-    <w:lsdException w:name="List Table 7 Colorful Accent 5" w:uiPriority="52"/>
-    <w:lsdException w:name="List Table 1 Light Accent 6" w:uiPriority="46"/>
-    <w:lsdException w:name="List Table 2 Accent 6" w:uiPriority="47"/>
-    <w:lsdException w:name="List Table 3 Accent 6" w:uiPriority="48"/>
-    <w:lsdException w:name="List Table 4 Accent 6" w:uiPriority="49"/>
-    <w:lsdException w:name="List Table 5 Dark Accent 6" w:uiPriority="50"/>
-    <w:lsdException w:name="List Table 6 Colorful Accent 6" w:uiPriority="51"/>
-    <w:lsdException w:name="List Table 7 Colorful Accent 6" w:uiPriority="52"/>
+  <w:latentStyles w:defLockedState="0" w:defUIPriority="99" w:defSemiHidden="1" w:defUnhideWhenUsed="1" w:defQFormat="0" w:count="267">
+    <w:lsdException w:name="Normal" w:semiHidden="0" w:uiPriority="0" w:unhideWhenUsed="0" w:qFormat="1"/>
+    <w:lsdException w:name="heading 1" w:semiHidden="0" w:uiPriority="0" w:unhideWhenUsed="0" w:qFormat="1"/>
+    <w:lsdException w:name="heading 2" w:uiPriority="0" w:qFormat="1"/>
+    <w:lsdException w:name="heading 3" w:uiPriority="9" w:qFormat="1"/>
+    <w:lsdException w:name="heading 4" w:uiPriority="9" w:qFormat="1"/>
+    <w:lsdException w:name="heading 5" w:uiPriority="9" w:qFormat="1"/>
+    <w:lsdException w:name="heading 6" w:uiPriority="9" w:qFormat="1"/>
+    <w:lsdException w:name="heading 7" w:uiPriority="9" w:qFormat="1"/>
+    <w:lsdException w:name="heading 8" w:uiPriority="9" w:qFormat="1"/>
+    <w:lsdException w:name="heading 9" w:uiPriority="9" w:qFormat="1"/>
+    <w:lsdException w:name="toc 1" w:uiPriority="39" w:qFormat="1"/>
+    <w:lsdException w:name="toc 2" w:uiPriority="39" w:qFormat="1"/>
+    <w:lsdException w:name="toc 3" w:uiPriority="39" w:qFormat="1"/>
+    <w:lsdException w:name="toc 4" w:uiPriority="39"/>
+    <w:lsdException w:name="toc 5" w:uiPriority="39"/>
+    <w:lsdException w:name="toc 6" w:uiPriority="39"/>
+    <w:lsdException w:name="toc 7" w:uiPriority="39"/>
+    <w:lsdException w:name="toc 8" w:uiPriority="39"/>
+    <w:lsdException w:name="toc 9" w:uiPriority="39"/>
+    <w:lsdException w:name="caption" w:uiPriority="35" w:qFormat="1"/>
+    <w:lsdException w:name="Title" w:semiHidden="0" w:uiPriority="10" w:unhideWhenUsed="0" w:qFormat="1"/>
+    <w:lsdException w:name="Default Paragraph Font" w:uiPriority="1"/>
+    <w:lsdException w:name="Body Text" w:uiPriority="0"/>
+    <w:lsdException w:name="Subtitle" w:semiHidden="0" w:uiPriority="11" w:unhideWhenUsed="0" w:qFormat="1"/>
+    <w:lsdException w:name="Strong" w:semiHidden="0" w:uiPriority="22" w:unhideWhenUsed="0" w:qFormat="1"/>
+    <w:lsdException w:name="Emphasis" w:semiHidden="0" w:uiPriority="20" w:unhideWhenUsed="0" w:qFormat="1"/>
+    <w:lsdException w:name="Table Grid" w:semiHidden="0" w:uiPriority="0" w:unhideWhenUsed="0"/>
+    <w:lsdException w:name="Placeholder Text" w:unhideWhenUsed="0"/>
+    <w:lsdException w:name="No Spacing" w:semiHidden="0" w:uiPriority="1" w:unhideWhenUsed="0" w:qFormat="1"/>
+    <w:lsdException w:name="Light Shading" w:semiHidden="0" w:uiPriority="60" w:unhideWhenUsed="0"/>
+    <w:lsdException w:name="Light List" w:semiHidden="0" w:uiPriority="61" w:unhideWhenUsed="0"/>
+    <w:lsdException w:name="Light Grid" w:semiHidden="0" w:uiPriority="62" w:unhideWhenUsed="0"/>
+    <w:lsdException w:name="Medium Shading 1" w:semiHidden="0" w:uiPriority="63" w:unhideWhenUsed="0"/>
+    <w:lsdException w:name="Medium Shading 2" w:semiHidden="0" w:uiPriority="64" w:unhideWhenUsed="0"/>
+    <w:lsdException w:name="Medium List 1" w:semiHidden="0" w:uiPriority="65" w:unhideWhenUsed="0"/>
+    <w:lsdException w:name="Medium List 2" w:semiHidden="0" w:uiPriority="66" w:unhideWhenUsed="0"/>
+    <w:lsdException w:name="Medium Grid 1" w:semiHidden="0" w:uiPriority="67" w:unhideWhenUsed="0"/>
+    <w:lsdException w:name="Medium Grid 2" w:semiHidden="0" w:uiPriority="68" w:unhideWhenUsed="0"/>
+    <w:lsdException w:name="Medium Grid 3" w:semiHidden="0" w:uiPriority="69" w:unhideWhenUsed="0"/>
+    <w:lsdException w:name="Dark List" w:semiHidden="0" w:uiPriority="70" w:unhideWhenUsed="0"/>
+    <w:lsdException w:name="Colorful Shading" w:semiHidden="0" w:uiPriority="71" w:unhideWhenUsed="0"/>
+    <w:lsdException w:name="Colorful List" w:semiHidden="0" w:uiPriority="72" w:unhideWhenUsed="0"/>
+    <w:lsdException w:name="Colorful Grid" w:semiHidden="0" w:uiPriority="73" w:unhideWhenUsed="0"/>
+    <w:lsdException w:name="Light Shading Accent 1" w:semiHidden="0" w:uiPriority="60" w:unhideWhenUsed="0"/>
+    <w:lsdException w:name="Light List Accent 1" w:semiHidden="0" w:uiPriority="61" w:unhideWhenUsed="0"/>
+    <w:lsdException w:name="Light Grid Accent 1" w:semiHidden="0" w:uiPriority="62" w:unhideWhenUsed="0"/>
+    <w:lsdException w:name="Medium Shading 1 Accent 1" w:semiHidden="0" w:uiPriority="63" w:unhideWhenUsed="0"/>
+    <w:lsdException w:name="Medium Shading 2 Accent 1" w:semiHidden="0" w:uiPriority="64" w:unhideWhenUsed="0"/>
+    <w:lsdException w:name="Medium List 1 Accent 1" w:semiHidden="0" w:uiPriority="65" w:unhideWhenUsed="0"/>
+    <w:lsdException w:name="Revision" w:unhideWhenUsed="0"/>
+    <w:lsdException w:name="List Paragraph" w:semiHidden="0" w:uiPriority="34" w:unhideWhenUsed="0" w:qFormat="1"/>
+    <w:lsdException w:name="Quote" w:semiHidden="0" w:uiPriority="29" w:unhideWhenUsed="0" w:qFormat="1"/>
+    <w:lsdException w:name="Intense Quote" w:semiHidden="0" w:uiPriority="30" w:unhideWhenUsed="0" w:qFormat="1"/>
+    <w:lsdException w:name="Medium List 2 Accent 1" w:semiHidden="0" w:uiPriority="66" w:unhideWhenUsed="0"/>
+    <w:lsdException w:name="Medium Grid 1 Accent 1" w:semiHidden="0" w:uiPriority="67" w:unhideWhenUsed="0"/>
+    <w:lsdException w:name="Medium Grid 2 Accent 1" w:semiHidden="0" w:uiPriority="68" w:unhideWhenUsed="0"/>
+    <w:lsdException w:name="Medium Grid 3 Accent 1" w:semiHidden="0" w:uiPriority="69" w:unhideWhenUsed="0"/>
+    <w:lsdException w:name="Dark List Accent 1" w:semiHidden="0" w:uiPriority="70" w:unhideWhenUsed="0"/>
+    <w:lsdException w:name="Colorful Shading Accent 1" w:semiHidden="0" w:uiPriority="71" w:unhideWhenUsed="0"/>
+    <w:lsdException w:name="Colorful List Accent 1" w:semiHidden="0" w:uiPriority="72" w:unhideWhenUsed="0"/>
+    <w:lsdException w:name="Colorful Grid Accent 1" w:semiHidden="0" w:uiPriority="73" w:unhideWhenUsed="0"/>
+    <w:lsdException w:name="Light Shading Accent 2" w:semiHidden="0" w:uiPriority="60" w:unhideWhenUsed="0"/>
+    <w:lsdException w:name="Light List Accent 2" w:semiHidden="0" w:uiPriority="61" w:unhideWhenUsed="0"/>
+    <w:lsdException w:name="Light Grid Accent 2" w:semiHidden="0" w:uiPriority="62" w:unhideWhenUsed="0"/>
+    <w:lsdException w:name="Medium Shading 1 Accent 2" w:semiHidden="0" w:uiPriority="63" w:unhideWhenUsed="0"/>
+    <w:lsdException w:name="Medium Shading 2 Accent 2" w:semiHidden="0" w:uiPriority="64" w:unhideWhenUsed="0"/>
+    <w:lsdException w:name="Medium List 1 Accent 2" w:semiHidden="0" w:uiPriority="65" w:unhideWhenUsed="0"/>
+    <w:lsdException w:name="Medium List 2 Accent 2" w:semiHidden="0" w:uiPriority="66" w:unhideWhenUsed="0"/>
+    <w:lsdException w:name="Medium Grid 1 Accent 2" w:semiHidden="0" w:uiPriority="67" w:unhideWhenUsed="0"/>
+    <w:lsdException w:name="Medium Grid 2 Accent 2" w:semiHidden="0" w:uiPriority="68" w:unhideWhenUsed="0"/>
+    <w:lsdException w:name="Medium Grid 3 Accent 2" w:semiHidden="0" w:uiPriority="69" w:unhideWhenUsed="0"/>
+    <w:lsdException w:name="Dark List Accent 2" w:semiHidden="0" w:uiPriority="70" w:unhideWhenUsed="0"/>
+    <w:lsdException w:name="Colorful Shading Accent 2" w:semiHidden="0" w:uiPriority="71" w:unhideWhenUsed="0"/>
+    <w:lsdException w:name="Colorful List Accent 2" w:semiHidden="0" w:uiPriority="72" w:unhideWhenUsed="0"/>
+    <w:lsdException w:name="Colorful Grid Accent 2" w:semiHidden="0" w:uiPriority="73" w:unhideWhenUsed="0"/>
+    <w:lsdException w:name="Light Shading Accent 3" w:semiHidden="0" w:uiPriority="60" w:unhideWhenUsed="0"/>
+    <w:lsdException w:name="Light List Accent 3" w:semiHidden="0" w:uiPriority="61" w:unhideWhenUsed="0"/>
+    <w:lsdException w:name="Light Grid Accent 3" w:semiHidden="0" w:uiPriority="62" w:unhideWhenUsed="0"/>
+    <w:lsdException w:name="Medium Shading 1 Accent 3" w:semiHidden="0" w:uiPriority="63" w:unhideWhenUsed="0"/>
+    <w:lsdException w:name="Medium Shading 2 Accent 3" w:semiHidden="0" w:uiPriority="64" w:unhideWhenUsed="0"/>
+    <w:lsdException w:name="Medium List 1 Accent 3" w:semiHidden="0" w:uiPriority="65" w:unhideWhenUsed="0"/>
+    <w:lsdException w:name="Medium List 2 Accent 3" w:semiHidden="0" w:uiPriority="66" w:unhideWhenUsed="0"/>
+    <w:lsdException w:name="Medium Grid 1 Accent 3" w:semiHidden="0" w:uiPriority="67" w:unhideWhenUsed="0"/>
+    <w:lsdException w:name="Medium Grid 2 Accent 3" w:semiHidden="0" w:uiPriority="68" w:unhideWhenUsed="0"/>
+    <w:lsdException w:name="Medium Grid 3 Accent 3" w:semiHidden="0" w:uiPriority="69" w:unhideWhenUsed="0"/>
+    <w:lsdException w:name="Dark List Accent 3" w:semiHidden="0" w:uiPriority="70" w:unhideWhenUsed="0"/>
+    <w:lsdException w:name="Colorful Shading Accent 3" w:semiHidden="0" w:uiPriority="71" w:unhideWhenUsed="0"/>
+    <w:lsdException w:name="Colorful List Accent 3" w:semiHidden="0" w:uiPriority="72" w:unhideWhenUsed="0"/>
+    <w:lsdException w:name="Colorful Grid Accent 3" w:semiHidden="0" w:uiPriority="73" w:unhideWhenUsed="0"/>
+    <w:lsdException w:name="Light Shading Accent 4" w:semiHidden="0" w:uiPriority="60" w:unhideWhenUsed="0"/>
+    <w:lsdException w:name="Light List Accent 4" w:semiHidden="0" w:uiPriority="61" w:unhideWhenUsed="0"/>
+    <w:lsdException w:name="Light Grid Accent 4" w:semiHidden="0" w:uiPriority="62" w:unhideWhenUsed="0"/>
+    <w:lsdException w:name="Medium Shading 1 Accent 4" w:semiHidden="0" w:uiPriority="63" w:unhideWhenUsed="0"/>
+    <w:lsdException w:name="Medium Shading 2 Accent 4" w:semiHidden="0" w:uiPriority="64" w:unhideWhenUsed="0"/>
+    <w:lsdException w:name="Medium List 1 Accent 4" w:semiHidden="0" w:uiPriority="65" w:unhideWhenUsed="0"/>
+    <w:lsdException w:name="Medium List 2 Accent 4" w:semiHidden="0" w:uiPriority="66" w:unhideWhenUsed="0"/>
+    <w:lsdException w:name="Medium Grid 1 Accent 4" w:semiHidden="0" w:uiPriority="67" w:unhideWhenUsed="0"/>
+    <w:lsdException w:name="Medium Grid 2 Accent 4" w:semiHidden="0" w:uiPriority="68" w:unhideWhenUsed="0"/>
+    <w:lsdException w:name="Medium Grid 3 Accent 4" w:semiHidden="0" w:uiPriority="69" w:unhideWhenUsed="0"/>
+    <w:lsdException w:name="Dark List Accent 4" w:semiHidden="0" w:uiPriority="70" w:unhideWhenUsed="0"/>
+    <w:lsdException w:name="Colorful Shading Accent 4" w:semiHidden="0" w:uiPriority="71" w:unhideWhenUsed="0"/>
+    <w:lsdException w:name="Colorful List Accent 4" w:semiHidden="0" w:uiPriority="72" w:unhideWhenUsed="0"/>
+    <w:lsdException w:name="Colorful Grid Accent 4" w:semiHidden="0" w:uiPriority="73" w:unhideWhenUsed="0"/>
+    <w:lsdException w:name="Light Shading Accent 5" w:semiHidden="0" w:uiPriority="60" w:unhideWhenUsed="0"/>
+    <w:lsdException w:name="Light List Accent 5" w:semiHidden="0" w:uiPriority="61" w:unhideWhenUsed="0"/>
+    <w:lsdException w:name="Light Grid Accent 5" w:semiHidden="0" w:uiPriority="62" w:unhideWhenUsed="0"/>
+    <w:lsdException w:name="Medium Shading 1 Accent 5" w:semiHidden="0" w:uiPriority="63" w:unhideWhenUsed="0"/>
+    <w:lsdException w:name="Medium Shading 2 Accent 5" w:semiHidden="0" w:uiPriority="64" w:unhideWhenUsed="0"/>
+    <w:lsdException w:name="Medium List 1 Accent 5" w:semiHidden="0" w:uiPriority="65" w:unhideWhenUsed="0"/>
+    <w:lsdException w:name="Medium List 2 Accent 5" w:semiHidden="0" w:uiPriority="66" w:unhideWhenUsed="0"/>
+    <w:lsdException w:name="Medium Grid 1 Accent 5" w:semiHidden="0" w:uiPriority="67" w:unhideWhenUsed="0"/>
+    <w:lsdException w:name="Medium Grid 2 Accent 5" w:semiHidden="0" w:uiPriority="68" w:unhideWhenUsed="0"/>
+    <w:lsdException w:name="Medium Grid 3 Accent 5" w:semiHidden="0" w:uiPriority="69" w:unhideWhenUsed="0"/>
+    <w:lsdException w:name="Dark List Accent 5" w:semiHidden="0" w:uiPriority="70" w:unhideWhenUsed="0"/>
+    <w:lsdException w:name="Colorful Shading Accent 5" w:semiHidden="0" w:uiPriority="71" w:unhideWhenUsed="0"/>
+    <w:lsdException w:name="Colorful List Accent 5" w:semiHidden="0" w:uiPriority="72" w:unhideWhenUsed="0"/>
+    <w:lsdException w:name="Colorful Grid Accent 5" w:semiHidden="0" w:uiPriority="73" w:unhideWhenUsed="0"/>
+    <w:lsdException w:name="Light Shading Accent 6" w:semiHidden="0" w:uiPriority="60" w:unhideWhenUsed="0"/>
+    <w:lsdException w:name="Light List Accent 6" w:semiHidden="0" w:uiPriority="61" w:unhideWhenUsed="0"/>
+    <w:lsdException w:name="Light Grid Accent 6" w:semiHidden="0" w:uiPriority="62" w:unhideWhenUsed="0"/>
+    <w:lsdException w:name="Medium Shading 1 Accent 6" w:semiHidden="0" w:uiPriority="63" w:unhideWhenUsed="0"/>
+    <w:lsdException w:name="Medium Shading 2 Accent 6" w:semiHidden="0" w:uiPriority="64" w:unhideWhenUsed="0"/>
+    <w:lsdException w:name="Medium List 1 Accent 6" w:semiHidden="0" w:uiPriority="65" w:unhideWhenUsed="0"/>
+    <w:lsdException w:name="Medium List 2 Accent 6" w:semiHidden="0" w:uiPriority="66" w:unhideWhenUsed="0"/>
+    <w:lsdException w:name="Medium Grid 1 Accent 6" w:semiHidden="0" w:uiPriority="67" w:unhideWhenUsed="0"/>
+    <w:lsdException w:name="Medium Grid 2 Accent 6" w:semiHidden="0" w:uiPriority="68" w:unhideWhenUsed="0"/>
+    <w:lsdException w:name="Medium Grid 3 Accent 6" w:semiHidden="0" w:uiPriority="69" w:unhideWhenUsed="0"/>
+    <w:lsdException w:name="Dark List Accent 6" w:semiHidden="0" w:uiPriority="70" w:unhideWhenUsed="0"/>
+    <w:lsdException w:name="Colorful Shading Accent 6" w:semiHidden="0" w:uiPriority="71" w:unhideWhenUsed="0"/>
+    <w:lsdException w:name="Colorful List Accent 6" w:semiHidden="0" w:uiPriority="72" w:unhideWhenUsed="0"/>
+    <w:lsdException w:name="Colorful Grid Accent 6" w:semiHidden="0" w:uiPriority="73" w:unhideWhenUsed="0"/>
+    <w:lsdException w:name="Subtle Emphasis" w:semiHidden="0" w:uiPriority="19" w:unhideWhenUsed="0" w:qFormat="1"/>
+    <w:lsdException w:name="Intense Emphasis" w:semiHidden="0" w:uiPriority="21" w:unhideWhenUsed="0" w:qFormat="1"/>
+    <w:lsdException w:name="Subtle Reference" w:semiHidden="0" w:uiPriority="31" w:unhideWhenUsed="0" w:qFormat="1"/>
+    <w:lsdException w:name="Intense Reference" w:semiHidden="0" w:uiPriority="32" w:unhideWhenUsed="0" w:qFormat="1"/>
+    <w:lsdException w:name="Book Title" w:semiHidden="0" w:uiPriority="33" w:unhideWhenUsed="0" w:qFormat="1"/>
+    <w:lsdException w:name="Bibliography" w:uiPriority="37"/>
+    <w:lsdException w:name="TOC Heading" w:uiPriority="39" w:qFormat="1"/>
   </w:latentStyles>
   <w:style w:type="paragraph" w:default="1" w:styleId="Normal">
     <w:name w:val="Normal"/>
@@ -7857,6 +6499,7 @@
     <w:uiPriority w:val="99"/>
     <w:semiHidden/>
     <w:unhideWhenUsed/>
+    <w:qFormat/>
     <w:tblPr>
       <w:tblInd w:w="0" w:type="dxa"/>
       <w:tblCellMar>
@@ -8233,8 +6876,8 @@
       <w:u w:val="single"/>
     </w:rPr>
   </w:style>
-  <w:style w:type="paragraph" w:customStyle="1" w:styleId="TtulodeTDC">
-    <w:name w:val="Título de TDC"/>
+  <w:style w:type="paragraph" w:customStyle="1" w:styleId="TtulodeTDC1">
+    <w:name w:val="Título de TDC1"/>
     <w:basedOn w:val="Ttulo1"/>
     <w:next w:val="Normal"/>
     <w:autoRedefine/>
@@ -8491,6 +7134,7 @@
       <w:rFonts w:ascii="Times New Roman" w:eastAsia="Times New Roman" w:hAnsi="Times New Roman"/>
     </w:rPr>
     <w:tblPr>
+      <w:tblInd w:w="0" w:type="dxa"/>
       <w:tblBorders>
         <w:top w:val="single" w:sz="4" w:space="0" w:color="auto"/>
         <w:left w:val="single" w:sz="4" w:space="0" w:color="auto"/>
@@ -8499,6 +7143,12 @@
         <w:insideH w:val="single" w:sz="4" w:space="0" w:color="auto"/>
         <w:insideV w:val="single" w:sz="4" w:space="0" w:color="auto"/>
       </w:tblBorders>
+      <w:tblCellMar>
+        <w:top w:w="0" w:type="dxa"/>
+        <w:left w:w="108" w:type="dxa"/>
+        <w:bottom w:w="0" w:type="dxa"/>
+        <w:right w:w="108" w:type="dxa"/>
+      </w:tblCellMar>
     </w:tblPr>
   </w:style>
 </w:styles>
@@ -8547,7 +7197,7 @@
     </a:clrScheme>
     <a:fontScheme name="Office">
       <a:majorFont>
-        <a:latin typeface="Calibri Light" panose="020F0302020204030204"/>
+        <a:latin typeface="Calibri Light"/>
         <a:ea typeface=""/>
         <a:cs typeface=""/>
         <a:font script="Jpan" typeface="游ゴシック Light"/>
@@ -8599,7 +7249,7 @@
         <a:font script="Tfng" typeface="Ebrima"/>
       </a:majorFont>
       <a:minorFont>
-        <a:latin typeface="Calibri" panose="020F0502020204030204"/>
+        <a:latin typeface="Calibri"/>
         <a:ea typeface=""/>
         <a:cs typeface=""/>
         <a:font script="Jpan" typeface="游明朝"/>
@@ -8793,7 +7443,7 @@
   <a:extraClrSchemeLst/>
   <a:extLst>
     <a:ext uri="{05A4C25C-085E-4340-85A3-A5531E510DB2}">
-      <thm15:themeFamily xmlns:thm15="http://schemas.microsoft.com/office/thememl/2012/main" name="Office Theme" id="{62F939B6-93AF-4DB8-9C6B-D6C7DFDC589F}" vid="{4A3C46E8-61CC-4603-A589-7422A47A8E4A}"/>
+      <thm15:themeFamily xmlns="" xmlns:thm15="http://schemas.microsoft.com/office/thememl/2012/main" name="Office Theme" id="{62F939B6-93AF-4DB8-9C6B-D6C7DFDC589F}" vid="{4A3C46E8-61CC-4603-A589-7422A47A8E4A}"/>
     </a:ext>
   </a:extLst>
 </a:theme>

</xml_diff>